<commit_message>
Add Task Tracking, update usecase1.uml
</commit_message>
<xml_diff>
--- a/Other/Tmp/Use case/Usercase - Guest.docx
+++ b/Other/Tmp/Use case/Usercase - Guest.docx
@@ -964,15 +964,43 @@
                       <w:sz w:val="24"/>
                       <w:szCs w:val="24"/>
                     </w:rPr>
-                    <w:t xml:space="preserve">Guest </w:t>
-                  </w:r>
-                  <w:r>
-                    <w:rPr>
-                      <w:rFonts w:asciiTheme="majorHAnsi" w:hAnsiTheme="majorHAnsi"/>
-                      <w:sz w:val="24"/>
-                      <w:szCs w:val="24"/>
-                    </w:rPr>
-                    <w:t>click on “Đăng nhập” button.</w:t>
+                    <w:t>Guest click on “</w:t>
+                  </w:r>
+                  <w:proofErr w:type="spellStart"/>
+                  <w:r>
+                    <w:rPr>
+                      <w:rFonts w:asciiTheme="majorHAnsi" w:hAnsiTheme="majorHAnsi"/>
+                      <w:sz w:val="24"/>
+                      <w:szCs w:val="24"/>
+                    </w:rPr>
+                    <w:t>Đăng</w:t>
+                  </w:r>
+                  <w:proofErr w:type="spellEnd"/>
+                  <w:r>
+                    <w:rPr>
+                      <w:rFonts w:asciiTheme="majorHAnsi" w:hAnsiTheme="majorHAnsi"/>
+                      <w:sz w:val="24"/>
+                      <w:szCs w:val="24"/>
+                    </w:rPr>
+                    <w:t xml:space="preserve"> </w:t>
+                  </w:r>
+                  <w:proofErr w:type="spellStart"/>
+                  <w:r>
+                    <w:rPr>
+                      <w:rFonts w:asciiTheme="majorHAnsi" w:hAnsiTheme="majorHAnsi"/>
+                      <w:sz w:val="24"/>
+                      <w:szCs w:val="24"/>
+                    </w:rPr>
+                    <w:t>nhập</w:t>
+                  </w:r>
+                  <w:proofErr w:type="spellEnd"/>
+                  <w:r>
+                    <w:rPr>
+                      <w:rFonts w:asciiTheme="majorHAnsi" w:hAnsiTheme="majorHAnsi"/>
+                      <w:sz w:val="24"/>
+                      <w:szCs w:val="24"/>
+                    </w:rPr>
+                    <w:t>” button.</w:t>
                   </w:r>
                 </w:p>
               </w:tc>
@@ -1010,14 +1038,52 @@
                       <w:szCs w:val="24"/>
                     </w:rPr>
                   </w:pPr>
-                  <w:r>
-                    <w:rPr>
-                      <w:rFonts w:asciiTheme="majorHAnsi" w:hAnsiTheme="majorHAnsi"/>
-                      <w:sz w:val="24"/>
-                      <w:szCs w:val="24"/>
-                    </w:rPr>
-                    <w:t>Tên đăng nhập</w:t>
-                  </w:r>
+                  <w:proofErr w:type="spellStart"/>
+                  <w:r>
+                    <w:rPr>
+                      <w:rFonts w:asciiTheme="majorHAnsi" w:hAnsiTheme="majorHAnsi"/>
+                      <w:sz w:val="24"/>
+                      <w:szCs w:val="24"/>
+                    </w:rPr>
+                    <w:t>Tên</w:t>
+                  </w:r>
+                  <w:proofErr w:type="spellEnd"/>
+                  <w:r>
+                    <w:rPr>
+                      <w:rFonts w:asciiTheme="majorHAnsi" w:hAnsiTheme="majorHAnsi"/>
+                      <w:sz w:val="24"/>
+                      <w:szCs w:val="24"/>
+                    </w:rPr>
+                    <w:t xml:space="preserve"> </w:t>
+                  </w:r>
+                  <w:proofErr w:type="spellStart"/>
+                  <w:r>
+                    <w:rPr>
+                      <w:rFonts w:asciiTheme="majorHAnsi" w:hAnsiTheme="majorHAnsi"/>
+                      <w:sz w:val="24"/>
+                      <w:szCs w:val="24"/>
+                    </w:rPr>
+                    <w:t>đăng</w:t>
+                  </w:r>
+                  <w:proofErr w:type="spellEnd"/>
+                  <w:r>
+                    <w:rPr>
+                      <w:rFonts w:asciiTheme="majorHAnsi" w:hAnsiTheme="majorHAnsi"/>
+                      <w:sz w:val="24"/>
+                      <w:szCs w:val="24"/>
+                    </w:rPr>
+                    <w:t xml:space="preserve"> </w:t>
+                  </w:r>
+                  <w:proofErr w:type="spellStart"/>
+                  <w:r>
+                    <w:rPr>
+                      <w:rFonts w:asciiTheme="majorHAnsi" w:hAnsiTheme="majorHAnsi"/>
+                      <w:sz w:val="24"/>
+                      <w:szCs w:val="24"/>
+                    </w:rPr>
+                    <w:t>nhập</w:t>
+                  </w:r>
+                  <w:proofErr w:type="spellEnd"/>
                   <w:r>
                     <w:rPr>
                       <w:rFonts w:asciiTheme="majorHAnsi" w:hAnsiTheme="majorHAnsi"/>
@@ -1048,14 +1114,34 @@
                       <w:szCs w:val="24"/>
                     </w:rPr>
                   </w:pPr>
-                  <w:r>
-                    <w:rPr>
-                      <w:rFonts w:asciiTheme="majorHAnsi" w:hAnsiTheme="majorHAnsi"/>
-                      <w:sz w:val="24"/>
-                      <w:szCs w:val="24"/>
-                    </w:rPr>
-                    <w:t>Mật khẩu</w:t>
-                  </w:r>
+                  <w:proofErr w:type="spellStart"/>
+                  <w:r>
+                    <w:rPr>
+                      <w:rFonts w:asciiTheme="majorHAnsi" w:hAnsiTheme="majorHAnsi"/>
+                      <w:sz w:val="24"/>
+                      <w:szCs w:val="24"/>
+                    </w:rPr>
+                    <w:t>Mật</w:t>
+                  </w:r>
+                  <w:proofErr w:type="spellEnd"/>
+                  <w:r>
+                    <w:rPr>
+                      <w:rFonts w:asciiTheme="majorHAnsi" w:hAnsiTheme="majorHAnsi"/>
+                      <w:sz w:val="24"/>
+                      <w:szCs w:val="24"/>
+                    </w:rPr>
+                    <w:t xml:space="preserve"> </w:t>
+                  </w:r>
+                  <w:proofErr w:type="spellStart"/>
+                  <w:r>
+                    <w:rPr>
+                      <w:rFonts w:asciiTheme="majorHAnsi" w:hAnsiTheme="majorHAnsi"/>
+                      <w:sz w:val="24"/>
+                      <w:szCs w:val="24"/>
+                    </w:rPr>
+                    <w:t>khẩu</w:t>
+                  </w:r>
+                  <w:proofErr w:type="spellEnd"/>
                   <w:r>
                     <w:rPr>
                       <w:rFonts w:asciiTheme="majorHAnsi" w:hAnsiTheme="majorHAnsi"/>
@@ -1070,23 +1156,7 @@
                       <w:sz w:val="24"/>
                       <w:szCs w:val="24"/>
                     </w:rPr>
-                    <w:t>box, min length:</w:t>
-                  </w:r>
-                  <w:r>
-                    <w:rPr>
-                      <w:rFonts w:asciiTheme="majorHAnsi" w:hAnsiTheme="majorHAnsi"/>
-                      <w:sz w:val="24"/>
-                      <w:szCs w:val="24"/>
-                    </w:rPr>
-                    <w:t xml:space="preserve"> </w:t>
-                  </w:r>
-                  <w:r>
-                    <w:rPr>
-                      <w:rFonts w:asciiTheme="majorHAnsi" w:hAnsiTheme="majorHAnsi"/>
-                      <w:sz w:val="24"/>
-                      <w:szCs w:val="24"/>
-                    </w:rPr>
-                    <w:t>5</w:t>
+                    <w:t>box, min length: 5</w:t>
                   </w:r>
                   <w:r>
                     <w:rPr>
@@ -1110,14 +1180,34 @@
                       <w:szCs w:val="24"/>
                     </w:rPr>
                   </w:pPr>
-                  <w:r>
-                    <w:rPr>
-                      <w:rFonts w:asciiTheme="majorHAnsi" w:hAnsiTheme="majorHAnsi"/>
-                      <w:sz w:val="24"/>
-                      <w:szCs w:val="24"/>
-                    </w:rPr>
-                    <w:t>Đăng nhập</w:t>
-                  </w:r>
+                  <w:proofErr w:type="spellStart"/>
+                  <w:r>
+                    <w:rPr>
+                      <w:rFonts w:asciiTheme="majorHAnsi" w:hAnsiTheme="majorHAnsi"/>
+                      <w:sz w:val="24"/>
+                      <w:szCs w:val="24"/>
+                    </w:rPr>
+                    <w:t>Đăng</w:t>
+                  </w:r>
+                  <w:proofErr w:type="spellEnd"/>
+                  <w:r>
+                    <w:rPr>
+                      <w:rFonts w:asciiTheme="majorHAnsi" w:hAnsiTheme="majorHAnsi"/>
+                      <w:sz w:val="24"/>
+                      <w:szCs w:val="24"/>
+                    </w:rPr>
+                    <w:t xml:space="preserve"> </w:t>
+                  </w:r>
+                  <w:proofErr w:type="spellStart"/>
+                  <w:r>
+                    <w:rPr>
+                      <w:rFonts w:asciiTheme="majorHAnsi" w:hAnsiTheme="majorHAnsi"/>
+                      <w:sz w:val="24"/>
+                      <w:szCs w:val="24"/>
+                    </w:rPr>
+                    <w:t>nhập</w:t>
+                  </w:r>
+                  <w:proofErr w:type="spellEnd"/>
                   <w:r>
                     <w:rPr>
                       <w:rFonts w:asciiTheme="majorHAnsi" w:hAnsiTheme="majorHAnsi"/>
@@ -1181,13 +1271,23 @@
                     </w:rPr>
                     <w:t xml:space="preserve">Guess enter username and password into </w:t>
                   </w:r>
-                  <w:r>
-                    <w:rPr>
-                      <w:rFonts w:asciiTheme="majorHAnsi" w:hAnsiTheme="majorHAnsi"/>
-                      <w:sz w:val="24"/>
-                      <w:szCs w:val="24"/>
-                    </w:rPr>
-                    <w:t>textboxs.</w:t>
+                  <w:proofErr w:type="spellStart"/>
+                  <w:r>
+                    <w:rPr>
+                      <w:rFonts w:asciiTheme="majorHAnsi" w:hAnsiTheme="majorHAnsi"/>
+                      <w:sz w:val="24"/>
+                      <w:szCs w:val="24"/>
+                    </w:rPr>
+                    <w:t>textboxs</w:t>
+                  </w:r>
+                  <w:proofErr w:type="spellEnd"/>
+                  <w:r>
+                    <w:rPr>
+                      <w:rFonts w:asciiTheme="majorHAnsi" w:hAnsiTheme="majorHAnsi"/>
+                      <w:sz w:val="24"/>
+                      <w:szCs w:val="24"/>
+                    </w:rPr>
+                    <w:t>.</w:t>
                   </w:r>
                 </w:p>
                 <w:p>
@@ -1206,14 +1306,34 @@
                     </w:rPr>
                     <w:t>Press “</w:t>
                   </w:r>
-                  <w:r>
-                    <w:rPr>
-                      <w:rFonts w:asciiTheme="majorHAnsi" w:hAnsiTheme="majorHAnsi"/>
-                      <w:sz w:val="24"/>
-                      <w:szCs w:val="24"/>
-                    </w:rPr>
-                    <w:t>Đăng nhập</w:t>
-                  </w:r>
+                  <w:proofErr w:type="spellStart"/>
+                  <w:r>
+                    <w:rPr>
+                      <w:rFonts w:asciiTheme="majorHAnsi" w:hAnsiTheme="majorHAnsi"/>
+                      <w:sz w:val="24"/>
+                      <w:szCs w:val="24"/>
+                    </w:rPr>
+                    <w:t>Đăng</w:t>
+                  </w:r>
+                  <w:proofErr w:type="spellEnd"/>
+                  <w:r>
+                    <w:rPr>
+                      <w:rFonts w:asciiTheme="majorHAnsi" w:hAnsiTheme="majorHAnsi"/>
+                      <w:sz w:val="24"/>
+                      <w:szCs w:val="24"/>
+                    </w:rPr>
+                    <w:t xml:space="preserve"> </w:t>
+                  </w:r>
+                  <w:proofErr w:type="spellStart"/>
+                  <w:r>
+                    <w:rPr>
+                      <w:rFonts w:asciiTheme="majorHAnsi" w:hAnsiTheme="majorHAnsi"/>
+                      <w:sz w:val="24"/>
+                      <w:szCs w:val="24"/>
+                    </w:rPr>
+                    <w:t>nhập</w:t>
+                  </w:r>
+                  <w:proofErr w:type="spellEnd"/>
                   <w:r>
                     <w:rPr>
                       <w:rFonts w:asciiTheme="majorHAnsi" w:hAnsiTheme="majorHAnsi"/>
@@ -1471,14 +1591,52 @@
                     </w:rPr>
                     <w:t>No input in “</w:t>
                   </w:r>
-                  <w:r>
-                    <w:rPr>
-                      <w:rFonts w:asciiTheme="majorHAnsi" w:hAnsiTheme="majorHAnsi"/>
-                      <w:sz w:val="24"/>
-                      <w:szCs w:val="24"/>
-                    </w:rPr>
-                    <w:t>Tên đăng nhập</w:t>
-                  </w:r>
+                  <w:proofErr w:type="spellStart"/>
+                  <w:r>
+                    <w:rPr>
+                      <w:rFonts w:asciiTheme="majorHAnsi" w:hAnsiTheme="majorHAnsi"/>
+                      <w:sz w:val="24"/>
+                      <w:szCs w:val="24"/>
+                    </w:rPr>
+                    <w:t>Tên</w:t>
+                  </w:r>
+                  <w:proofErr w:type="spellEnd"/>
+                  <w:r>
+                    <w:rPr>
+                      <w:rFonts w:asciiTheme="majorHAnsi" w:hAnsiTheme="majorHAnsi"/>
+                      <w:sz w:val="24"/>
+                      <w:szCs w:val="24"/>
+                    </w:rPr>
+                    <w:t xml:space="preserve"> </w:t>
+                  </w:r>
+                  <w:proofErr w:type="spellStart"/>
+                  <w:r>
+                    <w:rPr>
+                      <w:rFonts w:asciiTheme="majorHAnsi" w:hAnsiTheme="majorHAnsi"/>
+                      <w:sz w:val="24"/>
+                      <w:szCs w:val="24"/>
+                    </w:rPr>
+                    <w:t>đăng</w:t>
+                  </w:r>
+                  <w:proofErr w:type="spellEnd"/>
+                  <w:r>
+                    <w:rPr>
+                      <w:rFonts w:asciiTheme="majorHAnsi" w:hAnsiTheme="majorHAnsi"/>
+                      <w:sz w:val="24"/>
+                      <w:szCs w:val="24"/>
+                    </w:rPr>
+                    <w:t xml:space="preserve"> </w:t>
+                  </w:r>
+                  <w:proofErr w:type="spellStart"/>
+                  <w:r>
+                    <w:rPr>
+                      <w:rFonts w:asciiTheme="majorHAnsi" w:hAnsiTheme="majorHAnsi"/>
+                      <w:sz w:val="24"/>
+                      <w:szCs w:val="24"/>
+                    </w:rPr>
+                    <w:t>nhập</w:t>
+                  </w:r>
+                  <w:proofErr w:type="spellEnd"/>
                   <w:r>
                     <w:rPr>
                       <w:rFonts w:asciiTheme="majorHAnsi" w:hAnsiTheme="majorHAnsi"/>
@@ -1487,22 +1645,52 @@
                     </w:rPr>
                     <w:t>” or “</w:t>
                   </w:r>
-                  <w:r>
-                    <w:rPr>
-                      <w:rFonts w:asciiTheme="majorHAnsi" w:hAnsiTheme="majorHAnsi"/>
-                      <w:sz w:val="24"/>
-                      <w:szCs w:val="24"/>
-                    </w:rPr>
-                    <w:t>Mật khẩu</w:t>
-                  </w:r>
-                  <w:r>
-                    <w:rPr>
-                      <w:rFonts w:asciiTheme="majorHAnsi" w:hAnsiTheme="majorHAnsi"/>
-                      <w:sz w:val="24"/>
-                      <w:szCs w:val="24"/>
-                    </w:rPr>
-                    <w:t>” textboxs</w:t>
-                  </w:r>
+                  <w:proofErr w:type="spellStart"/>
+                  <w:r>
+                    <w:rPr>
+                      <w:rFonts w:asciiTheme="majorHAnsi" w:hAnsiTheme="majorHAnsi"/>
+                      <w:sz w:val="24"/>
+                      <w:szCs w:val="24"/>
+                    </w:rPr>
+                    <w:t>Mật</w:t>
+                  </w:r>
+                  <w:proofErr w:type="spellEnd"/>
+                  <w:r>
+                    <w:rPr>
+                      <w:rFonts w:asciiTheme="majorHAnsi" w:hAnsiTheme="majorHAnsi"/>
+                      <w:sz w:val="24"/>
+                      <w:szCs w:val="24"/>
+                    </w:rPr>
+                    <w:t xml:space="preserve"> </w:t>
+                  </w:r>
+                  <w:proofErr w:type="spellStart"/>
+                  <w:r>
+                    <w:rPr>
+                      <w:rFonts w:asciiTheme="majorHAnsi" w:hAnsiTheme="majorHAnsi"/>
+                      <w:sz w:val="24"/>
+                      <w:szCs w:val="24"/>
+                    </w:rPr>
+                    <w:t>khẩu</w:t>
+                  </w:r>
+                  <w:proofErr w:type="spellEnd"/>
+                  <w:r>
+                    <w:rPr>
+                      <w:rFonts w:asciiTheme="majorHAnsi" w:hAnsiTheme="majorHAnsi"/>
+                      <w:sz w:val="24"/>
+                      <w:szCs w:val="24"/>
+                    </w:rPr>
+                    <w:t xml:space="preserve">” </w:t>
+                  </w:r>
+                  <w:proofErr w:type="spellStart"/>
+                  <w:r>
+                    <w:rPr>
+                      <w:rFonts w:asciiTheme="majorHAnsi" w:hAnsiTheme="majorHAnsi"/>
+                      <w:sz w:val="24"/>
+                      <w:szCs w:val="24"/>
+                    </w:rPr>
+                    <w:t>textboxs</w:t>
+                  </w:r>
+                  <w:proofErr w:type="spellEnd"/>
                 </w:p>
               </w:tc>
               <w:tc>
@@ -1525,14 +1713,106 @@
                     </w:rPr>
                     <w:t>Show error message: “</w:t>
                   </w:r>
-                  <w:r>
-                    <w:rPr>
-                      <w:rFonts w:asciiTheme="majorHAnsi" w:hAnsiTheme="majorHAnsi"/>
-                      <w:sz w:val="24"/>
-                      <w:szCs w:val="24"/>
-                    </w:rPr>
-                    <w:t>Vui lòng nhập thông tin đăng nhập</w:t>
-                  </w:r>
+                  <w:proofErr w:type="spellStart"/>
+                  <w:r>
+                    <w:rPr>
+                      <w:rFonts w:asciiTheme="majorHAnsi" w:hAnsiTheme="majorHAnsi"/>
+                      <w:sz w:val="24"/>
+                      <w:szCs w:val="24"/>
+                    </w:rPr>
+                    <w:t>Vui</w:t>
+                  </w:r>
+                  <w:proofErr w:type="spellEnd"/>
+                  <w:r>
+                    <w:rPr>
+                      <w:rFonts w:asciiTheme="majorHAnsi" w:hAnsiTheme="majorHAnsi"/>
+                      <w:sz w:val="24"/>
+                      <w:szCs w:val="24"/>
+                    </w:rPr>
+                    <w:t xml:space="preserve"> </w:t>
+                  </w:r>
+                  <w:proofErr w:type="spellStart"/>
+                  <w:r>
+                    <w:rPr>
+                      <w:rFonts w:asciiTheme="majorHAnsi" w:hAnsiTheme="majorHAnsi"/>
+                      <w:sz w:val="24"/>
+                      <w:szCs w:val="24"/>
+                    </w:rPr>
+                    <w:t>lòng</w:t>
+                  </w:r>
+                  <w:proofErr w:type="spellEnd"/>
+                  <w:r>
+                    <w:rPr>
+                      <w:rFonts w:asciiTheme="majorHAnsi" w:hAnsiTheme="majorHAnsi"/>
+                      <w:sz w:val="24"/>
+                      <w:szCs w:val="24"/>
+                    </w:rPr>
+                    <w:t xml:space="preserve"> </w:t>
+                  </w:r>
+                  <w:proofErr w:type="spellStart"/>
+                  <w:r>
+                    <w:rPr>
+                      <w:rFonts w:asciiTheme="majorHAnsi" w:hAnsiTheme="majorHAnsi"/>
+                      <w:sz w:val="24"/>
+                      <w:szCs w:val="24"/>
+                    </w:rPr>
+                    <w:t>nhập</w:t>
+                  </w:r>
+                  <w:proofErr w:type="spellEnd"/>
+                  <w:r>
+                    <w:rPr>
+                      <w:rFonts w:asciiTheme="majorHAnsi" w:hAnsiTheme="majorHAnsi"/>
+                      <w:sz w:val="24"/>
+                      <w:szCs w:val="24"/>
+                    </w:rPr>
+                    <w:t xml:space="preserve"> </w:t>
+                  </w:r>
+                  <w:proofErr w:type="spellStart"/>
+                  <w:r>
+                    <w:rPr>
+                      <w:rFonts w:asciiTheme="majorHAnsi" w:hAnsiTheme="majorHAnsi"/>
+                      <w:sz w:val="24"/>
+                      <w:szCs w:val="24"/>
+                    </w:rPr>
+                    <w:t>thông</w:t>
+                  </w:r>
+                  <w:proofErr w:type="spellEnd"/>
+                  <w:r>
+                    <w:rPr>
+                      <w:rFonts w:asciiTheme="majorHAnsi" w:hAnsiTheme="majorHAnsi"/>
+                      <w:sz w:val="24"/>
+                      <w:szCs w:val="24"/>
+                    </w:rPr>
+                    <w:t xml:space="preserve"> tin </w:t>
+                  </w:r>
+                  <w:proofErr w:type="spellStart"/>
+                  <w:r>
+                    <w:rPr>
+                      <w:rFonts w:asciiTheme="majorHAnsi" w:hAnsiTheme="majorHAnsi"/>
+                      <w:sz w:val="24"/>
+                      <w:szCs w:val="24"/>
+                    </w:rPr>
+                    <w:t>đăng</w:t>
+                  </w:r>
+                  <w:proofErr w:type="spellEnd"/>
+                  <w:r>
+                    <w:rPr>
+                      <w:rFonts w:asciiTheme="majorHAnsi" w:hAnsiTheme="majorHAnsi"/>
+                      <w:sz w:val="24"/>
+                      <w:szCs w:val="24"/>
+                    </w:rPr>
+                    <w:t xml:space="preserve"> </w:t>
+                  </w:r>
+                  <w:proofErr w:type="spellStart"/>
+                  <w:r>
+                    <w:rPr>
+                      <w:rFonts w:asciiTheme="majorHAnsi" w:hAnsiTheme="majorHAnsi"/>
+                      <w:sz w:val="24"/>
+                      <w:szCs w:val="24"/>
+                    </w:rPr>
+                    <w:t>nhập</w:t>
+                  </w:r>
+                  <w:proofErr w:type="spellEnd"/>
                   <w:r>
                     <w:rPr>
                       <w:rFonts w:asciiTheme="majorHAnsi" w:hAnsiTheme="majorHAnsi"/>
@@ -1618,14 +1898,160 @@
                     </w:rPr>
                     <w:t>Show error message: “</w:t>
                   </w:r>
-                  <w:r>
-                    <w:rPr>
-                      <w:rFonts w:asciiTheme="majorHAnsi" w:hAnsiTheme="majorHAnsi"/>
-                      <w:sz w:val="24"/>
-                      <w:szCs w:val="24"/>
-                    </w:rPr>
-                    <w:t>Tên đăng nhập/Mật khẩu phải từ 5-30 ký tự</w:t>
-                  </w:r>
+                  <w:proofErr w:type="spellStart"/>
+                  <w:r>
+                    <w:rPr>
+                      <w:rFonts w:asciiTheme="majorHAnsi" w:hAnsiTheme="majorHAnsi"/>
+                      <w:sz w:val="24"/>
+                      <w:szCs w:val="24"/>
+                    </w:rPr>
+                    <w:t>Tên</w:t>
+                  </w:r>
+                  <w:proofErr w:type="spellEnd"/>
+                  <w:r>
+                    <w:rPr>
+                      <w:rFonts w:asciiTheme="majorHAnsi" w:hAnsiTheme="majorHAnsi"/>
+                      <w:sz w:val="24"/>
+                      <w:szCs w:val="24"/>
+                    </w:rPr>
+                    <w:t xml:space="preserve"> </w:t>
+                  </w:r>
+                  <w:proofErr w:type="spellStart"/>
+                  <w:r>
+                    <w:rPr>
+                      <w:rFonts w:asciiTheme="majorHAnsi" w:hAnsiTheme="majorHAnsi"/>
+                      <w:sz w:val="24"/>
+                      <w:szCs w:val="24"/>
+                    </w:rPr>
+                    <w:t>đăng</w:t>
+                  </w:r>
+                  <w:proofErr w:type="spellEnd"/>
+                  <w:r>
+                    <w:rPr>
+                      <w:rFonts w:asciiTheme="majorHAnsi" w:hAnsiTheme="majorHAnsi"/>
+                      <w:sz w:val="24"/>
+                      <w:szCs w:val="24"/>
+                    </w:rPr>
+                    <w:t xml:space="preserve"> </w:t>
+                  </w:r>
+                  <w:proofErr w:type="spellStart"/>
+                  <w:r>
+                    <w:rPr>
+                      <w:rFonts w:asciiTheme="majorHAnsi" w:hAnsiTheme="majorHAnsi"/>
+                      <w:sz w:val="24"/>
+                      <w:szCs w:val="24"/>
+                    </w:rPr>
+                    <w:t>nhập</w:t>
+                  </w:r>
+                  <w:proofErr w:type="spellEnd"/>
+                  <w:r>
+                    <w:rPr>
+                      <w:rFonts w:asciiTheme="majorHAnsi" w:hAnsiTheme="majorHAnsi"/>
+                      <w:sz w:val="24"/>
+                      <w:szCs w:val="24"/>
+                    </w:rPr>
+                    <w:t>/</w:t>
+                  </w:r>
+                  <w:proofErr w:type="spellStart"/>
+                  <w:r>
+                    <w:rPr>
+                      <w:rFonts w:asciiTheme="majorHAnsi" w:hAnsiTheme="majorHAnsi"/>
+                      <w:sz w:val="24"/>
+                      <w:szCs w:val="24"/>
+                    </w:rPr>
+                    <w:t>Mật</w:t>
+                  </w:r>
+                  <w:proofErr w:type="spellEnd"/>
+                  <w:r>
+                    <w:rPr>
+                      <w:rFonts w:asciiTheme="majorHAnsi" w:hAnsiTheme="majorHAnsi"/>
+                      <w:sz w:val="24"/>
+                      <w:szCs w:val="24"/>
+                    </w:rPr>
+                    <w:t xml:space="preserve"> </w:t>
+                  </w:r>
+                  <w:proofErr w:type="spellStart"/>
+                  <w:r>
+                    <w:rPr>
+                      <w:rFonts w:asciiTheme="majorHAnsi" w:hAnsiTheme="majorHAnsi"/>
+                      <w:sz w:val="24"/>
+                      <w:szCs w:val="24"/>
+                    </w:rPr>
+                    <w:t>khẩu</w:t>
+                  </w:r>
+                  <w:proofErr w:type="spellEnd"/>
+                  <w:r>
+                    <w:rPr>
+                      <w:rFonts w:asciiTheme="majorHAnsi" w:hAnsiTheme="majorHAnsi"/>
+                      <w:sz w:val="24"/>
+                      <w:szCs w:val="24"/>
+                    </w:rPr>
+                    <w:t xml:space="preserve"> </w:t>
+                  </w:r>
+                  <w:proofErr w:type="spellStart"/>
+                  <w:r>
+                    <w:rPr>
+                      <w:rFonts w:asciiTheme="majorHAnsi" w:hAnsiTheme="majorHAnsi"/>
+                      <w:sz w:val="24"/>
+                      <w:szCs w:val="24"/>
+                    </w:rPr>
+                    <w:t>phải</w:t>
+                  </w:r>
+                  <w:proofErr w:type="spellEnd"/>
+                  <w:r>
+                    <w:rPr>
+                      <w:rFonts w:asciiTheme="majorHAnsi" w:hAnsiTheme="majorHAnsi"/>
+                      <w:sz w:val="24"/>
+                      <w:szCs w:val="24"/>
+                    </w:rPr>
+                    <w:t xml:space="preserve"> </w:t>
+                  </w:r>
+                  <w:proofErr w:type="spellStart"/>
+                  <w:r>
+                    <w:rPr>
+                      <w:rFonts w:asciiTheme="majorHAnsi" w:hAnsiTheme="majorHAnsi"/>
+                      <w:sz w:val="24"/>
+                      <w:szCs w:val="24"/>
+                    </w:rPr>
+                    <w:t>từ</w:t>
+                  </w:r>
+                  <w:proofErr w:type="spellEnd"/>
+                  <w:r>
+                    <w:rPr>
+                      <w:rFonts w:asciiTheme="majorHAnsi" w:hAnsiTheme="majorHAnsi"/>
+                      <w:sz w:val="24"/>
+                      <w:szCs w:val="24"/>
+                    </w:rPr>
+                    <w:t xml:space="preserve"> 5-30 </w:t>
+                  </w:r>
+                  <w:proofErr w:type="spellStart"/>
+                  <w:r>
+                    <w:rPr>
+                      <w:rFonts w:asciiTheme="majorHAnsi" w:hAnsiTheme="majorHAnsi"/>
+                      <w:sz w:val="24"/>
+                      <w:szCs w:val="24"/>
+                    </w:rPr>
+                    <w:t>ký</w:t>
+                  </w:r>
+                  <w:proofErr w:type="spellEnd"/>
+                  <w:r>
+                    <w:rPr>
+                      <w:rFonts w:asciiTheme="majorHAnsi" w:hAnsiTheme="majorHAnsi"/>
+                      <w:sz w:val="24"/>
+                      <w:szCs w:val="24"/>
+                    </w:rPr>
+                    <w:t xml:space="preserve"> </w:t>
+                  </w:r>
+                  <w:proofErr w:type="spellStart"/>
+                  <w:r>
+                    <w:rPr>
+                      <w:rFonts w:asciiTheme="majorHAnsi" w:hAnsiTheme="majorHAnsi"/>
+                      <w:sz w:val="24"/>
+                      <w:szCs w:val="24"/>
+                    </w:rPr>
+                    <w:t>tự</w:t>
+                  </w:r>
+                  <w:proofErr w:type="spellEnd"/>
                   <w:r>
                     <w:rPr>
                       <w:rFonts w:asciiTheme="majorHAnsi" w:hAnsiTheme="majorHAnsi"/>
@@ -1703,14 +2129,142 @@
                     </w:rPr>
                     <w:t>Show error message: “</w:t>
                   </w:r>
-                  <w:r>
-                    <w:rPr>
-                      <w:rFonts w:asciiTheme="majorHAnsi" w:hAnsiTheme="majorHAnsi"/>
-                      <w:sz w:val="24"/>
-                      <w:szCs w:val="24"/>
-                    </w:rPr>
-                    <w:t>Tên đăng nhập hoặc mật khẩu không đúng</w:t>
-                  </w:r>
+                  <w:proofErr w:type="spellStart"/>
+                  <w:r>
+                    <w:rPr>
+                      <w:rFonts w:asciiTheme="majorHAnsi" w:hAnsiTheme="majorHAnsi"/>
+                      <w:sz w:val="24"/>
+                      <w:szCs w:val="24"/>
+                    </w:rPr>
+                    <w:t>Tên</w:t>
+                  </w:r>
+                  <w:proofErr w:type="spellEnd"/>
+                  <w:r>
+                    <w:rPr>
+                      <w:rFonts w:asciiTheme="majorHAnsi" w:hAnsiTheme="majorHAnsi"/>
+                      <w:sz w:val="24"/>
+                      <w:szCs w:val="24"/>
+                    </w:rPr>
+                    <w:t xml:space="preserve"> </w:t>
+                  </w:r>
+                  <w:proofErr w:type="spellStart"/>
+                  <w:r>
+                    <w:rPr>
+                      <w:rFonts w:asciiTheme="majorHAnsi" w:hAnsiTheme="majorHAnsi"/>
+                      <w:sz w:val="24"/>
+                      <w:szCs w:val="24"/>
+                    </w:rPr>
+                    <w:t>đăng</w:t>
+                  </w:r>
+                  <w:proofErr w:type="spellEnd"/>
+                  <w:r>
+                    <w:rPr>
+                      <w:rFonts w:asciiTheme="majorHAnsi" w:hAnsiTheme="majorHAnsi"/>
+                      <w:sz w:val="24"/>
+                      <w:szCs w:val="24"/>
+                    </w:rPr>
+                    <w:t xml:space="preserve"> </w:t>
+                  </w:r>
+                  <w:proofErr w:type="spellStart"/>
+                  <w:r>
+                    <w:rPr>
+                      <w:rFonts w:asciiTheme="majorHAnsi" w:hAnsiTheme="majorHAnsi"/>
+                      <w:sz w:val="24"/>
+                      <w:szCs w:val="24"/>
+                    </w:rPr>
+                    <w:t>nhập</w:t>
+                  </w:r>
+                  <w:proofErr w:type="spellEnd"/>
+                  <w:r>
+                    <w:rPr>
+                      <w:rFonts w:asciiTheme="majorHAnsi" w:hAnsiTheme="majorHAnsi"/>
+                      <w:sz w:val="24"/>
+                      <w:szCs w:val="24"/>
+                    </w:rPr>
+                    <w:t xml:space="preserve"> </w:t>
+                  </w:r>
+                  <w:proofErr w:type="spellStart"/>
+                  <w:r>
+                    <w:rPr>
+                      <w:rFonts w:asciiTheme="majorHAnsi" w:hAnsiTheme="majorHAnsi"/>
+                      <w:sz w:val="24"/>
+                      <w:szCs w:val="24"/>
+                    </w:rPr>
+                    <w:t>hoặc</w:t>
+                  </w:r>
+                  <w:proofErr w:type="spellEnd"/>
+                  <w:r>
+                    <w:rPr>
+                      <w:rFonts w:asciiTheme="majorHAnsi" w:hAnsiTheme="majorHAnsi"/>
+                      <w:sz w:val="24"/>
+                      <w:szCs w:val="24"/>
+                    </w:rPr>
+                    <w:t xml:space="preserve"> </w:t>
+                  </w:r>
+                  <w:proofErr w:type="spellStart"/>
+                  <w:r>
+                    <w:rPr>
+                      <w:rFonts w:asciiTheme="majorHAnsi" w:hAnsiTheme="majorHAnsi"/>
+                      <w:sz w:val="24"/>
+                      <w:szCs w:val="24"/>
+                    </w:rPr>
+                    <w:t>mật</w:t>
+                  </w:r>
+                  <w:proofErr w:type="spellEnd"/>
+                  <w:r>
+                    <w:rPr>
+                      <w:rFonts w:asciiTheme="majorHAnsi" w:hAnsiTheme="majorHAnsi"/>
+                      <w:sz w:val="24"/>
+                      <w:szCs w:val="24"/>
+                    </w:rPr>
+                    <w:t xml:space="preserve"> </w:t>
+                  </w:r>
+                  <w:proofErr w:type="spellStart"/>
+                  <w:r>
+                    <w:rPr>
+                      <w:rFonts w:asciiTheme="majorHAnsi" w:hAnsiTheme="majorHAnsi"/>
+                      <w:sz w:val="24"/>
+                      <w:szCs w:val="24"/>
+                    </w:rPr>
+                    <w:t>khẩu</w:t>
+                  </w:r>
+                  <w:proofErr w:type="spellEnd"/>
+                  <w:r>
+                    <w:rPr>
+                      <w:rFonts w:asciiTheme="majorHAnsi" w:hAnsiTheme="majorHAnsi"/>
+                      <w:sz w:val="24"/>
+                      <w:szCs w:val="24"/>
+                    </w:rPr>
+                    <w:t xml:space="preserve"> </w:t>
+                  </w:r>
+                  <w:proofErr w:type="spellStart"/>
+                  <w:r>
+                    <w:rPr>
+                      <w:rFonts w:asciiTheme="majorHAnsi" w:hAnsiTheme="majorHAnsi"/>
+                      <w:sz w:val="24"/>
+                      <w:szCs w:val="24"/>
+                    </w:rPr>
+                    <w:t>không</w:t>
+                  </w:r>
+                  <w:proofErr w:type="spellEnd"/>
+                  <w:r>
+                    <w:rPr>
+                      <w:rFonts w:asciiTheme="majorHAnsi" w:hAnsiTheme="majorHAnsi"/>
+                      <w:sz w:val="24"/>
+                      <w:szCs w:val="24"/>
+                    </w:rPr>
+                    <w:t xml:space="preserve"> </w:t>
+                  </w:r>
+                  <w:proofErr w:type="spellStart"/>
+                  <w:r>
+                    <w:rPr>
+                      <w:rFonts w:asciiTheme="majorHAnsi" w:hAnsiTheme="majorHAnsi"/>
+                      <w:sz w:val="24"/>
+                      <w:szCs w:val="24"/>
+                    </w:rPr>
+                    <w:t>đúng</w:t>
+                  </w:r>
+                  <w:proofErr w:type="spellEnd"/>
                   <w:r>
                     <w:rPr>
                       <w:rFonts w:asciiTheme="majorHAnsi" w:hAnsiTheme="majorHAnsi"/>
@@ -2509,14 +3063,34 @@
               </w:rPr>
               <w:t>, guest enter username, password, email, address then click on “</w:t>
             </w:r>
-            <w:r>
-              <w:rPr>
-                <w:rFonts w:asciiTheme="majorHAnsi" w:hAnsiTheme="majorHAnsi"/>
-                <w:sz w:val="24"/>
-                <w:szCs w:val="24"/>
-              </w:rPr>
-              <w:t>Đăng ký</w:t>
-            </w:r>
+            <w:proofErr w:type="spellStart"/>
+            <w:r>
+              <w:rPr>
+                <w:rFonts w:asciiTheme="majorHAnsi" w:hAnsiTheme="majorHAnsi"/>
+                <w:sz w:val="24"/>
+                <w:szCs w:val="24"/>
+              </w:rPr>
+              <w:t>Đăng</w:t>
+            </w:r>
+            <w:proofErr w:type="spellEnd"/>
+            <w:r>
+              <w:rPr>
+                <w:rFonts w:asciiTheme="majorHAnsi" w:hAnsiTheme="majorHAnsi"/>
+                <w:sz w:val="24"/>
+                <w:szCs w:val="24"/>
+              </w:rPr>
+              <w:t xml:space="preserve"> </w:t>
+            </w:r>
+            <w:proofErr w:type="spellStart"/>
+            <w:r>
+              <w:rPr>
+                <w:rFonts w:asciiTheme="majorHAnsi" w:hAnsiTheme="majorHAnsi"/>
+                <w:sz w:val="24"/>
+                <w:szCs w:val="24"/>
+              </w:rPr>
+              <w:t>ký</w:t>
+            </w:r>
+            <w:proofErr w:type="spellEnd"/>
             <w:r>
               <w:rPr>
                 <w:rFonts w:asciiTheme="majorHAnsi" w:hAnsiTheme="majorHAnsi"/>
@@ -2862,7 +3436,43 @@
                       <w:sz w:val="24"/>
                       <w:szCs w:val="24"/>
                     </w:rPr>
-                    <w:t>Guest click on “Đăng ký” button</w:t>
+                    <w:t>Guest click on “</w:t>
+                  </w:r>
+                  <w:proofErr w:type="spellStart"/>
+                  <w:r>
+                    <w:rPr>
+                      <w:rFonts w:asciiTheme="majorHAnsi" w:hAnsiTheme="majorHAnsi"/>
+                      <w:sz w:val="24"/>
+                      <w:szCs w:val="24"/>
+                    </w:rPr>
+                    <w:t>Đăng</w:t>
+                  </w:r>
+                  <w:proofErr w:type="spellEnd"/>
+                  <w:r>
+                    <w:rPr>
+                      <w:rFonts w:asciiTheme="majorHAnsi" w:hAnsiTheme="majorHAnsi"/>
+                      <w:sz w:val="24"/>
+                      <w:szCs w:val="24"/>
+                    </w:rPr>
+                    <w:t xml:space="preserve"> </w:t>
+                  </w:r>
+                  <w:proofErr w:type="spellStart"/>
+                  <w:r>
+                    <w:rPr>
+                      <w:rFonts w:asciiTheme="majorHAnsi" w:hAnsiTheme="majorHAnsi"/>
+                      <w:sz w:val="24"/>
+                      <w:szCs w:val="24"/>
+                    </w:rPr>
+                    <w:t>ký</w:t>
+                  </w:r>
+                  <w:proofErr w:type="spellEnd"/>
+                  <w:r>
+                    <w:rPr>
+                      <w:rFonts w:asciiTheme="majorHAnsi" w:hAnsiTheme="majorHAnsi"/>
+                      <w:sz w:val="24"/>
+                      <w:szCs w:val="24"/>
+                    </w:rPr>
+                    <w:t>” button</w:t>
                   </w:r>
                   <w:r>
                     <w:rPr>
@@ -2930,7 +3540,61 @@
                       <w:sz w:val="24"/>
                       <w:szCs w:val="24"/>
                     </w:rPr>
-                    <w:t>“Tên đăng nhập”</w:t>
+                    <w:t>“</w:t>
+                  </w:r>
+                  <w:proofErr w:type="spellStart"/>
+                  <w:r>
+                    <w:rPr>
+                      <w:rFonts w:asciiTheme="majorHAnsi" w:hAnsiTheme="majorHAnsi"/>
+                      <w:sz w:val="24"/>
+                      <w:szCs w:val="24"/>
+                    </w:rPr>
+                    <w:t>Tên</w:t>
+                  </w:r>
+                  <w:proofErr w:type="spellEnd"/>
+                  <w:r>
+                    <w:rPr>
+                      <w:rFonts w:asciiTheme="majorHAnsi" w:hAnsiTheme="majorHAnsi"/>
+                      <w:sz w:val="24"/>
+                      <w:szCs w:val="24"/>
+                    </w:rPr>
+                    <w:t xml:space="preserve"> </w:t>
+                  </w:r>
+                  <w:proofErr w:type="spellStart"/>
+                  <w:r>
+                    <w:rPr>
+                      <w:rFonts w:asciiTheme="majorHAnsi" w:hAnsiTheme="majorHAnsi"/>
+                      <w:sz w:val="24"/>
+                      <w:szCs w:val="24"/>
+                    </w:rPr>
+                    <w:t>đăng</w:t>
+                  </w:r>
+                  <w:proofErr w:type="spellEnd"/>
+                  <w:r>
+                    <w:rPr>
+                      <w:rFonts w:asciiTheme="majorHAnsi" w:hAnsiTheme="majorHAnsi"/>
+                      <w:sz w:val="24"/>
+                      <w:szCs w:val="24"/>
+                    </w:rPr>
+                    <w:t xml:space="preserve"> </w:t>
+                  </w:r>
+                  <w:proofErr w:type="spellStart"/>
+                  <w:r>
+                    <w:rPr>
+                      <w:rFonts w:asciiTheme="majorHAnsi" w:hAnsiTheme="majorHAnsi"/>
+                      <w:sz w:val="24"/>
+                      <w:szCs w:val="24"/>
+                    </w:rPr>
+                    <w:t>nhập</w:t>
+                  </w:r>
+                  <w:proofErr w:type="spellEnd"/>
+                  <w:r>
+                    <w:rPr>
+                      <w:rFonts w:asciiTheme="majorHAnsi" w:hAnsiTheme="majorHAnsi"/>
+                      <w:sz w:val="24"/>
+                      <w:szCs w:val="24"/>
+                    </w:rPr>
+                    <w:t>”</w:t>
                   </w:r>
                   <w:r>
                     <w:rPr>
@@ -2968,7 +3632,43 @@
                       <w:sz w:val="24"/>
                       <w:szCs w:val="24"/>
                     </w:rPr>
-                    <w:t>“Mật khẩu”</w:t>
+                    <w:t>“</w:t>
+                  </w:r>
+                  <w:proofErr w:type="spellStart"/>
+                  <w:r>
+                    <w:rPr>
+                      <w:rFonts w:asciiTheme="majorHAnsi" w:hAnsiTheme="majorHAnsi"/>
+                      <w:sz w:val="24"/>
+                      <w:szCs w:val="24"/>
+                    </w:rPr>
+                    <w:t>Mật</w:t>
+                  </w:r>
+                  <w:proofErr w:type="spellEnd"/>
+                  <w:r>
+                    <w:rPr>
+                      <w:rFonts w:asciiTheme="majorHAnsi" w:hAnsiTheme="majorHAnsi"/>
+                      <w:sz w:val="24"/>
+                      <w:szCs w:val="24"/>
+                    </w:rPr>
+                    <w:t xml:space="preserve"> </w:t>
+                  </w:r>
+                  <w:proofErr w:type="spellStart"/>
+                  <w:r>
+                    <w:rPr>
+                      <w:rFonts w:asciiTheme="majorHAnsi" w:hAnsiTheme="majorHAnsi"/>
+                      <w:sz w:val="24"/>
+                      <w:szCs w:val="24"/>
+                    </w:rPr>
+                    <w:t>khẩu</w:t>
+                  </w:r>
+                  <w:proofErr w:type="spellEnd"/>
+                  <w:r>
+                    <w:rPr>
+                      <w:rFonts w:asciiTheme="majorHAnsi" w:hAnsiTheme="majorHAnsi"/>
+                      <w:sz w:val="24"/>
+                      <w:szCs w:val="24"/>
+                    </w:rPr>
+                    <w:t>”</w:t>
                   </w:r>
                   <w:r>
                     <w:rPr>
@@ -3030,7 +3730,79 @@
                       <w:sz w:val="24"/>
                       <w:szCs w:val="24"/>
                     </w:rPr>
-                    <w:t>“Nhập lại mật khẩu”:</w:t>
+                    <w:t>“</w:t>
+                  </w:r>
+                  <w:proofErr w:type="spellStart"/>
+                  <w:r>
+                    <w:rPr>
+                      <w:rFonts w:asciiTheme="majorHAnsi" w:hAnsiTheme="majorHAnsi"/>
+                      <w:sz w:val="24"/>
+                      <w:szCs w:val="24"/>
+                    </w:rPr>
+                    <w:t>Nhập</w:t>
+                  </w:r>
+                  <w:proofErr w:type="spellEnd"/>
+                  <w:r>
+                    <w:rPr>
+                      <w:rFonts w:asciiTheme="majorHAnsi" w:hAnsiTheme="majorHAnsi"/>
+                      <w:sz w:val="24"/>
+                      <w:szCs w:val="24"/>
+                    </w:rPr>
+                    <w:t xml:space="preserve"> </w:t>
+                  </w:r>
+                  <w:proofErr w:type="spellStart"/>
+                  <w:r>
+                    <w:rPr>
+                      <w:rFonts w:asciiTheme="majorHAnsi" w:hAnsiTheme="majorHAnsi"/>
+                      <w:sz w:val="24"/>
+                      <w:szCs w:val="24"/>
+                    </w:rPr>
+                    <w:t>lại</w:t>
+                  </w:r>
+                  <w:proofErr w:type="spellEnd"/>
+                  <w:r>
+                    <w:rPr>
+                      <w:rFonts w:asciiTheme="majorHAnsi" w:hAnsiTheme="majorHAnsi"/>
+                      <w:sz w:val="24"/>
+                      <w:szCs w:val="24"/>
+                    </w:rPr>
+                    <w:t xml:space="preserve"> </w:t>
+                  </w:r>
+                  <w:proofErr w:type="spellStart"/>
+                  <w:r>
+                    <w:rPr>
+                      <w:rFonts w:asciiTheme="majorHAnsi" w:hAnsiTheme="majorHAnsi"/>
+                      <w:sz w:val="24"/>
+                      <w:szCs w:val="24"/>
+                    </w:rPr>
+                    <w:t>mật</w:t>
+                  </w:r>
+                  <w:proofErr w:type="spellEnd"/>
+                  <w:r>
+                    <w:rPr>
+                      <w:rFonts w:asciiTheme="majorHAnsi" w:hAnsiTheme="majorHAnsi"/>
+                      <w:sz w:val="24"/>
+                      <w:szCs w:val="24"/>
+                    </w:rPr>
+                    <w:t xml:space="preserve"> </w:t>
+                  </w:r>
+                  <w:proofErr w:type="spellStart"/>
+                  <w:r>
+                    <w:rPr>
+                      <w:rFonts w:asciiTheme="majorHAnsi" w:hAnsiTheme="majorHAnsi"/>
+                      <w:sz w:val="24"/>
+                      <w:szCs w:val="24"/>
+                    </w:rPr>
+                    <w:t>khẩu</w:t>
+                  </w:r>
+                  <w:proofErr w:type="spellEnd"/>
+                  <w:r>
+                    <w:rPr>
+                      <w:rFonts w:asciiTheme="majorHAnsi" w:hAnsiTheme="majorHAnsi"/>
+                      <w:sz w:val="24"/>
+                      <w:szCs w:val="24"/>
+                    </w:rPr>
+                    <w:t>”:</w:t>
                   </w:r>
                   <w:r>
                     <w:rPr>
@@ -3101,8 +3873,18 @@
                       <w:sz w:val="24"/>
                       <w:szCs w:val="24"/>
                     </w:rPr>
-                    <w:t xml:space="preserve">: textbox ( </w:t>
-                  </w:r>
+                    <w:t xml:space="preserve">: textbox </w:t>
+                  </w:r>
+                  <w:proofErr w:type="gramStart"/>
+                  <w:r>
+                    <w:rPr>
+                      <w:rFonts w:asciiTheme="majorHAnsi" w:hAnsiTheme="majorHAnsi"/>
+                      <w:sz w:val="24"/>
+                      <w:szCs w:val="24"/>
+                    </w:rPr>
+                    <w:t xml:space="preserve">( </w:t>
+                  </w:r>
+                  <w:proofErr w:type="gramEnd"/>
                   <w:hyperlink r:id="rId9" w:history="1">
                     <w:r>
                       <w:rPr>
@@ -3150,7 +3932,43 @@
                       <w:sz w:val="24"/>
                       <w:szCs w:val="24"/>
                     </w:rPr>
-                    <w:t>“Đăng ký” button.</w:t>
+                    <w:t>“</w:t>
+                  </w:r>
+                  <w:proofErr w:type="spellStart"/>
+                  <w:r>
+                    <w:rPr>
+                      <w:rFonts w:asciiTheme="majorHAnsi" w:hAnsiTheme="majorHAnsi"/>
+                      <w:sz w:val="24"/>
+                      <w:szCs w:val="24"/>
+                    </w:rPr>
+                    <w:t>Đăng</w:t>
+                  </w:r>
+                  <w:proofErr w:type="spellEnd"/>
+                  <w:r>
+                    <w:rPr>
+                      <w:rFonts w:asciiTheme="majorHAnsi" w:hAnsiTheme="majorHAnsi"/>
+                      <w:sz w:val="24"/>
+                      <w:szCs w:val="24"/>
+                    </w:rPr>
+                    <w:t xml:space="preserve"> </w:t>
+                  </w:r>
+                  <w:proofErr w:type="spellStart"/>
+                  <w:r>
+                    <w:rPr>
+                      <w:rFonts w:asciiTheme="majorHAnsi" w:hAnsiTheme="majorHAnsi"/>
+                      <w:sz w:val="24"/>
+                      <w:szCs w:val="24"/>
+                    </w:rPr>
+                    <w:t>ký</w:t>
+                  </w:r>
+                  <w:proofErr w:type="spellEnd"/>
+                  <w:r>
+                    <w:rPr>
+                      <w:rFonts w:asciiTheme="majorHAnsi" w:hAnsiTheme="majorHAnsi"/>
+                      <w:sz w:val="24"/>
+                      <w:szCs w:val="24"/>
+                    </w:rPr>
+                    <w:t>” button.</w:t>
                   </w:r>
                 </w:p>
                 <w:p>
@@ -3242,14 +4060,25 @@
                     </w:rPr>
                     <w:t>Press “</w:t>
                   </w:r>
-                  <w:r>
-                    <w:rPr>
-                      <w:rFonts w:asciiTheme="majorHAnsi" w:hAnsiTheme="majorHAnsi"/>
-                      <w:sz w:val="24"/>
-                      <w:szCs w:val="24"/>
-                    </w:rPr>
-                    <w:t xml:space="preserve">Đăng </w:t>
-                  </w:r>
+                  <w:proofErr w:type="spellStart"/>
+                  <w:r>
+                    <w:rPr>
+                      <w:rFonts w:asciiTheme="majorHAnsi" w:hAnsiTheme="majorHAnsi"/>
+                      <w:sz w:val="24"/>
+                      <w:szCs w:val="24"/>
+                    </w:rPr>
+                    <w:t>Đăng</w:t>
+                  </w:r>
+                  <w:proofErr w:type="spellEnd"/>
+                  <w:r>
+                    <w:rPr>
+                      <w:rFonts w:asciiTheme="majorHAnsi" w:hAnsiTheme="majorHAnsi"/>
+                      <w:sz w:val="24"/>
+                      <w:szCs w:val="24"/>
+                    </w:rPr>
+                    <w:t xml:space="preserve"> </w:t>
+                  </w:r>
+                  <w:proofErr w:type="spellStart"/>
                   <w:r>
                     <w:rPr>
                       <w:rFonts w:asciiTheme="majorHAnsi" w:hAnsiTheme="majorHAnsi"/>
@@ -3258,6 +4087,7 @@
                     </w:rPr>
                     <w:t>ký</w:t>
                   </w:r>
+                  <w:proofErr w:type="spellEnd"/>
                   <w:r>
                     <w:rPr>
                       <w:rFonts w:asciiTheme="majorHAnsi" w:hAnsiTheme="majorHAnsi"/>
@@ -3310,7 +4140,277 @@
                       <w:sz w:val="24"/>
                       <w:szCs w:val="24"/>
                     </w:rPr>
-                    <w:t>cess message: “Bạn đã đăng ký thành công, vui lòng xác nhận email để kích hoạt tài khoản”</w:t>
+                    <w:t>cess message: “</w:t>
+                  </w:r>
+                  <w:proofErr w:type="spellStart"/>
+                  <w:r>
+                    <w:rPr>
+                      <w:rFonts w:asciiTheme="majorHAnsi" w:hAnsiTheme="majorHAnsi"/>
+                      <w:sz w:val="24"/>
+                      <w:szCs w:val="24"/>
+                    </w:rPr>
+                    <w:t>Bạn</w:t>
+                  </w:r>
+                  <w:proofErr w:type="spellEnd"/>
+                  <w:r>
+                    <w:rPr>
+                      <w:rFonts w:asciiTheme="majorHAnsi" w:hAnsiTheme="majorHAnsi"/>
+                      <w:sz w:val="24"/>
+                      <w:szCs w:val="24"/>
+                    </w:rPr>
+                    <w:t xml:space="preserve"> </w:t>
+                  </w:r>
+                  <w:proofErr w:type="spellStart"/>
+                  <w:r>
+                    <w:rPr>
+                      <w:rFonts w:asciiTheme="majorHAnsi" w:hAnsiTheme="majorHAnsi"/>
+                      <w:sz w:val="24"/>
+                      <w:szCs w:val="24"/>
+                    </w:rPr>
+                    <w:t>đã</w:t>
+                  </w:r>
+                  <w:proofErr w:type="spellEnd"/>
+                  <w:r>
+                    <w:rPr>
+                      <w:rFonts w:asciiTheme="majorHAnsi" w:hAnsiTheme="majorHAnsi"/>
+                      <w:sz w:val="24"/>
+                      <w:szCs w:val="24"/>
+                    </w:rPr>
+                    <w:t xml:space="preserve"> </w:t>
+                  </w:r>
+                  <w:proofErr w:type="spellStart"/>
+                  <w:r>
+                    <w:rPr>
+                      <w:rFonts w:asciiTheme="majorHAnsi" w:hAnsiTheme="majorHAnsi"/>
+                      <w:sz w:val="24"/>
+                      <w:szCs w:val="24"/>
+                    </w:rPr>
+                    <w:t>đăng</w:t>
+                  </w:r>
+                  <w:proofErr w:type="spellEnd"/>
+                  <w:r>
+                    <w:rPr>
+                      <w:rFonts w:asciiTheme="majorHAnsi" w:hAnsiTheme="majorHAnsi"/>
+                      <w:sz w:val="24"/>
+                      <w:szCs w:val="24"/>
+                    </w:rPr>
+                    <w:t xml:space="preserve"> </w:t>
+                  </w:r>
+                  <w:proofErr w:type="spellStart"/>
+                  <w:r>
+                    <w:rPr>
+                      <w:rFonts w:asciiTheme="majorHAnsi" w:hAnsiTheme="majorHAnsi"/>
+                      <w:sz w:val="24"/>
+                      <w:szCs w:val="24"/>
+                    </w:rPr>
+                    <w:t>ký</w:t>
+                  </w:r>
+                  <w:proofErr w:type="spellEnd"/>
+                  <w:r>
+                    <w:rPr>
+                      <w:rFonts w:asciiTheme="majorHAnsi" w:hAnsiTheme="majorHAnsi"/>
+                      <w:sz w:val="24"/>
+                      <w:szCs w:val="24"/>
+                    </w:rPr>
+                    <w:t xml:space="preserve"> </w:t>
+                  </w:r>
+                  <w:proofErr w:type="spellStart"/>
+                  <w:r>
+                    <w:rPr>
+                      <w:rFonts w:asciiTheme="majorHAnsi" w:hAnsiTheme="majorHAnsi"/>
+                      <w:sz w:val="24"/>
+                      <w:szCs w:val="24"/>
+                    </w:rPr>
+                    <w:t>thành</w:t>
+                  </w:r>
+                  <w:proofErr w:type="spellEnd"/>
+                  <w:r>
+                    <w:rPr>
+                      <w:rFonts w:asciiTheme="majorHAnsi" w:hAnsiTheme="majorHAnsi"/>
+                      <w:sz w:val="24"/>
+                      <w:szCs w:val="24"/>
+                    </w:rPr>
+                    <w:t xml:space="preserve"> </w:t>
+                  </w:r>
+                  <w:proofErr w:type="spellStart"/>
+                  <w:r>
+                    <w:rPr>
+                      <w:rFonts w:asciiTheme="majorHAnsi" w:hAnsiTheme="majorHAnsi"/>
+                      <w:sz w:val="24"/>
+                      <w:szCs w:val="24"/>
+                    </w:rPr>
+                    <w:t>công</w:t>
+                  </w:r>
+                  <w:proofErr w:type="spellEnd"/>
+                  <w:r>
+                    <w:rPr>
+                      <w:rFonts w:asciiTheme="majorHAnsi" w:hAnsiTheme="majorHAnsi"/>
+                      <w:sz w:val="24"/>
+                      <w:szCs w:val="24"/>
+                    </w:rPr>
+                    <w:t xml:space="preserve">, </w:t>
+                  </w:r>
+                  <w:proofErr w:type="spellStart"/>
+                  <w:r>
+                    <w:rPr>
+                      <w:rFonts w:asciiTheme="majorHAnsi" w:hAnsiTheme="majorHAnsi"/>
+                      <w:sz w:val="24"/>
+                      <w:szCs w:val="24"/>
+                    </w:rPr>
+                    <w:t>vui</w:t>
+                  </w:r>
+                  <w:proofErr w:type="spellEnd"/>
+                  <w:r>
+                    <w:rPr>
+                      <w:rFonts w:asciiTheme="majorHAnsi" w:hAnsiTheme="majorHAnsi"/>
+                      <w:sz w:val="24"/>
+                      <w:szCs w:val="24"/>
+                    </w:rPr>
+                    <w:t xml:space="preserve"> </w:t>
+                  </w:r>
+                  <w:proofErr w:type="spellStart"/>
+                  <w:r>
+                    <w:rPr>
+                      <w:rFonts w:asciiTheme="majorHAnsi" w:hAnsiTheme="majorHAnsi"/>
+                      <w:sz w:val="24"/>
+                      <w:szCs w:val="24"/>
+                    </w:rPr>
+                    <w:t>lòng</w:t>
+                  </w:r>
+                  <w:proofErr w:type="spellEnd"/>
+                  <w:r>
+                    <w:rPr>
+                      <w:rFonts w:asciiTheme="majorHAnsi" w:hAnsiTheme="majorHAnsi"/>
+                      <w:sz w:val="24"/>
+                      <w:szCs w:val="24"/>
+                    </w:rPr>
+                    <w:t xml:space="preserve"> </w:t>
+                  </w:r>
+                  <w:proofErr w:type="spellStart"/>
+                  <w:r>
+                    <w:rPr>
+                      <w:rFonts w:asciiTheme="majorHAnsi" w:hAnsiTheme="majorHAnsi"/>
+                      <w:sz w:val="24"/>
+                      <w:szCs w:val="24"/>
+                    </w:rPr>
+                    <w:t>xác</w:t>
+                  </w:r>
+                  <w:proofErr w:type="spellEnd"/>
+                  <w:r>
+                    <w:rPr>
+                      <w:rFonts w:asciiTheme="majorHAnsi" w:hAnsiTheme="majorHAnsi"/>
+                      <w:sz w:val="24"/>
+                      <w:szCs w:val="24"/>
+                    </w:rPr>
+                    <w:t xml:space="preserve"> </w:t>
+                  </w:r>
+                  <w:proofErr w:type="spellStart"/>
+                  <w:r>
+                    <w:rPr>
+                      <w:rFonts w:asciiTheme="majorHAnsi" w:hAnsiTheme="majorHAnsi"/>
+                      <w:sz w:val="24"/>
+                      <w:szCs w:val="24"/>
+                    </w:rPr>
+                    <w:t>nhận</w:t>
+                  </w:r>
+                  <w:proofErr w:type="spellEnd"/>
+                  <w:r>
+                    <w:rPr>
+                      <w:rFonts w:asciiTheme="majorHAnsi" w:hAnsiTheme="majorHAnsi"/>
+                      <w:sz w:val="24"/>
+                      <w:szCs w:val="24"/>
+                    </w:rPr>
+                    <w:t xml:space="preserve"> email </w:t>
+                  </w:r>
+                  <w:proofErr w:type="spellStart"/>
+                  <w:r>
+                    <w:rPr>
+                      <w:rFonts w:asciiTheme="majorHAnsi" w:hAnsiTheme="majorHAnsi"/>
+                      <w:sz w:val="24"/>
+                      <w:szCs w:val="24"/>
+                    </w:rPr>
+                    <w:t>để</w:t>
+                  </w:r>
+                  <w:proofErr w:type="spellEnd"/>
+                  <w:r>
+                    <w:rPr>
+                      <w:rFonts w:asciiTheme="majorHAnsi" w:hAnsiTheme="majorHAnsi"/>
+                      <w:sz w:val="24"/>
+                      <w:szCs w:val="24"/>
+                    </w:rPr>
+                    <w:t xml:space="preserve"> </w:t>
+                  </w:r>
+                  <w:proofErr w:type="spellStart"/>
+                  <w:r>
+                    <w:rPr>
+                      <w:rFonts w:asciiTheme="majorHAnsi" w:hAnsiTheme="majorHAnsi"/>
+                      <w:sz w:val="24"/>
+                      <w:szCs w:val="24"/>
+                    </w:rPr>
+                    <w:t>kích</w:t>
+                  </w:r>
+                  <w:proofErr w:type="spellEnd"/>
+                  <w:r>
+                    <w:rPr>
+                      <w:rFonts w:asciiTheme="majorHAnsi" w:hAnsiTheme="majorHAnsi"/>
+                      <w:sz w:val="24"/>
+                      <w:szCs w:val="24"/>
+                    </w:rPr>
+                    <w:t xml:space="preserve"> </w:t>
+                  </w:r>
+                  <w:proofErr w:type="spellStart"/>
+                  <w:r>
+                    <w:rPr>
+                      <w:rFonts w:asciiTheme="majorHAnsi" w:hAnsiTheme="majorHAnsi"/>
+                      <w:sz w:val="24"/>
+                      <w:szCs w:val="24"/>
+                    </w:rPr>
+                    <w:t>hoạt</w:t>
+                  </w:r>
+                  <w:proofErr w:type="spellEnd"/>
+                  <w:r>
+                    <w:rPr>
+                      <w:rFonts w:asciiTheme="majorHAnsi" w:hAnsiTheme="majorHAnsi"/>
+                      <w:sz w:val="24"/>
+                      <w:szCs w:val="24"/>
+                    </w:rPr>
+                    <w:t xml:space="preserve"> </w:t>
+                  </w:r>
+                  <w:proofErr w:type="spellStart"/>
+                  <w:r>
+                    <w:rPr>
+                      <w:rFonts w:asciiTheme="majorHAnsi" w:hAnsiTheme="majorHAnsi"/>
+                      <w:sz w:val="24"/>
+                      <w:szCs w:val="24"/>
+                    </w:rPr>
+                    <w:t>tài</w:t>
+                  </w:r>
+                  <w:proofErr w:type="spellEnd"/>
+                  <w:r>
+                    <w:rPr>
+                      <w:rFonts w:asciiTheme="majorHAnsi" w:hAnsiTheme="majorHAnsi"/>
+                      <w:sz w:val="24"/>
+                      <w:szCs w:val="24"/>
+                    </w:rPr>
+                    <w:t xml:space="preserve"> </w:t>
+                  </w:r>
+                  <w:proofErr w:type="spellStart"/>
+                  <w:r>
+                    <w:rPr>
+                      <w:rFonts w:asciiTheme="majorHAnsi" w:hAnsiTheme="majorHAnsi"/>
+                      <w:sz w:val="24"/>
+                      <w:szCs w:val="24"/>
+                    </w:rPr>
+                    <w:t>khoản</w:t>
+                  </w:r>
+                  <w:proofErr w:type="spellEnd"/>
+                  <w:r>
+                    <w:rPr>
+                      <w:rFonts w:asciiTheme="majorHAnsi" w:hAnsiTheme="majorHAnsi"/>
+                      <w:sz w:val="24"/>
+                      <w:szCs w:val="24"/>
+                    </w:rPr>
+                    <w:t>”</w:t>
                   </w:r>
                   <w:r>
                     <w:rPr>
@@ -3444,7 +4544,133 @@
                       <w:sz w:val="24"/>
                       <w:szCs w:val="24"/>
                     </w:rPr>
-                    <w:t xml:space="preserve"> show message “Chúc mừng bạn kích hoạt thành công”</w:t>
+                    <w:t xml:space="preserve"> show message “</w:t>
+                  </w:r>
+                  <w:proofErr w:type="spellStart"/>
+                  <w:r>
+                    <w:rPr>
+                      <w:rFonts w:asciiTheme="majorHAnsi" w:hAnsiTheme="majorHAnsi"/>
+                      <w:sz w:val="24"/>
+                      <w:szCs w:val="24"/>
+                    </w:rPr>
+                    <w:t>Chúc</w:t>
+                  </w:r>
+                  <w:proofErr w:type="spellEnd"/>
+                  <w:r>
+                    <w:rPr>
+                      <w:rFonts w:asciiTheme="majorHAnsi" w:hAnsiTheme="majorHAnsi"/>
+                      <w:sz w:val="24"/>
+                      <w:szCs w:val="24"/>
+                    </w:rPr>
+                    <w:t xml:space="preserve"> </w:t>
+                  </w:r>
+                  <w:proofErr w:type="spellStart"/>
+                  <w:r>
+                    <w:rPr>
+                      <w:rFonts w:asciiTheme="majorHAnsi" w:hAnsiTheme="majorHAnsi"/>
+                      <w:sz w:val="24"/>
+                      <w:szCs w:val="24"/>
+                    </w:rPr>
+                    <w:t>mừng</w:t>
+                  </w:r>
+                  <w:proofErr w:type="spellEnd"/>
+                  <w:r>
+                    <w:rPr>
+                      <w:rFonts w:asciiTheme="majorHAnsi" w:hAnsiTheme="majorHAnsi"/>
+                      <w:sz w:val="24"/>
+                      <w:szCs w:val="24"/>
+                    </w:rPr>
+                    <w:t xml:space="preserve"> </w:t>
+                  </w:r>
+                  <w:proofErr w:type="spellStart"/>
+                  <w:r>
+                    <w:rPr>
+                      <w:rFonts w:asciiTheme="majorHAnsi" w:hAnsiTheme="majorHAnsi"/>
+                      <w:sz w:val="24"/>
+                      <w:szCs w:val="24"/>
+                    </w:rPr>
+                    <w:t>bạn</w:t>
+                  </w:r>
+                  <w:proofErr w:type="spellEnd"/>
+                  <w:r>
+                    <w:rPr>
+                      <w:rFonts w:asciiTheme="majorHAnsi" w:hAnsiTheme="majorHAnsi"/>
+                      <w:sz w:val="24"/>
+                      <w:szCs w:val="24"/>
+                    </w:rPr>
+                    <w:t xml:space="preserve"> </w:t>
+                  </w:r>
+                  <w:proofErr w:type="spellStart"/>
+                  <w:r>
+                    <w:rPr>
+                      <w:rFonts w:asciiTheme="majorHAnsi" w:hAnsiTheme="majorHAnsi"/>
+                      <w:sz w:val="24"/>
+                      <w:szCs w:val="24"/>
+                    </w:rPr>
+                    <w:t>kích</w:t>
+                  </w:r>
+                  <w:proofErr w:type="spellEnd"/>
+                  <w:r>
+                    <w:rPr>
+                      <w:rFonts w:asciiTheme="majorHAnsi" w:hAnsiTheme="majorHAnsi"/>
+                      <w:sz w:val="24"/>
+                      <w:szCs w:val="24"/>
+                    </w:rPr>
+                    <w:t xml:space="preserve"> </w:t>
+                  </w:r>
+                  <w:proofErr w:type="spellStart"/>
+                  <w:r>
+                    <w:rPr>
+                      <w:rFonts w:asciiTheme="majorHAnsi" w:hAnsiTheme="majorHAnsi"/>
+                      <w:sz w:val="24"/>
+                      <w:szCs w:val="24"/>
+                    </w:rPr>
+                    <w:t>hoạt</w:t>
+                  </w:r>
+                  <w:proofErr w:type="spellEnd"/>
+                  <w:r>
+                    <w:rPr>
+                      <w:rFonts w:asciiTheme="majorHAnsi" w:hAnsiTheme="majorHAnsi"/>
+                      <w:sz w:val="24"/>
+                      <w:szCs w:val="24"/>
+                    </w:rPr>
+                    <w:t xml:space="preserve"> </w:t>
+                  </w:r>
+                  <w:proofErr w:type="spellStart"/>
+                  <w:r>
+                    <w:rPr>
+                      <w:rFonts w:asciiTheme="majorHAnsi" w:hAnsiTheme="majorHAnsi"/>
+                      <w:sz w:val="24"/>
+                      <w:szCs w:val="24"/>
+                    </w:rPr>
+                    <w:t>thành</w:t>
+                  </w:r>
+                  <w:proofErr w:type="spellEnd"/>
+                  <w:r>
+                    <w:rPr>
+                      <w:rFonts w:asciiTheme="majorHAnsi" w:hAnsiTheme="majorHAnsi"/>
+                      <w:sz w:val="24"/>
+                      <w:szCs w:val="24"/>
+                    </w:rPr>
+                    <w:t xml:space="preserve"> </w:t>
+                  </w:r>
+                  <w:proofErr w:type="spellStart"/>
+                  <w:r>
+                    <w:rPr>
+                      <w:rFonts w:asciiTheme="majorHAnsi" w:hAnsiTheme="majorHAnsi"/>
+                      <w:sz w:val="24"/>
+                      <w:szCs w:val="24"/>
+                    </w:rPr>
+                    <w:t>công</w:t>
+                  </w:r>
+                  <w:proofErr w:type="spellEnd"/>
+                  <w:r>
+                    <w:rPr>
+                      <w:rFonts w:asciiTheme="majorHAnsi" w:hAnsiTheme="majorHAnsi"/>
+                      <w:sz w:val="24"/>
+                      <w:szCs w:val="24"/>
+                    </w:rPr>
+                    <w:t>”</w:t>
                   </w:r>
                   <w:r>
                     <w:rPr>
@@ -3687,13 +4913,113 @@
                     </w:rPr>
                     <w:t>Show error message: “</w:t>
                   </w:r>
-                  <w:r>
-                    <w:rPr>
-                      <w:rFonts w:asciiTheme="majorHAnsi" w:hAnsiTheme="majorHAnsi"/>
-                      <w:sz w:val="24"/>
-                      <w:szCs w:val="24"/>
-                    </w:rPr>
-                    <w:t>Vui lòng nhập đầy đủ thông tin”.</w:t>
+                  <w:proofErr w:type="spellStart"/>
+                  <w:r>
+                    <w:rPr>
+                      <w:rFonts w:asciiTheme="majorHAnsi" w:hAnsiTheme="majorHAnsi"/>
+                      <w:sz w:val="24"/>
+                      <w:szCs w:val="24"/>
+                    </w:rPr>
+                    <w:t>Vui</w:t>
+                  </w:r>
+                  <w:proofErr w:type="spellEnd"/>
+                  <w:r>
+                    <w:rPr>
+                      <w:rFonts w:asciiTheme="majorHAnsi" w:hAnsiTheme="majorHAnsi"/>
+                      <w:sz w:val="24"/>
+                      <w:szCs w:val="24"/>
+                    </w:rPr>
+                    <w:t xml:space="preserve"> </w:t>
+                  </w:r>
+                  <w:proofErr w:type="spellStart"/>
+                  <w:r>
+                    <w:rPr>
+                      <w:rFonts w:asciiTheme="majorHAnsi" w:hAnsiTheme="majorHAnsi"/>
+                      <w:sz w:val="24"/>
+                      <w:szCs w:val="24"/>
+                    </w:rPr>
+                    <w:t>lòng</w:t>
+                  </w:r>
+                  <w:proofErr w:type="spellEnd"/>
+                  <w:r>
+                    <w:rPr>
+                      <w:rFonts w:asciiTheme="majorHAnsi" w:hAnsiTheme="majorHAnsi"/>
+                      <w:sz w:val="24"/>
+                      <w:szCs w:val="24"/>
+                    </w:rPr>
+                    <w:t xml:space="preserve"> </w:t>
+                  </w:r>
+                  <w:proofErr w:type="spellStart"/>
+                  <w:r>
+                    <w:rPr>
+                      <w:rFonts w:asciiTheme="majorHAnsi" w:hAnsiTheme="majorHAnsi"/>
+                      <w:sz w:val="24"/>
+                      <w:szCs w:val="24"/>
+                    </w:rPr>
+                    <w:t>nhập</w:t>
+                  </w:r>
+                  <w:proofErr w:type="spellEnd"/>
+                  <w:r>
+                    <w:rPr>
+                      <w:rFonts w:asciiTheme="majorHAnsi" w:hAnsiTheme="majorHAnsi"/>
+                      <w:sz w:val="24"/>
+                      <w:szCs w:val="24"/>
+                    </w:rPr>
+                    <w:t xml:space="preserve"> </w:t>
+                  </w:r>
+                  <w:proofErr w:type="spellStart"/>
+                  <w:r>
+                    <w:rPr>
+                      <w:rFonts w:asciiTheme="majorHAnsi" w:hAnsiTheme="majorHAnsi"/>
+                      <w:sz w:val="24"/>
+                      <w:szCs w:val="24"/>
+                    </w:rPr>
+                    <w:t>đầy</w:t>
+                  </w:r>
+                  <w:proofErr w:type="spellEnd"/>
+                  <w:r>
+                    <w:rPr>
+                      <w:rFonts w:asciiTheme="majorHAnsi" w:hAnsiTheme="majorHAnsi"/>
+                      <w:sz w:val="24"/>
+                      <w:szCs w:val="24"/>
+                    </w:rPr>
+                    <w:t xml:space="preserve"> </w:t>
+                  </w:r>
+                  <w:proofErr w:type="spellStart"/>
+                  <w:r>
+                    <w:rPr>
+                      <w:rFonts w:asciiTheme="majorHAnsi" w:hAnsiTheme="majorHAnsi"/>
+                      <w:sz w:val="24"/>
+                      <w:szCs w:val="24"/>
+                    </w:rPr>
+                    <w:t>đủ</w:t>
+                  </w:r>
+                  <w:proofErr w:type="spellEnd"/>
+                  <w:r>
+                    <w:rPr>
+                      <w:rFonts w:asciiTheme="majorHAnsi" w:hAnsiTheme="majorHAnsi"/>
+                      <w:sz w:val="24"/>
+                      <w:szCs w:val="24"/>
+                    </w:rPr>
+                    <w:t xml:space="preserve"> </w:t>
+                  </w:r>
+                  <w:proofErr w:type="spellStart"/>
+                  <w:r>
+                    <w:rPr>
+                      <w:rFonts w:asciiTheme="majorHAnsi" w:hAnsiTheme="majorHAnsi"/>
+                      <w:sz w:val="24"/>
+                      <w:szCs w:val="24"/>
+                    </w:rPr>
+                    <w:t>thông</w:t>
+                  </w:r>
+                  <w:proofErr w:type="spellEnd"/>
+                  <w:r>
+                    <w:rPr>
+                      <w:rFonts w:asciiTheme="majorHAnsi" w:hAnsiTheme="majorHAnsi"/>
+                      <w:sz w:val="24"/>
+                      <w:szCs w:val="24"/>
+                    </w:rPr>
+                    <w:t xml:space="preserve"> tin”.</w:t>
                   </w:r>
                 </w:p>
               </w:tc>
@@ -3764,14 +5090,142 @@
                     </w:rPr>
                     <w:t>Show error message: “</w:t>
                   </w:r>
-                  <w:r>
-                    <w:rPr>
-                      <w:rFonts w:asciiTheme="majorHAnsi" w:hAnsiTheme="majorHAnsi"/>
-                      <w:sz w:val="24"/>
-                      <w:szCs w:val="24"/>
-                    </w:rPr>
-                    <w:t>Tên đăng nhập và mật khẩu phải từ</w:t>
-                  </w:r>
+                  <w:proofErr w:type="spellStart"/>
+                  <w:r>
+                    <w:rPr>
+                      <w:rFonts w:asciiTheme="majorHAnsi" w:hAnsiTheme="majorHAnsi"/>
+                      <w:sz w:val="24"/>
+                      <w:szCs w:val="24"/>
+                    </w:rPr>
+                    <w:t>Tên</w:t>
+                  </w:r>
+                  <w:proofErr w:type="spellEnd"/>
+                  <w:r>
+                    <w:rPr>
+                      <w:rFonts w:asciiTheme="majorHAnsi" w:hAnsiTheme="majorHAnsi"/>
+                      <w:sz w:val="24"/>
+                      <w:szCs w:val="24"/>
+                    </w:rPr>
+                    <w:t xml:space="preserve"> </w:t>
+                  </w:r>
+                  <w:proofErr w:type="spellStart"/>
+                  <w:r>
+                    <w:rPr>
+                      <w:rFonts w:asciiTheme="majorHAnsi" w:hAnsiTheme="majorHAnsi"/>
+                      <w:sz w:val="24"/>
+                      <w:szCs w:val="24"/>
+                    </w:rPr>
+                    <w:t>đăng</w:t>
+                  </w:r>
+                  <w:proofErr w:type="spellEnd"/>
+                  <w:r>
+                    <w:rPr>
+                      <w:rFonts w:asciiTheme="majorHAnsi" w:hAnsiTheme="majorHAnsi"/>
+                      <w:sz w:val="24"/>
+                      <w:szCs w:val="24"/>
+                    </w:rPr>
+                    <w:t xml:space="preserve"> </w:t>
+                  </w:r>
+                  <w:proofErr w:type="spellStart"/>
+                  <w:r>
+                    <w:rPr>
+                      <w:rFonts w:asciiTheme="majorHAnsi" w:hAnsiTheme="majorHAnsi"/>
+                      <w:sz w:val="24"/>
+                      <w:szCs w:val="24"/>
+                    </w:rPr>
+                    <w:t>nhập</w:t>
+                  </w:r>
+                  <w:proofErr w:type="spellEnd"/>
+                  <w:r>
+                    <w:rPr>
+                      <w:rFonts w:asciiTheme="majorHAnsi" w:hAnsiTheme="majorHAnsi"/>
+                      <w:sz w:val="24"/>
+                      <w:szCs w:val="24"/>
+                    </w:rPr>
+                    <w:t xml:space="preserve"> </w:t>
+                  </w:r>
+                  <w:proofErr w:type="spellStart"/>
+                  <w:r>
+                    <w:rPr>
+                      <w:rFonts w:asciiTheme="majorHAnsi" w:hAnsiTheme="majorHAnsi"/>
+                      <w:sz w:val="24"/>
+                      <w:szCs w:val="24"/>
+                    </w:rPr>
+                    <w:t>và</w:t>
+                  </w:r>
+                  <w:proofErr w:type="spellEnd"/>
+                  <w:r>
+                    <w:rPr>
+                      <w:rFonts w:asciiTheme="majorHAnsi" w:hAnsiTheme="majorHAnsi"/>
+                      <w:sz w:val="24"/>
+                      <w:szCs w:val="24"/>
+                    </w:rPr>
+                    <w:t xml:space="preserve"> </w:t>
+                  </w:r>
+                  <w:proofErr w:type="spellStart"/>
+                  <w:r>
+                    <w:rPr>
+                      <w:rFonts w:asciiTheme="majorHAnsi" w:hAnsiTheme="majorHAnsi"/>
+                      <w:sz w:val="24"/>
+                      <w:szCs w:val="24"/>
+                    </w:rPr>
+                    <w:t>mật</w:t>
+                  </w:r>
+                  <w:proofErr w:type="spellEnd"/>
+                  <w:r>
+                    <w:rPr>
+                      <w:rFonts w:asciiTheme="majorHAnsi" w:hAnsiTheme="majorHAnsi"/>
+                      <w:sz w:val="24"/>
+                      <w:szCs w:val="24"/>
+                    </w:rPr>
+                    <w:t xml:space="preserve"> </w:t>
+                  </w:r>
+                  <w:proofErr w:type="spellStart"/>
+                  <w:r>
+                    <w:rPr>
+                      <w:rFonts w:asciiTheme="majorHAnsi" w:hAnsiTheme="majorHAnsi"/>
+                      <w:sz w:val="24"/>
+                      <w:szCs w:val="24"/>
+                    </w:rPr>
+                    <w:t>khẩu</w:t>
+                  </w:r>
+                  <w:proofErr w:type="spellEnd"/>
+                  <w:r>
+                    <w:rPr>
+                      <w:rFonts w:asciiTheme="majorHAnsi" w:hAnsiTheme="majorHAnsi"/>
+                      <w:sz w:val="24"/>
+                      <w:szCs w:val="24"/>
+                    </w:rPr>
+                    <w:t xml:space="preserve"> </w:t>
+                  </w:r>
+                  <w:proofErr w:type="spellStart"/>
+                  <w:r>
+                    <w:rPr>
+                      <w:rFonts w:asciiTheme="majorHAnsi" w:hAnsiTheme="majorHAnsi"/>
+                      <w:sz w:val="24"/>
+                      <w:szCs w:val="24"/>
+                    </w:rPr>
+                    <w:t>phải</w:t>
+                  </w:r>
+                  <w:proofErr w:type="spellEnd"/>
+                  <w:r>
+                    <w:rPr>
+                      <w:rFonts w:asciiTheme="majorHAnsi" w:hAnsiTheme="majorHAnsi"/>
+                      <w:sz w:val="24"/>
+                      <w:szCs w:val="24"/>
+                    </w:rPr>
+                    <w:t xml:space="preserve"> </w:t>
+                  </w:r>
+                  <w:proofErr w:type="spellStart"/>
+                  <w:r>
+                    <w:rPr>
+                      <w:rFonts w:asciiTheme="majorHAnsi" w:hAnsiTheme="majorHAnsi"/>
+                      <w:sz w:val="24"/>
+                      <w:szCs w:val="24"/>
+                    </w:rPr>
+                    <w:t>từ</w:t>
+                  </w:r>
+                  <w:proofErr w:type="spellEnd"/>
                   <w:r>
                     <w:rPr>
                       <w:rFonts w:asciiTheme="majorHAnsi" w:hAnsiTheme="majorHAnsi"/>
@@ -3786,7 +5240,43 @@
                       <w:sz w:val="24"/>
                       <w:szCs w:val="24"/>
                     </w:rPr>
-                    <w:t>0 ký tự”.</w:t>
+                    <w:t xml:space="preserve">0 </w:t>
+                  </w:r>
+                  <w:proofErr w:type="spellStart"/>
+                  <w:r>
+                    <w:rPr>
+                      <w:rFonts w:asciiTheme="majorHAnsi" w:hAnsiTheme="majorHAnsi"/>
+                      <w:sz w:val="24"/>
+                      <w:szCs w:val="24"/>
+                    </w:rPr>
+                    <w:t>ký</w:t>
+                  </w:r>
+                  <w:proofErr w:type="spellEnd"/>
+                  <w:r>
+                    <w:rPr>
+                      <w:rFonts w:asciiTheme="majorHAnsi" w:hAnsiTheme="majorHAnsi"/>
+                      <w:sz w:val="24"/>
+                      <w:szCs w:val="24"/>
+                    </w:rPr>
+                    <w:t xml:space="preserve"> </w:t>
+                  </w:r>
+                  <w:proofErr w:type="spellStart"/>
+                  <w:r>
+                    <w:rPr>
+                      <w:rFonts w:asciiTheme="majorHAnsi" w:hAnsiTheme="majorHAnsi"/>
+                      <w:sz w:val="24"/>
+                      <w:szCs w:val="24"/>
+                    </w:rPr>
+                    <w:t>tự</w:t>
+                  </w:r>
+                  <w:proofErr w:type="spellEnd"/>
+                  <w:r>
+                    <w:rPr>
+                      <w:rFonts w:asciiTheme="majorHAnsi" w:hAnsiTheme="majorHAnsi"/>
+                      <w:sz w:val="24"/>
+                      <w:szCs w:val="24"/>
+                    </w:rPr>
+                    <w:t>”.</w:t>
                   </w:r>
                 </w:p>
               </w:tc>
@@ -3857,14 +5347,88 @@
                     </w:rPr>
                     <w:t>Show error message: “</w:t>
                   </w:r>
-                  <w:r>
-                    <w:rPr>
-                      <w:rFonts w:asciiTheme="majorHAnsi" w:hAnsiTheme="majorHAnsi"/>
-                      <w:sz w:val="24"/>
-                      <w:szCs w:val="24"/>
-                    </w:rPr>
-                    <w:t>Thông tin nhập vào không đúng</w:t>
-                  </w:r>
+                  <w:proofErr w:type="spellStart"/>
+                  <w:r>
+                    <w:rPr>
+                      <w:rFonts w:asciiTheme="majorHAnsi" w:hAnsiTheme="majorHAnsi"/>
+                      <w:sz w:val="24"/>
+                      <w:szCs w:val="24"/>
+                    </w:rPr>
+                    <w:t>Thông</w:t>
+                  </w:r>
+                  <w:proofErr w:type="spellEnd"/>
+                  <w:r>
+                    <w:rPr>
+                      <w:rFonts w:asciiTheme="majorHAnsi" w:hAnsiTheme="majorHAnsi"/>
+                      <w:sz w:val="24"/>
+                      <w:szCs w:val="24"/>
+                    </w:rPr>
+                    <w:t xml:space="preserve"> tin </w:t>
+                  </w:r>
+                  <w:proofErr w:type="spellStart"/>
+                  <w:r>
+                    <w:rPr>
+                      <w:rFonts w:asciiTheme="majorHAnsi" w:hAnsiTheme="majorHAnsi"/>
+                      <w:sz w:val="24"/>
+                      <w:szCs w:val="24"/>
+                    </w:rPr>
+                    <w:t>nhập</w:t>
+                  </w:r>
+                  <w:proofErr w:type="spellEnd"/>
+                  <w:r>
+                    <w:rPr>
+                      <w:rFonts w:asciiTheme="majorHAnsi" w:hAnsiTheme="majorHAnsi"/>
+                      <w:sz w:val="24"/>
+                      <w:szCs w:val="24"/>
+                    </w:rPr>
+                    <w:t xml:space="preserve"> </w:t>
+                  </w:r>
+                  <w:proofErr w:type="spellStart"/>
+                  <w:r>
+                    <w:rPr>
+                      <w:rFonts w:asciiTheme="majorHAnsi" w:hAnsiTheme="majorHAnsi"/>
+                      <w:sz w:val="24"/>
+                      <w:szCs w:val="24"/>
+                    </w:rPr>
+                    <w:t>vào</w:t>
+                  </w:r>
+                  <w:proofErr w:type="spellEnd"/>
+                  <w:r>
+                    <w:rPr>
+                      <w:rFonts w:asciiTheme="majorHAnsi" w:hAnsiTheme="majorHAnsi"/>
+                      <w:sz w:val="24"/>
+                      <w:szCs w:val="24"/>
+                    </w:rPr>
+                    <w:t xml:space="preserve"> </w:t>
+                  </w:r>
+                  <w:proofErr w:type="spellStart"/>
+                  <w:r>
+                    <w:rPr>
+                      <w:rFonts w:asciiTheme="majorHAnsi" w:hAnsiTheme="majorHAnsi"/>
+                      <w:sz w:val="24"/>
+                      <w:szCs w:val="24"/>
+                    </w:rPr>
+                    <w:t>không</w:t>
+                  </w:r>
+                  <w:proofErr w:type="spellEnd"/>
+                  <w:r>
+                    <w:rPr>
+                      <w:rFonts w:asciiTheme="majorHAnsi" w:hAnsiTheme="majorHAnsi"/>
+                      <w:sz w:val="24"/>
+                      <w:szCs w:val="24"/>
+                    </w:rPr>
+                    <w:t xml:space="preserve"> </w:t>
+                  </w:r>
+                  <w:proofErr w:type="spellStart"/>
+                  <w:r>
+                    <w:rPr>
+                      <w:rFonts w:asciiTheme="majorHAnsi" w:hAnsiTheme="majorHAnsi"/>
+                      <w:sz w:val="24"/>
+                      <w:szCs w:val="24"/>
+                    </w:rPr>
+                    <w:t>đúng</w:t>
+                  </w:r>
+                  <w:proofErr w:type="spellEnd"/>
                   <w:r>
                     <w:rPr>
                       <w:rFonts w:asciiTheme="majorHAnsi" w:hAnsiTheme="majorHAnsi"/>
@@ -3941,7 +5505,61 @@
                       <w:sz w:val="24"/>
                       <w:szCs w:val="24"/>
                     </w:rPr>
-                    <w:t>Show error message: “Email không hợp lệ”</w:t>
+                    <w:t xml:space="preserve">Show error message: “Email </w:t>
+                  </w:r>
+                  <w:proofErr w:type="spellStart"/>
+                  <w:r>
+                    <w:rPr>
+                      <w:rFonts w:asciiTheme="majorHAnsi" w:hAnsiTheme="majorHAnsi"/>
+                      <w:sz w:val="24"/>
+                      <w:szCs w:val="24"/>
+                    </w:rPr>
+                    <w:t>không</w:t>
+                  </w:r>
+                  <w:proofErr w:type="spellEnd"/>
+                  <w:r>
+                    <w:rPr>
+                      <w:rFonts w:asciiTheme="majorHAnsi" w:hAnsiTheme="majorHAnsi"/>
+                      <w:sz w:val="24"/>
+                      <w:szCs w:val="24"/>
+                    </w:rPr>
+                    <w:t xml:space="preserve"> </w:t>
+                  </w:r>
+                  <w:proofErr w:type="spellStart"/>
+                  <w:r>
+                    <w:rPr>
+                      <w:rFonts w:asciiTheme="majorHAnsi" w:hAnsiTheme="majorHAnsi"/>
+                      <w:sz w:val="24"/>
+                      <w:szCs w:val="24"/>
+                    </w:rPr>
+                    <w:t>hợp</w:t>
+                  </w:r>
+                  <w:proofErr w:type="spellEnd"/>
+                  <w:r>
+                    <w:rPr>
+                      <w:rFonts w:asciiTheme="majorHAnsi" w:hAnsiTheme="majorHAnsi"/>
+                      <w:sz w:val="24"/>
+                      <w:szCs w:val="24"/>
+                    </w:rPr>
+                    <w:t xml:space="preserve"> </w:t>
+                  </w:r>
+                  <w:proofErr w:type="spellStart"/>
+                  <w:r>
+                    <w:rPr>
+                      <w:rFonts w:asciiTheme="majorHAnsi" w:hAnsiTheme="majorHAnsi"/>
+                      <w:sz w:val="24"/>
+                      <w:szCs w:val="24"/>
+                    </w:rPr>
+                    <w:t>lệ</w:t>
+                  </w:r>
+                  <w:proofErr w:type="spellEnd"/>
+                  <w:r>
+                    <w:rPr>
+                      <w:rFonts w:asciiTheme="majorHAnsi" w:hAnsiTheme="majorHAnsi"/>
+                      <w:sz w:val="24"/>
+                      <w:szCs w:val="24"/>
+                    </w:rPr>
+                    <w:t>”</w:t>
                   </w:r>
                 </w:p>
               </w:tc>
@@ -4011,7 +5629,151 @@
                       <w:sz w:val="24"/>
                       <w:szCs w:val="24"/>
                     </w:rPr>
-                    <w:t>Show error message: “Tên đăng nhập hoặc email đã được sử dụng”</w:t>
+                    <w:t>Show error message: “</w:t>
+                  </w:r>
+                  <w:proofErr w:type="spellStart"/>
+                  <w:r>
+                    <w:rPr>
+                      <w:rFonts w:asciiTheme="majorHAnsi" w:hAnsiTheme="majorHAnsi"/>
+                      <w:sz w:val="24"/>
+                      <w:szCs w:val="24"/>
+                    </w:rPr>
+                    <w:t>Tên</w:t>
+                  </w:r>
+                  <w:proofErr w:type="spellEnd"/>
+                  <w:r>
+                    <w:rPr>
+                      <w:rFonts w:asciiTheme="majorHAnsi" w:hAnsiTheme="majorHAnsi"/>
+                      <w:sz w:val="24"/>
+                      <w:szCs w:val="24"/>
+                    </w:rPr>
+                    <w:t xml:space="preserve"> </w:t>
+                  </w:r>
+                  <w:proofErr w:type="spellStart"/>
+                  <w:r>
+                    <w:rPr>
+                      <w:rFonts w:asciiTheme="majorHAnsi" w:hAnsiTheme="majorHAnsi"/>
+                      <w:sz w:val="24"/>
+                      <w:szCs w:val="24"/>
+                    </w:rPr>
+                    <w:t>đăng</w:t>
+                  </w:r>
+                  <w:proofErr w:type="spellEnd"/>
+                  <w:r>
+                    <w:rPr>
+                      <w:rFonts w:asciiTheme="majorHAnsi" w:hAnsiTheme="majorHAnsi"/>
+                      <w:sz w:val="24"/>
+                      <w:szCs w:val="24"/>
+                    </w:rPr>
+                    <w:t xml:space="preserve"> </w:t>
+                  </w:r>
+                  <w:proofErr w:type="spellStart"/>
+                  <w:r>
+                    <w:rPr>
+                      <w:rFonts w:asciiTheme="majorHAnsi" w:hAnsiTheme="majorHAnsi"/>
+                      <w:sz w:val="24"/>
+                      <w:szCs w:val="24"/>
+                    </w:rPr>
+                    <w:t>nhập</w:t>
+                  </w:r>
+                  <w:proofErr w:type="spellEnd"/>
+                  <w:r>
+                    <w:rPr>
+                      <w:rFonts w:asciiTheme="majorHAnsi" w:hAnsiTheme="majorHAnsi"/>
+                      <w:sz w:val="24"/>
+                      <w:szCs w:val="24"/>
+                    </w:rPr>
+                    <w:t xml:space="preserve"> </w:t>
+                  </w:r>
+                  <w:proofErr w:type="spellStart"/>
+                  <w:r>
+                    <w:rPr>
+                      <w:rFonts w:asciiTheme="majorHAnsi" w:hAnsiTheme="majorHAnsi"/>
+                      <w:sz w:val="24"/>
+                      <w:szCs w:val="24"/>
+                    </w:rPr>
+                    <w:t>hoặc</w:t>
+                  </w:r>
+                  <w:proofErr w:type="spellEnd"/>
+                  <w:r>
+                    <w:rPr>
+                      <w:rFonts w:asciiTheme="majorHAnsi" w:hAnsiTheme="majorHAnsi"/>
+                      <w:sz w:val="24"/>
+                      <w:szCs w:val="24"/>
+                    </w:rPr>
+                    <w:t xml:space="preserve"> email </w:t>
+                  </w:r>
+                  <w:proofErr w:type="spellStart"/>
+                  <w:r>
+                    <w:rPr>
+                      <w:rFonts w:asciiTheme="majorHAnsi" w:hAnsiTheme="majorHAnsi"/>
+                      <w:sz w:val="24"/>
+                      <w:szCs w:val="24"/>
+                    </w:rPr>
+                    <w:t>đã</w:t>
+                  </w:r>
+                  <w:proofErr w:type="spellEnd"/>
+                  <w:r>
+                    <w:rPr>
+                      <w:rFonts w:asciiTheme="majorHAnsi" w:hAnsiTheme="majorHAnsi"/>
+                      <w:sz w:val="24"/>
+                      <w:szCs w:val="24"/>
+                    </w:rPr>
+                    <w:t xml:space="preserve"> </w:t>
+                  </w:r>
+                  <w:proofErr w:type="spellStart"/>
+                  <w:r>
+                    <w:rPr>
+                      <w:rFonts w:asciiTheme="majorHAnsi" w:hAnsiTheme="majorHAnsi"/>
+                      <w:sz w:val="24"/>
+                      <w:szCs w:val="24"/>
+                    </w:rPr>
+                    <w:t>được</w:t>
+                  </w:r>
+                  <w:proofErr w:type="spellEnd"/>
+                  <w:r>
+                    <w:rPr>
+                      <w:rFonts w:asciiTheme="majorHAnsi" w:hAnsiTheme="majorHAnsi"/>
+                      <w:sz w:val="24"/>
+                      <w:szCs w:val="24"/>
+                    </w:rPr>
+                    <w:t xml:space="preserve"> </w:t>
+                  </w:r>
+                  <w:proofErr w:type="spellStart"/>
+                  <w:r>
+                    <w:rPr>
+                      <w:rFonts w:asciiTheme="majorHAnsi" w:hAnsiTheme="majorHAnsi"/>
+                      <w:sz w:val="24"/>
+                      <w:szCs w:val="24"/>
+                    </w:rPr>
+                    <w:t>sử</w:t>
+                  </w:r>
+                  <w:proofErr w:type="spellEnd"/>
+                  <w:r>
+                    <w:rPr>
+                      <w:rFonts w:asciiTheme="majorHAnsi" w:hAnsiTheme="majorHAnsi"/>
+                      <w:sz w:val="24"/>
+                      <w:szCs w:val="24"/>
+                    </w:rPr>
+                    <w:t xml:space="preserve"> </w:t>
+                  </w:r>
+                  <w:proofErr w:type="spellStart"/>
+                  <w:r>
+                    <w:rPr>
+                      <w:rFonts w:asciiTheme="majorHAnsi" w:hAnsiTheme="majorHAnsi"/>
+                      <w:sz w:val="24"/>
+                      <w:szCs w:val="24"/>
+                    </w:rPr>
+                    <w:t>dụng</w:t>
+                  </w:r>
+                  <w:proofErr w:type="spellEnd"/>
+                  <w:r>
+                    <w:rPr>
+                      <w:rFonts w:asciiTheme="majorHAnsi" w:hAnsiTheme="majorHAnsi"/>
+                      <w:sz w:val="24"/>
+                      <w:szCs w:val="24"/>
+                    </w:rPr>
+                    <w:t>”</w:t>
                   </w:r>
                 </w:p>
               </w:tc>
@@ -4084,8 +5846,189 @@
                       <w:sz w:val="24"/>
                       <w:szCs w:val="24"/>
                     </w:rPr>
-                    <w:t xml:space="preserve">Show error message: “Đã hết hạn kích hoạt. Liên lạc với admin để có </w:t>
-                  </w:r>
+                    <w:t>Show error message: “</w:t>
+                  </w:r>
+                  <w:proofErr w:type="spellStart"/>
+                  <w:r>
+                    <w:rPr>
+                      <w:rFonts w:asciiTheme="majorHAnsi" w:hAnsiTheme="majorHAnsi"/>
+                      <w:sz w:val="24"/>
+                      <w:szCs w:val="24"/>
+                    </w:rPr>
+                    <w:t>Đã</w:t>
+                  </w:r>
+                  <w:proofErr w:type="spellEnd"/>
+                  <w:r>
+                    <w:rPr>
+                      <w:rFonts w:asciiTheme="majorHAnsi" w:hAnsiTheme="majorHAnsi"/>
+                      <w:sz w:val="24"/>
+                      <w:szCs w:val="24"/>
+                    </w:rPr>
+                    <w:t xml:space="preserve"> </w:t>
+                  </w:r>
+                  <w:proofErr w:type="spellStart"/>
+                  <w:r>
+                    <w:rPr>
+                      <w:rFonts w:asciiTheme="majorHAnsi" w:hAnsiTheme="majorHAnsi"/>
+                      <w:sz w:val="24"/>
+                      <w:szCs w:val="24"/>
+                    </w:rPr>
+                    <w:t>hết</w:t>
+                  </w:r>
+                  <w:proofErr w:type="spellEnd"/>
+                  <w:r>
+                    <w:rPr>
+                      <w:rFonts w:asciiTheme="majorHAnsi" w:hAnsiTheme="majorHAnsi"/>
+                      <w:sz w:val="24"/>
+                      <w:szCs w:val="24"/>
+                    </w:rPr>
+                    <w:t xml:space="preserve"> </w:t>
+                  </w:r>
+                  <w:proofErr w:type="spellStart"/>
+                  <w:r>
+                    <w:rPr>
+                      <w:rFonts w:asciiTheme="majorHAnsi" w:hAnsiTheme="majorHAnsi"/>
+                      <w:sz w:val="24"/>
+                      <w:szCs w:val="24"/>
+                    </w:rPr>
+                    <w:t>hạn</w:t>
+                  </w:r>
+                  <w:proofErr w:type="spellEnd"/>
+                  <w:r>
+                    <w:rPr>
+                      <w:rFonts w:asciiTheme="majorHAnsi" w:hAnsiTheme="majorHAnsi"/>
+                      <w:sz w:val="24"/>
+                      <w:szCs w:val="24"/>
+                    </w:rPr>
+                    <w:t xml:space="preserve"> </w:t>
+                  </w:r>
+                  <w:proofErr w:type="spellStart"/>
+                  <w:r>
+                    <w:rPr>
+                      <w:rFonts w:asciiTheme="majorHAnsi" w:hAnsiTheme="majorHAnsi"/>
+                      <w:sz w:val="24"/>
+                      <w:szCs w:val="24"/>
+                    </w:rPr>
+                    <w:t>kích</w:t>
+                  </w:r>
+                  <w:proofErr w:type="spellEnd"/>
+                  <w:r>
+                    <w:rPr>
+                      <w:rFonts w:asciiTheme="majorHAnsi" w:hAnsiTheme="majorHAnsi"/>
+                      <w:sz w:val="24"/>
+                      <w:szCs w:val="24"/>
+                    </w:rPr>
+                    <w:t xml:space="preserve"> </w:t>
+                  </w:r>
+                  <w:proofErr w:type="spellStart"/>
+                  <w:r>
+                    <w:rPr>
+                      <w:rFonts w:asciiTheme="majorHAnsi" w:hAnsiTheme="majorHAnsi"/>
+                      <w:sz w:val="24"/>
+                      <w:szCs w:val="24"/>
+                    </w:rPr>
+                    <w:t>hoạt</w:t>
+                  </w:r>
+                  <w:proofErr w:type="spellEnd"/>
+                  <w:r>
+                    <w:rPr>
+                      <w:rFonts w:asciiTheme="majorHAnsi" w:hAnsiTheme="majorHAnsi"/>
+                      <w:sz w:val="24"/>
+                      <w:szCs w:val="24"/>
+                    </w:rPr>
+                    <w:t xml:space="preserve">. </w:t>
+                  </w:r>
+                  <w:proofErr w:type="spellStart"/>
+                  <w:r>
+                    <w:rPr>
+                      <w:rFonts w:asciiTheme="majorHAnsi" w:hAnsiTheme="majorHAnsi"/>
+                      <w:sz w:val="24"/>
+                      <w:szCs w:val="24"/>
+                    </w:rPr>
+                    <w:t>Liên</w:t>
+                  </w:r>
+                  <w:proofErr w:type="spellEnd"/>
+                  <w:r>
+                    <w:rPr>
+                      <w:rFonts w:asciiTheme="majorHAnsi" w:hAnsiTheme="majorHAnsi"/>
+                      <w:sz w:val="24"/>
+                      <w:szCs w:val="24"/>
+                    </w:rPr>
+                    <w:t xml:space="preserve"> </w:t>
+                  </w:r>
+                  <w:proofErr w:type="spellStart"/>
+                  <w:r>
+                    <w:rPr>
+                      <w:rFonts w:asciiTheme="majorHAnsi" w:hAnsiTheme="majorHAnsi"/>
+                      <w:sz w:val="24"/>
+                      <w:szCs w:val="24"/>
+                    </w:rPr>
+                    <w:t>lạc</w:t>
+                  </w:r>
+                  <w:proofErr w:type="spellEnd"/>
+                  <w:r>
+                    <w:rPr>
+                      <w:rFonts w:asciiTheme="majorHAnsi" w:hAnsiTheme="majorHAnsi"/>
+                      <w:sz w:val="24"/>
+                      <w:szCs w:val="24"/>
+                    </w:rPr>
+                    <w:t xml:space="preserve"> </w:t>
+                  </w:r>
+                  <w:proofErr w:type="spellStart"/>
+                  <w:r>
+                    <w:rPr>
+                      <w:rFonts w:asciiTheme="majorHAnsi" w:hAnsiTheme="majorHAnsi"/>
+                      <w:sz w:val="24"/>
+                      <w:szCs w:val="24"/>
+                    </w:rPr>
+                    <w:t>với</w:t>
+                  </w:r>
+                  <w:proofErr w:type="spellEnd"/>
+                  <w:r>
+                    <w:rPr>
+                      <w:rFonts w:asciiTheme="majorHAnsi" w:hAnsiTheme="majorHAnsi"/>
+                      <w:sz w:val="24"/>
+                      <w:szCs w:val="24"/>
+                    </w:rPr>
+                    <w:t xml:space="preserve"> admin </w:t>
+                  </w:r>
+                  <w:proofErr w:type="spellStart"/>
+                  <w:r>
+                    <w:rPr>
+                      <w:rFonts w:asciiTheme="majorHAnsi" w:hAnsiTheme="majorHAnsi"/>
+                      <w:sz w:val="24"/>
+                      <w:szCs w:val="24"/>
+                    </w:rPr>
+                    <w:t>để</w:t>
+                  </w:r>
+                  <w:proofErr w:type="spellEnd"/>
+                  <w:r>
+                    <w:rPr>
+                      <w:rFonts w:asciiTheme="majorHAnsi" w:hAnsiTheme="majorHAnsi"/>
+                      <w:sz w:val="24"/>
+                      <w:szCs w:val="24"/>
+                    </w:rPr>
+                    <w:t xml:space="preserve"> </w:t>
+                  </w:r>
+                  <w:proofErr w:type="spellStart"/>
+                  <w:r>
+                    <w:rPr>
+                      <w:rFonts w:asciiTheme="majorHAnsi" w:hAnsiTheme="majorHAnsi"/>
+                      <w:sz w:val="24"/>
+                      <w:szCs w:val="24"/>
+                    </w:rPr>
+                    <w:t>có</w:t>
+                  </w:r>
+                  <w:proofErr w:type="spellEnd"/>
+                  <w:r>
+                    <w:rPr>
+                      <w:rFonts w:asciiTheme="majorHAnsi" w:hAnsiTheme="majorHAnsi"/>
+                      <w:sz w:val="24"/>
+                      <w:szCs w:val="24"/>
+                    </w:rPr>
+                    <w:t xml:space="preserve"> </w:t>
+                  </w:r>
+                  <w:proofErr w:type="spellStart"/>
                   <w:r>
                     <w:rPr>
                       <w:rFonts w:asciiTheme="majorHAnsi" w:hAnsiTheme="majorHAnsi"/>
@@ -4100,7 +6043,34 @@
                       <w:sz w:val="24"/>
                       <w:szCs w:val="24"/>
                     </w:rPr>
-                    <w:t>m thông tin”</w:t>
+                    <w:t>m</w:t>
+                  </w:r>
+                  <w:proofErr w:type="spellEnd"/>
+                  <w:r>
+                    <w:rPr>
+                      <w:rFonts w:asciiTheme="majorHAnsi" w:hAnsiTheme="majorHAnsi"/>
+                      <w:sz w:val="24"/>
+                      <w:szCs w:val="24"/>
+                    </w:rPr>
+                    <w:t xml:space="preserve"> </w:t>
+                  </w:r>
+                  <w:proofErr w:type="spellStart"/>
+                  <w:r>
+                    <w:rPr>
+                      <w:rFonts w:asciiTheme="majorHAnsi" w:hAnsiTheme="majorHAnsi"/>
+                      <w:sz w:val="24"/>
+                      <w:szCs w:val="24"/>
+                    </w:rPr>
+                    <w:t>thông</w:t>
+                  </w:r>
+                  <w:proofErr w:type="spellEnd"/>
+                  <w:r>
+                    <w:rPr>
+                      <w:rFonts w:asciiTheme="majorHAnsi" w:hAnsiTheme="majorHAnsi"/>
+                      <w:sz w:val="24"/>
+                      <w:szCs w:val="24"/>
+                    </w:rPr>
+                    <w:t xml:space="preserve"> tin”</w:t>
                   </w:r>
                 </w:p>
               </w:tc>
@@ -4361,16 +6331,7 @@
                 <w:sz w:val="24"/>
                 <w:szCs w:val="24"/>
               </w:rPr>
-              <w:t xml:space="preserve">USE CASE – </w:t>
-            </w:r>
-            <w:r>
-              <w:rPr>
-                <w:rFonts w:asciiTheme="majorHAnsi" w:hAnsiTheme="majorHAnsi"/>
-                <w:b/>
-                <w:sz w:val="24"/>
-                <w:szCs w:val="24"/>
-              </w:rPr>
-              <w:t>GU003</w:t>
+              <w:t>USE CASE – GU003</w:t>
             </w:r>
           </w:p>
         </w:tc>
@@ -4889,7 +6850,63 @@
               <w:rPr>
                 <w:rFonts w:asciiTheme="majorHAnsi" w:hAnsiTheme="majorHAnsi"/>
               </w:rPr>
-              <w:t>“Tìm kiếm tự động”</w:t>
+              <w:t>“</w:t>
+            </w:r>
+            <w:proofErr w:type="spellStart"/>
+            <w:r>
+              <w:rPr>
+                <w:rFonts w:asciiTheme="majorHAnsi" w:hAnsiTheme="majorHAnsi"/>
+              </w:rPr>
+              <w:t>Tìm</w:t>
+            </w:r>
+            <w:proofErr w:type="spellEnd"/>
+            <w:r>
+              <w:rPr>
+                <w:rFonts w:asciiTheme="majorHAnsi" w:hAnsiTheme="majorHAnsi"/>
+              </w:rPr>
+              <w:t xml:space="preserve"> </w:t>
+            </w:r>
+            <w:proofErr w:type="spellStart"/>
+            <w:r>
+              <w:rPr>
+                <w:rFonts w:asciiTheme="majorHAnsi" w:hAnsiTheme="majorHAnsi"/>
+              </w:rPr>
+              <w:t>kiếm</w:t>
+            </w:r>
+            <w:proofErr w:type="spellEnd"/>
+            <w:r>
+              <w:rPr>
+                <w:rFonts w:asciiTheme="majorHAnsi" w:hAnsiTheme="majorHAnsi"/>
+              </w:rPr>
+              <w:t xml:space="preserve"> </w:t>
+            </w:r>
+            <w:proofErr w:type="spellStart"/>
+            <w:r>
+              <w:rPr>
+                <w:rFonts w:asciiTheme="majorHAnsi" w:hAnsiTheme="majorHAnsi"/>
+              </w:rPr>
+              <w:t>tự</w:t>
+            </w:r>
+            <w:proofErr w:type="spellEnd"/>
+            <w:r>
+              <w:rPr>
+                <w:rFonts w:asciiTheme="majorHAnsi" w:hAnsiTheme="majorHAnsi"/>
+              </w:rPr>
+              <w:t xml:space="preserve"> </w:t>
+            </w:r>
+            <w:proofErr w:type="spellStart"/>
+            <w:r>
+              <w:rPr>
+                <w:rFonts w:asciiTheme="majorHAnsi" w:hAnsiTheme="majorHAnsi"/>
+              </w:rPr>
+              <w:t>động</w:t>
+            </w:r>
+            <w:proofErr w:type="spellEnd"/>
+            <w:r>
+              <w:rPr>
+                <w:rFonts w:asciiTheme="majorHAnsi" w:hAnsiTheme="majorHAnsi"/>
+              </w:rPr>
+              <w:t>”</w:t>
             </w:r>
             <w:r>
               <w:rPr>
@@ -5200,7 +7217,79 @@
                       <w:sz w:val="24"/>
                       <w:szCs w:val="24"/>
                     </w:rPr>
-                    <w:t>on “Tìm kiếm tự động’ item.</w:t>
+                    <w:t>on “</w:t>
+                  </w:r>
+                  <w:proofErr w:type="spellStart"/>
+                  <w:r>
+                    <w:rPr>
+                      <w:rFonts w:asciiTheme="majorHAnsi" w:hAnsiTheme="majorHAnsi"/>
+                      <w:sz w:val="24"/>
+                      <w:szCs w:val="24"/>
+                    </w:rPr>
+                    <w:t>Tìm</w:t>
+                  </w:r>
+                  <w:proofErr w:type="spellEnd"/>
+                  <w:r>
+                    <w:rPr>
+                      <w:rFonts w:asciiTheme="majorHAnsi" w:hAnsiTheme="majorHAnsi"/>
+                      <w:sz w:val="24"/>
+                      <w:szCs w:val="24"/>
+                    </w:rPr>
+                    <w:t xml:space="preserve"> </w:t>
+                  </w:r>
+                  <w:proofErr w:type="spellStart"/>
+                  <w:r>
+                    <w:rPr>
+                      <w:rFonts w:asciiTheme="majorHAnsi" w:hAnsiTheme="majorHAnsi"/>
+                      <w:sz w:val="24"/>
+                      <w:szCs w:val="24"/>
+                    </w:rPr>
+                    <w:t>kiếm</w:t>
+                  </w:r>
+                  <w:proofErr w:type="spellEnd"/>
+                  <w:r>
+                    <w:rPr>
+                      <w:rFonts w:asciiTheme="majorHAnsi" w:hAnsiTheme="majorHAnsi"/>
+                      <w:sz w:val="24"/>
+                      <w:szCs w:val="24"/>
+                    </w:rPr>
+                    <w:t xml:space="preserve"> </w:t>
+                  </w:r>
+                  <w:proofErr w:type="spellStart"/>
+                  <w:r>
+                    <w:rPr>
+                      <w:rFonts w:asciiTheme="majorHAnsi" w:hAnsiTheme="majorHAnsi"/>
+                      <w:sz w:val="24"/>
+                      <w:szCs w:val="24"/>
+                    </w:rPr>
+                    <w:t>tự</w:t>
+                  </w:r>
+                  <w:proofErr w:type="spellEnd"/>
+                  <w:r>
+                    <w:rPr>
+                      <w:rFonts w:asciiTheme="majorHAnsi" w:hAnsiTheme="majorHAnsi"/>
+                      <w:sz w:val="24"/>
+                      <w:szCs w:val="24"/>
+                    </w:rPr>
+                    <w:t xml:space="preserve"> </w:t>
+                  </w:r>
+                  <w:proofErr w:type="spellStart"/>
+                  <w:r>
+                    <w:rPr>
+                      <w:rFonts w:asciiTheme="majorHAnsi" w:hAnsiTheme="majorHAnsi"/>
+                      <w:sz w:val="24"/>
+                      <w:szCs w:val="24"/>
+                    </w:rPr>
+                    <w:t>động</w:t>
+                  </w:r>
+                  <w:proofErr w:type="spellEnd"/>
+                  <w:r>
+                    <w:rPr>
+                      <w:rFonts w:asciiTheme="majorHAnsi" w:hAnsiTheme="majorHAnsi"/>
+                      <w:sz w:val="24"/>
+                      <w:szCs w:val="24"/>
+                    </w:rPr>
+                    <w:t>’ item.</w:t>
                   </w:r>
                 </w:p>
               </w:tc>
@@ -5334,6 +7423,21 @@
                     <w:t xml:space="preserve"> click on take camera picture</w:t>
                   </w:r>
                 </w:p>
+                <w:p>
+                  <w:pPr>
+                    <w:rPr>
+                      <w:rFonts w:asciiTheme="majorHAnsi" w:hAnsiTheme="majorHAnsi"/>
+                      <w:szCs w:val="24"/>
+                    </w:rPr>
+                  </w:pPr>
+                  <w:r>
+                    <w:rPr>
+                      <w:rFonts w:asciiTheme="majorHAnsi" w:hAnsiTheme="majorHAnsi"/>
+                      <w:szCs w:val="24"/>
+                    </w:rPr>
+                    <w:t>[Alternative 1]</w:t>
+                  </w:r>
+                </w:p>
               </w:tc>
               <w:tc>
                 <w:tcPr>
@@ -5436,19 +7540,284 @@
                     </w:rPr>
                     <w:t>ver, redirect to result page and so message: “</w:t>
                   </w:r>
-                  <w:r>
-                    <w:rPr>
-                      <w:rFonts w:asciiTheme="majorHAnsi" w:hAnsiTheme="majorHAnsi"/>
-                      <w:szCs w:val="24"/>
-                    </w:rPr>
-                    <w:t>Máy chủ đang xử lý, v</w:t>
-                  </w:r>
-                  <w:r>
-                    <w:rPr>
-                      <w:rFonts w:asciiTheme="majorHAnsi" w:hAnsiTheme="majorHAnsi"/>
-                      <w:szCs w:val="24"/>
-                    </w:rPr>
-                    <w:t>ui lòng đợi hoặc bấm nút quay lại để tiếp tục tìm kiếm”</w:t>
+                  <w:proofErr w:type="spellStart"/>
+                  <w:r>
+                    <w:rPr>
+                      <w:rFonts w:asciiTheme="majorHAnsi" w:hAnsiTheme="majorHAnsi"/>
+                      <w:szCs w:val="24"/>
+                    </w:rPr>
+                    <w:t>Máy</w:t>
+                  </w:r>
+                  <w:proofErr w:type="spellEnd"/>
+                  <w:r>
+                    <w:rPr>
+                      <w:rFonts w:asciiTheme="majorHAnsi" w:hAnsiTheme="majorHAnsi"/>
+                      <w:szCs w:val="24"/>
+                    </w:rPr>
+                    <w:t xml:space="preserve"> </w:t>
+                  </w:r>
+                  <w:proofErr w:type="spellStart"/>
+                  <w:r>
+                    <w:rPr>
+                      <w:rFonts w:asciiTheme="majorHAnsi" w:hAnsiTheme="majorHAnsi"/>
+                      <w:szCs w:val="24"/>
+                    </w:rPr>
+                    <w:t>chủ</w:t>
+                  </w:r>
+                  <w:proofErr w:type="spellEnd"/>
+                  <w:r>
+                    <w:rPr>
+                      <w:rFonts w:asciiTheme="majorHAnsi" w:hAnsiTheme="majorHAnsi"/>
+                      <w:szCs w:val="24"/>
+                    </w:rPr>
+                    <w:t xml:space="preserve"> </w:t>
+                  </w:r>
+                  <w:proofErr w:type="spellStart"/>
+                  <w:r>
+                    <w:rPr>
+                      <w:rFonts w:asciiTheme="majorHAnsi" w:hAnsiTheme="majorHAnsi"/>
+                      <w:szCs w:val="24"/>
+                    </w:rPr>
+                    <w:t>đang</w:t>
+                  </w:r>
+                  <w:proofErr w:type="spellEnd"/>
+                  <w:r>
+                    <w:rPr>
+                      <w:rFonts w:asciiTheme="majorHAnsi" w:hAnsiTheme="majorHAnsi"/>
+                      <w:szCs w:val="24"/>
+                    </w:rPr>
+                    <w:t xml:space="preserve"> </w:t>
+                  </w:r>
+                  <w:proofErr w:type="spellStart"/>
+                  <w:r>
+                    <w:rPr>
+                      <w:rFonts w:asciiTheme="majorHAnsi" w:hAnsiTheme="majorHAnsi"/>
+                      <w:szCs w:val="24"/>
+                    </w:rPr>
+                    <w:t>xử</w:t>
+                  </w:r>
+                  <w:proofErr w:type="spellEnd"/>
+                  <w:r>
+                    <w:rPr>
+                      <w:rFonts w:asciiTheme="majorHAnsi" w:hAnsiTheme="majorHAnsi"/>
+                      <w:szCs w:val="24"/>
+                    </w:rPr>
+                    <w:t xml:space="preserve"> </w:t>
+                  </w:r>
+                  <w:proofErr w:type="spellStart"/>
+                  <w:r>
+                    <w:rPr>
+                      <w:rFonts w:asciiTheme="majorHAnsi" w:hAnsiTheme="majorHAnsi"/>
+                      <w:szCs w:val="24"/>
+                    </w:rPr>
+                    <w:t>lý</w:t>
+                  </w:r>
+                  <w:proofErr w:type="spellEnd"/>
+                  <w:r>
+                    <w:rPr>
+                      <w:rFonts w:asciiTheme="majorHAnsi" w:hAnsiTheme="majorHAnsi"/>
+                      <w:szCs w:val="24"/>
+                    </w:rPr>
+                    <w:t xml:space="preserve">, </w:t>
+                  </w:r>
+                  <w:proofErr w:type="spellStart"/>
+                  <w:r>
+                    <w:rPr>
+                      <w:rFonts w:asciiTheme="majorHAnsi" w:hAnsiTheme="majorHAnsi"/>
+                      <w:szCs w:val="24"/>
+                    </w:rPr>
+                    <w:t>v</w:t>
+                  </w:r>
+                  <w:r>
+                    <w:rPr>
+                      <w:rFonts w:asciiTheme="majorHAnsi" w:hAnsiTheme="majorHAnsi"/>
+                      <w:szCs w:val="24"/>
+                    </w:rPr>
+                    <w:t>ui</w:t>
+                  </w:r>
+                  <w:proofErr w:type="spellEnd"/>
+                  <w:r>
+                    <w:rPr>
+                      <w:rFonts w:asciiTheme="majorHAnsi" w:hAnsiTheme="majorHAnsi"/>
+                      <w:szCs w:val="24"/>
+                    </w:rPr>
+                    <w:t xml:space="preserve"> </w:t>
+                  </w:r>
+                  <w:proofErr w:type="spellStart"/>
+                  <w:r>
+                    <w:rPr>
+                      <w:rFonts w:asciiTheme="majorHAnsi" w:hAnsiTheme="majorHAnsi"/>
+                      <w:szCs w:val="24"/>
+                    </w:rPr>
+                    <w:t>lòng</w:t>
+                  </w:r>
+                  <w:proofErr w:type="spellEnd"/>
+                  <w:r>
+                    <w:rPr>
+                      <w:rFonts w:asciiTheme="majorHAnsi" w:hAnsiTheme="majorHAnsi"/>
+                      <w:szCs w:val="24"/>
+                    </w:rPr>
+                    <w:t xml:space="preserve"> </w:t>
+                  </w:r>
+                  <w:proofErr w:type="spellStart"/>
+                  <w:r>
+                    <w:rPr>
+                      <w:rFonts w:asciiTheme="majorHAnsi" w:hAnsiTheme="majorHAnsi"/>
+                      <w:szCs w:val="24"/>
+                    </w:rPr>
+                    <w:t>đợi</w:t>
+                  </w:r>
+                  <w:proofErr w:type="spellEnd"/>
+                  <w:r>
+                    <w:rPr>
+                      <w:rFonts w:asciiTheme="majorHAnsi" w:hAnsiTheme="majorHAnsi"/>
+                      <w:szCs w:val="24"/>
+                    </w:rPr>
+                    <w:t xml:space="preserve"> </w:t>
+                  </w:r>
+                  <w:proofErr w:type="spellStart"/>
+                  <w:r>
+                    <w:rPr>
+                      <w:rFonts w:asciiTheme="majorHAnsi" w:hAnsiTheme="majorHAnsi"/>
+                      <w:szCs w:val="24"/>
+                    </w:rPr>
+                    <w:t>hoặc</w:t>
+                  </w:r>
+                  <w:proofErr w:type="spellEnd"/>
+                  <w:r>
+                    <w:rPr>
+                      <w:rFonts w:asciiTheme="majorHAnsi" w:hAnsiTheme="majorHAnsi"/>
+                      <w:szCs w:val="24"/>
+                    </w:rPr>
+                    <w:t xml:space="preserve"> </w:t>
+                  </w:r>
+                  <w:proofErr w:type="spellStart"/>
+                  <w:r>
+                    <w:rPr>
+                      <w:rFonts w:asciiTheme="majorHAnsi" w:hAnsiTheme="majorHAnsi"/>
+                      <w:szCs w:val="24"/>
+                    </w:rPr>
+                    <w:t>bấm</w:t>
+                  </w:r>
+                  <w:proofErr w:type="spellEnd"/>
+                  <w:r>
+                    <w:rPr>
+                      <w:rFonts w:asciiTheme="majorHAnsi" w:hAnsiTheme="majorHAnsi"/>
+                      <w:szCs w:val="24"/>
+                    </w:rPr>
+                    <w:t xml:space="preserve"> </w:t>
+                  </w:r>
+                  <w:proofErr w:type="spellStart"/>
+                  <w:r>
+                    <w:rPr>
+                      <w:rFonts w:asciiTheme="majorHAnsi" w:hAnsiTheme="majorHAnsi"/>
+                      <w:szCs w:val="24"/>
+                    </w:rPr>
+                    <w:t>nút</w:t>
+                  </w:r>
+                  <w:proofErr w:type="spellEnd"/>
+                  <w:r>
+                    <w:rPr>
+                      <w:rFonts w:asciiTheme="majorHAnsi" w:hAnsiTheme="majorHAnsi"/>
+                      <w:szCs w:val="24"/>
+                    </w:rPr>
+                    <w:t xml:space="preserve"> quay </w:t>
+                  </w:r>
+                  <w:proofErr w:type="spellStart"/>
+                  <w:r>
+                    <w:rPr>
+                      <w:rFonts w:asciiTheme="majorHAnsi" w:hAnsiTheme="majorHAnsi"/>
+                      <w:szCs w:val="24"/>
+                    </w:rPr>
+                    <w:t>lại</w:t>
+                  </w:r>
+                  <w:proofErr w:type="spellEnd"/>
+                  <w:r>
+                    <w:rPr>
+                      <w:rFonts w:asciiTheme="majorHAnsi" w:hAnsiTheme="majorHAnsi"/>
+                      <w:szCs w:val="24"/>
+                    </w:rPr>
+                    <w:t xml:space="preserve"> </w:t>
+                  </w:r>
+                  <w:proofErr w:type="spellStart"/>
+                  <w:r>
+                    <w:rPr>
+                      <w:rFonts w:asciiTheme="majorHAnsi" w:hAnsiTheme="majorHAnsi"/>
+                      <w:szCs w:val="24"/>
+                    </w:rPr>
+                    <w:t>để</w:t>
+                  </w:r>
+                  <w:proofErr w:type="spellEnd"/>
+                  <w:r>
+                    <w:rPr>
+                      <w:rFonts w:asciiTheme="majorHAnsi" w:hAnsiTheme="majorHAnsi"/>
+                      <w:szCs w:val="24"/>
+                    </w:rPr>
+                    <w:t xml:space="preserve"> </w:t>
+                  </w:r>
+                  <w:proofErr w:type="spellStart"/>
+                  <w:r>
+                    <w:rPr>
+                      <w:rFonts w:asciiTheme="majorHAnsi" w:hAnsiTheme="majorHAnsi"/>
+                      <w:szCs w:val="24"/>
+                    </w:rPr>
+                    <w:t>tiếp</w:t>
+                  </w:r>
+                  <w:proofErr w:type="spellEnd"/>
+                  <w:r>
+                    <w:rPr>
+                      <w:rFonts w:asciiTheme="majorHAnsi" w:hAnsiTheme="majorHAnsi"/>
+                      <w:szCs w:val="24"/>
+                    </w:rPr>
+                    <w:t xml:space="preserve"> </w:t>
+                  </w:r>
+                  <w:proofErr w:type="spellStart"/>
+                  <w:r>
+                    <w:rPr>
+                      <w:rFonts w:asciiTheme="majorHAnsi" w:hAnsiTheme="majorHAnsi"/>
+                      <w:szCs w:val="24"/>
+                    </w:rPr>
+                    <w:t>tục</w:t>
+                  </w:r>
+                  <w:proofErr w:type="spellEnd"/>
+                  <w:r>
+                    <w:rPr>
+                      <w:rFonts w:asciiTheme="majorHAnsi" w:hAnsiTheme="majorHAnsi"/>
+                      <w:szCs w:val="24"/>
+                    </w:rPr>
+                    <w:t xml:space="preserve"> </w:t>
+                  </w:r>
+                  <w:proofErr w:type="spellStart"/>
+                  <w:r>
+                    <w:rPr>
+                      <w:rFonts w:asciiTheme="majorHAnsi" w:hAnsiTheme="majorHAnsi"/>
+                      <w:szCs w:val="24"/>
+                    </w:rPr>
+                    <w:t>tìm</w:t>
+                  </w:r>
+                  <w:proofErr w:type="spellEnd"/>
+                  <w:r>
+                    <w:rPr>
+                      <w:rFonts w:asciiTheme="majorHAnsi" w:hAnsiTheme="majorHAnsi"/>
+                      <w:szCs w:val="24"/>
+                    </w:rPr>
+                    <w:t xml:space="preserve"> </w:t>
+                  </w:r>
+                  <w:proofErr w:type="spellStart"/>
+                  <w:r>
+                    <w:rPr>
+                      <w:rFonts w:asciiTheme="majorHAnsi" w:hAnsiTheme="majorHAnsi"/>
+                      <w:szCs w:val="24"/>
+                    </w:rPr>
+                    <w:t>kiếm</w:t>
+                  </w:r>
+                  <w:proofErr w:type="spellEnd"/>
+                  <w:r>
+                    <w:rPr>
+                      <w:rFonts w:asciiTheme="majorHAnsi" w:hAnsiTheme="majorHAnsi"/>
+                      <w:szCs w:val="24"/>
+                    </w:rPr>
+                    <w:t>”</w:t>
                   </w:r>
                 </w:p>
                 <w:p>
@@ -5506,6 +7875,21 @@
                       <w:szCs w:val="24"/>
                     </w:rPr>
                     <w:t>Guest waiting for result</w:t>
+                  </w:r>
+                </w:p>
+                <w:p>
+                  <w:pPr>
+                    <w:rPr>
+                      <w:rFonts w:asciiTheme="majorHAnsi" w:hAnsiTheme="majorHAnsi"/>
+                      <w:szCs w:val="24"/>
+                    </w:rPr>
+                  </w:pPr>
+                  <w:r>
+                    <w:rPr>
+                      <w:rFonts w:asciiTheme="majorHAnsi" w:hAnsiTheme="majorHAnsi"/>
+                      <w:szCs w:val="24"/>
+                    </w:rPr>
+                    <w:t xml:space="preserve"> [Alternative 2]</w:t>
                   </w:r>
                 </w:p>
               </w:tc>
@@ -5545,6 +7929,7 @@
                       <w:rFonts w:asciiTheme="majorHAnsi" w:hAnsiTheme="majorHAnsi"/>
                       <w:szCs w:val="24"/>
                     </w:rPr>
+                    <w:lastRenderedPageBreak/>
                     <w:t>The submitted picture</w:t>
                   </w:r>
                 </w:p>
@@ -5565,7 +7950,6 @@
                       <w:rFonts w:asciiTheme="majorHAnsi" w:hAnsiTheme="majorHAnsi"/>
                       <w:szCs w:val="24"/>
                     </w:rPr>
-                    <w:lastRenderedPageBreak/>
                     <w:t>The list result of search</w:t>
                   </w:r>
                 </w:p>
@@ -5796,14 +8180,12 @@
                   <w:pPr>
                     <w:rPr>
                       <w:rFonts w:asciiTheme="majorHAnsi" w:hAnsiTheme="majorHAnsi"/>
-                      <w:sz w:val="24"/>
-                      <w:szCs w:val="24"/>
-                    </w:rPr>
-                  </w:pPr>
-                  <w:r>
-                    <w:rPr>
-                      <w:rFonts w:asciiTheme="majorHAnsi" w:hAnsiTheme="majorHAnsi"/>
-                      <w:sz w:val="24"/>
+                      <w:szCs w:val="24"/>
+                    </w:rPr>
+                  </w:pPr>
+                  <w:r>
+                    <w:rPr>
+                      <w:rFonts w:asciiTheme="majorHAnsi" w:hAnsiTheme="majorHAnsi"/>
                       <w:szCs w:val="24"/>
                     </w:rPr>
                     <w:t>1</w:t>
@@ -5818,17 +8200,23 @@
                   <w:pPr>
                     <w:rPr>
                       <w:rFonts w:asciiTheme="majorHAnsi" w:hAnsiTheme="majorHAnsi"/>
-                      <w:sz w:val="24"/>
-                      <w:szCs w:val="24"/>
-                    </w:rPr>
-                  </w:pPr>
-                  <w:r>
-                    <w:rPr>
-                      <w:rFonts w:asciiTheme="majorHAnsi" w:hAnsiTheme="majorHAnsi"/>
-                      <w:sz w:val="24"/>
-                      <w:szCs w:val="24"/>
-                    </w:rPr>
-                    <w:t>Guest click on “Tìm kiếm tự động’ item.</w:t>
+                      <w:szCs w:val="24"/>
+                    </w:rPr>
+                  </w:pPr>
+                  <w:r>
+                    <w:rPr>
+                      <w:rFonts w:asciiTheme="majorHAnsi" w:hAnsiTheme="majorHAnsi"/>
+                      <w:sz w:val="24"/>
+                      <w:szCs w:val="24"/>
+                    </w:rPr>
+                    <w:t xml:space="preserve">Guest </w:t>
+                  </w:r>
+                  <w:r>
+                    <w:rPr>
+                      <w:rFonts w:asciiTheme="majorHAnsi" w:hAnsiTheme="majorHAnsi"/>
+                      <w:szCs w:val="24"/>
+                    </w:rPr>
+                    <w:t>click on select image file</w:t>
                   </w:r>
                 </w:p>
               </w:tc>
@@ -5840,77 +8228,15 @@
                   <w:pPr>
                     <w:rPr>
                       <w:rFonts w:asciiTheme="majorHAnsi" w:hAnsiTheme="majorHAnsi"/>
-                      <w:sz w:val="24"/>
-                      <w:szCs w:val="24"/>
-                    </w:rPr>
-                  </w:pPr>
-                  <w:r>
-                    <w:rPr>
-                      <w:rFonts w:asciiTheme="majorHAnsi" w:hAnsiTheme="majorHAnsi"/>
-                      <w:sz w:val="24"/>
-                      <w:szCs w:val="24"/>
-                    </w:rPr>
-                    <w:t>System will show a screen contain:</w:t>
-                  </w:r>
-                </w:p>
-                <w:p>
-                  <w:pPr>
-                    <w:pStyle w:val="ListParagraph"/>
-                    <w:numPr>
-                      <w:ilvl w:val="0"/>
-                      <w:numId w:val="4"/>
-                    </w:numPr>
-                    <w:rPr>
-                      <w:rFonts w:asciiTheme="majorHAnsi" w:hAnsiTheme="majorHAnsi"/>
-                      <w:szCs w:val="24"/>
-                    </w:rPr>
-                  </w:pPr>
-                  <w:r>
-                    <w:rPr>
-                      <w:rFonts w:asciiTheme="majorHAnsi" w:hAnsiTheme="majorHAnsi"/>
-                      <w:szCs w:val="24"/>
-                    </w:rPr>
-                    <w:t>Button to take camera picture (only in mobile version)</w:t>
-                  </w:r>
-                </w:p>
-                <w:p>
-                  <w:pPr>
-                    <w:pStyle w:val="ListParagraph"/>
-                    <w:numPr>
-                      <w:ilvl w:val="0"/>
-                      <w:numId w:val="4"/>
-                    </w:numPr>
-                    <w:rPr>
-                      <w:rFonts w:asciiTheme="majorHAnsi" w:hAnsiTheme="majorHAnsi"/>
-                      <w:szCs w:val="24"/>
-                    </w:rPr>
-                  </w:pPr>
-                  <w:r>
-                    <w:rPr>
-                      <w:rFonts w:asciiTheme="majorHAnsi" w:hAnsiTheme="majorHAnsi"/>
-                      <w:szCs w:val="24"/>
-                    </w:rPr>
-                    <w:t>Button to select image file</w:t>
-                  </w:r>
-                </w:p>
-                <w:p>
-                  <w:pPr>
-                    <w:pStyle w:val="ListParagraph"/>
-                    <w:numPr>
-                      <w:ilvl w:val="0"/>
-                      <w:numId w:val="4"/>
-                    </w:numPr>
-                    <w:rPr>
-                      <w:rFonts w:asciiTheme="majorHAnsi" w:hAnsiTheme="majorHAnsi"/>
-                      <w:szCs w:val="24"/>
-                    </w:rPr>
-                  </w:pPr>
-                  <w:r>
-                    <w:rPr>
-                      <w:rFonts w:asciiTheme="majorHAnsi" w:hAnsiTheme="majorHAnsi"/>
-                      <w:szCs w:val="24"/>
-                    </w:rPr>
-                    <w:t>Submit button</w:t>
+                      <w:szCs w:val="24"/>
+                    </w:rPr>
+                  </w:pPr>
+                  <w:r>
+                    <w:rPr>
+                      <w:rFonts w:asciiTheme="majorHAnsi" w:hAnsiTheme="majorHAnsi"/>
+                      <w:szCs w:val="24"/>
+                    </w:rPr>
+                    <w:t>System show select image file windows</w:t>
                   </w:r>
                 </w:p>
               </w:tc>
@@ -5952,14 +8278,7 @@
                       <w:rFonts w:asciiTheme="majorHAnsi" w:hAnsiTheme="majorHAnsi"/>
                       <w:szCs w:val="24"/>
                     </w:rPr>
-                    <w:t>Guest</w:t>
-                  </w:r>
-                  <w:r>
-                    <w:rPr>
-                      <w:rFonts w:asciiTheme="majorHAnsi" w:hAnsiTheme="majorHAnsi"/>
-                      <w:szCs w:val="24"/>
-                    </w:rPr>
-                    <w:t xml:space="preserve"> click on take camera picture</w:t>
+                    <w:t>Guest click upload image button</w:t>
                   </w:r>
                 </w:p>
               </w:tc>
@@ -5979,7 +8298,279 @@
                       <w:rFonts w:asciiTheme="majorHAnsi" w:hAnsiTheme="majorHAnsi"/>
                       <w:szCs w:val="24"/>
                     </w:rPr>
-                    <w:t>System show the camera screen that allow user take a picture</w:t>
+                    <w:t>System upload picture to server, redirect to result page and so message: “</w:t>
+                  </w:r>
+                  <w:proofErr w:type="spellStart"/>
+                  <w:r>
+                    <w:rPr>
+                      <w:rFonts w:asciiTheme="majorHAnsi" w:hAnsiTheme="majorHAnsi"/>
+                      <w:szCs w:val="24"/>
+                    </w:rPr>
+                    <w:t>Máy</w:t>
+                  </w:r>
+                  <w:proofErr w:type="spellEnd"/>
+                  <w:r>
+                    <w:rPr>
+                      <w:rFonts w:asciiTheme="majorHAnsi" w:hAnsiTheme="majorHAnsi"/>
+                      <w:szCs w:val="24"/>
+                    </w:rPr>
+                    <w:t xml:space="preserve"> </w:t>
+                  </w:r>
+                  <w:proofErr w:type="spellStart"/>
+                  <w:r>
+                    <w:rPr>
+                      <w:rFonts w:asciiTheme="majorHAnsi" w:hAnsiTheme="majorHAnsi"/>
+                      <w:szCs w:val="24"/>
+                    </w:rPr>
+                    <w:t>chủ</w:t>
+                  </w:r>
+                  <w:proofErr w:type="spellEnd"/>
+                  <w:r>
+                    <w:rPr>
+                      <w:rFonts w:asciiTheme="majorHAnsi" w:hAnsiTheme="majorHAnsi"/>
+                      <w:szCs w:val="24"/>
+                    </w:rPr>
+                    <w:t xml:space="preserve"> </w:t>
+                  </w:r>
+                  <w:proofErr w:type="spellStart"/>
+                  <w:r>
+                    <w:rPr>
+                      <w:rFonts w:asciiTheme="majorHAnsi" w:hAnsiTheme="majorHAnsi"/>
+                      <w:szCs w:val="24"/>
+                    </w:rPr>
+                    <w:t>đang</w:t>
+                  </w:r>
+                  <w:proofErr w:type="spellEnd"/>
+                  <w:r>
+                    <w:rPr>
+                      <w:rFonts w:asciiTheme="majorHAnsi" w:hAnsiTheme="majorHAnsi"/>
+                      <w:szCs w:val="24"/>
+                    </w:rPr>
+                    <w:t xml:space="preserve"> </w:t>
+                  </w:r>
+                  <w:proofErr w:type="spellStart"/>
+                  <w:r>
+                    <w:rPr>
+                      <w:rFonts w:asciiTheme="majorHAnsi" w:hAnsiTheme="majorHAnsi"/>
+                      <w:szCs w:val="24"/>
+                    </w:rPr>
+                    <w:t>xử</w:t>
+                  </w:r>
+                  <w:proofErr w:type="spellEnd"/>
+                  <w:r>
+                    <w:rPr>
+                      <w:rFonts w:asciiTheme="majorHAnsi" w:hAnsiTheme="majorHAnsi"/>
+                      <w:szCs w:val="24"/>
+                    </w:rPr>
+                    <w:t xml:space="preserve"> </w:t>
+                  </w:r>
+                  <w:proofErr w:type="spellStart"/>
+                  <w:r>
+                    <w:rPr>
+                      <w:rFonts w:asciiTheme="majorHAnsi" w:hAnsiTheme="majorHAnsi"/>
+                      <w:szCs w:val="24"/>
+                    </w:rPr>
+                    <w:t>lý</w:t>
+                  </w:r>
+                  <w:proofErr w:type="spellEnd"/>
+                  <w:r>
+                    <w:rPr>
+                      <w:rFonts w:asciiTheme="majorHAnsi" w:hAnsiTheme="majorHAnsi"/>
+                      <w:szCs w:val="24"/>
+                    </w:rPr>
+                    <w:t xml:space="preserve">, </w:t>
+                  </w:r>
+                  <w:proofErr w:type="spellStart"/>
+                  <w:r>
+                    <w:rPr>
+                      <w:rFonts w:asciiTheme="majorHAnsi" w:hAnsiTheme="majorHAnsi"/>
+                      <w:szCs w:val="24"/>
+                    </w:rPr>
+                    <w:t>vui</w:t>
+                  </w:r>
+                  <w:proofErr w:type="spellEnd"/>
+                  <w:r>
+                    <w:rPr>
+                      <w:rFonts w:asciiTheme="majorHAnsi" w:hAnsiTheme="majorHAnsi"/>
+                      <w:szCs w:val="24"/>
+                    </w:rPr>
+                    <w:t xml:space="preserve"> </w:t>
+                  </w:r>
+                  <w:proofErr w:type="spellStart"/>
+                  <w:r>
+                    <w:rPr>
+                      <w:rFonts w:asciiTheme="majorHAnsi" w:hAnsiTheme="majorHAnsi"/>
+                      <w:szCs w:val="24"/>
+                    </w:rPr>
+                    <w:t>lòng</w:t>
+                  </w:r>
+                  <w:proofErr w:type="spellEnd"/>
+                  <w:r>
+                    <w:rPr>
+                      <w:rFonts w:asciiTheme="majorHAnsi" w:hAnsiTheme="majorHAnsi"/>
+                      <w:szCs w:val="24"/>
+                    </w:rPr>
+                    <w:t xml:space="preserve"> </w:t>
+                  </w:r>
+                  <w:proofErr w:type="spellStart"/>
+                  <w:r>
+                    <w:rPr>
+                      <w:rFonts w:asciiTheme="majorHAnsi" w:hAnsiTheme="majorHAnsi"/>
+                      <w:szCs w:val="24"/>
+                    </w:rPr>
+                    <w:t>đợi</w:t>
+                  </w:r>
+                  <w:proofErr w:type="spellEnd"/>
+                  <w:r>
+                    <w:rPr>
+                      <w:rFonts w:asciiTheme="majorHAnsi" w:hAnsiTheme="majorHAnsi"/>
+                      <w:szCs w:val="24"/>
+                    </w:rPr>
+                    <w:t xml:space="preserve"> </w:t>
+                  </w:r>
+                  <w:proofErr w:type="spellStart"/>
+                  <w:r>
+                    <w:rPr>
+                      <w:rFonts w:asciiTheme="majorHAnsi" w:hAnsiTheme="majorHAnsi"/>
+                      <w:szCs w:val="24"/>
+                    </w:rPr>
+                    <w:t>hoặc</w:t>
+                  </w:r>
+                  <w:proofErr w:type="spellEnd"/>
+                  <w:r>
+                    <w:rPr>
+                      <w:rFonts w:asciiTheme="majorHAnsi" w:hAnsiTheme="majorHAnsi"/>
+                      <w:szCs w:val="24"/>
+                    </w:rPr>
+                    <w:t xml:space="preserve"> </w:t>
+                  </w:r>
+                  <w:proofErr w:type="spellStart"/>
+                  <w:r>
+                    <w:rPr>
+                      <w:rFonts w:asciiTheme="majorHAnsi" w:hAnsiTheme="majorHAnsi"/>
+                      <w:szCs w:val="24"/>
+                    </w:rPr>
+                    <w:t>bấm</w:t>
+                  </w:r>
+                  <w:proofErr w:type="spellEnd"/>
+                  <w:r>
+                    <w:rPr>
+                      <w:rFonts w:asciiTheme="majorHAnsi" w:hAnsiTheme="majorHAnsi"/>
+                      <w:szCs w:val="24"/>
+                    </w:rPr>
+                    <w:t xml:space="preserve"> </w:t>
+                  </w:r>
+                  <w:proofErr w:type="spellStart"/>
+                  <w:r>
+                    <w:rPr>
+                      <w:rFonts w:asciiTheme="majorHAnsi" w:hAnsiTheme="majorHAnsi"/>
+                      <w:szCs w:val="24"/>
+                    </w:rPr>
+                    <w:t>nút</w:t>
+                  </w:r>
+                  <w:proofErr w:type="spellEnd"/>
+                  <w:r>
+                    <w:rPr>
+                      <w:rFonts w:asciiTheme="majorHAnsi" w:hAnsiTheme="majorHAnsi"/>
+                      <w:szCs w:val="24"/>
+                    </w:rPr>
+                    <w:t xml:space="preserve"> quay </w:t>
+                  </w:r>
+                  <w:proofErr w:type="spellStart"/>
+                  <w:r>
+                    <w:rPr>
+                      <w:rFonts w:asciiTheme="majorHAnsi" w:hAnsiTheme="majorHAnsi"/>
+                      <w:szCs w:val="24"/>
+                    </w:rPr>
+                    <w:t>lại</w:t>
+                  </w:r>
+                  <w:proofErr w:type="spellEnd"/>
+                  <w:r>
+                    <w:rPr>
+                      <w:rFonts w:asciiTheme="majorHAnsi" w:hAnsiTheme="majorHAnsi"/>
+                      <w:szCs w:val="24"/>
+                    </w:rPr>
+                    <w:t xml:space="preserve"> </w:t>
+                  </w:r>
+                  <w:proofErr w:type="spellStart"/>
+                  <w:r>
+                    <w:rPr>
+                      <w:rFonts w:asciiTheme="majorHAnsi" w:hAnsiTheme="majorHAnsi"/>
+                      <w:szCs w:val="24"/>
+                    </w:rPr>
+                    <w:t>để</w:t>
+                  </w:r>
+                  <w:proofErr w:type="spellEnd"/>
+                  <w:r>
+                    <w:rPr>
+                      <w:rFonts w:asciiTheme="majorHAnsi" w:hAnsiTheme="majorHAnsi"/>
+                      <w:szCs w:val="24"/>
+                    </w:rPr>
+                    <w:t xml:space="preserve"> </w:t>
+                  </w:r>
+                  <w:proofErr w:type="spellStart"/>
+                  <w:r>
+                    <w:rPr>
+                      <w:rFonts w:asciiTheme="majorHAnsi" w:hAnsiTheme="majorHAnsi"/>
+                      <w:szCs w:val="24"/>
+                    </w:rPr>
+                    <w:t>tiếp</w:t>
+                  </w:r>
+                  <w:proofErr w:type="spellEnd"/>
+                  <w:r>
+                    <w:rPr>
+                      <w:rFonts w:asciiTheme="majorHAnsi" w:hAnsiTheme="majorHAnsi"/>
+                      <w:szCs w:val="24"/>
+                    </w:rPr>
+                    <w:t xml:space="preserve"> </w:t>
+                  </w:r>
+                  <w:proofErr w:type="spellStart"/>
+                  <w:r>
+                    <w:rPr>
+                      <w:rFonts w:asciiTheme="majorHAnsi" w:hAnsiTheme="majorHAnsi"/>
+                      <w:szCs w:val="24"/>
+                    </w:rPr>
+                    <w:t>tục</w:t>
+                  </w:r>
+                  <w:proofErr w:type="spellEnd"/>
+                  <w:r>
+                    <w:rPr>
+                      <w:rFonts w:asciiTheme="majorHAnsi" w:hAnsiTheme="majorHAnsi"/>
+                      <w:szCs w:val="24"/>
+                    </w:rPr>
+                    <w:t xml:space="preserve"> </w:t>
+                  </w:r>
+                  <w:proofErr w:type="spellStart"/>
+                  <w:r>
+                    <w:rPr>
+                      <w:rFonts w:asciiTheme="majorHAnsi" w:hAnsiTheme="majorHAnsi"/>
+                      <w:szCs w:val="24"/>
+                    </w:rPr>
+                    <w:t>tìm</w:t>
+                  </w:r>
+                  <w:proofErr w:type="spellEnd"/>
+                  <w:r>
+                    <w:rPr>
+                      <w:rFonts w:asciiTheme="majorHAnsi" w:hAnsiTheme="majorHAnsi"/>
+                      <w:szCs w:val="24"/>
+                    </w:rPr>
+                    <w:t xml:space="preserve"> </w:t>
+                  </w:r>
+                  <w:proofErr w:type="spellStart"/>
+                  <w:r>
+                    <w:rPr>
+                      <w:rFonts w:asciiTheme="majorHAnsi" w:hAnsiTheme="majorHAnsi"/>
+                      <w:szCs w:val="24"/>
+                    </w:rPr>
+                    <w:t>kiếm</w:t>
+                  </w:r>
+                  <w:proofErr w:type="spellEnd"/>
+                  <w:r>
+                    <w:rPr>
+                      <w:rFonts w:asciiTheme="majorHAnsi" w:hAnsiTheme="majorHAnsi"/>
+                      <w:szCs w:val="24"/>
+                    </w:rPr>
+                    <w:t>”</w:t>
                   </w:r>
                 </w:p>
               </w:tc>
@@ -6021,14 +8612,7 @@
                       <w:rFonts w:asciiTheme="majorHAnsi" w:hAnsiTheme="majorHAnsi"/>
                       <w:szCs w:val="24"/>
                     </w:rPr>
-                    <w:t>Guest</w:t>
-                  </w:r>
-                  <w:r>
-                    <w:rPr>
-                      <w:rFonts w:asciiTheme="majorHAnsi" w:hAnsiTheme="majorHAnsi"/>
-                      <w:szCs w:val="24"/>
-                    </w:rPr>
-                    <w:t xml:space="preserve"> submit the picture</w:t>
+                    <w:t>Reference to main scenario</w:t>
                   </w:r>
                 </w:p>
               </w:tc>
@@ -6043,330 +8627,6 @@
                       <w:szCs w:val="24"/>
                     </w:rPr>
                   </w:pPr>
-                  <w:r>
-                    <w:rPr>
-                      <w:rFonts w:asciiTheme="majorHAnsi" w:hAnsiTheme="majorHAnsi"/>
-                      <w:szCs w:val="24"/>
-                    </w:rPr>
-                    <w:t>System upload picture to server, redirect to result page and so message: “Máy chủ đang xử lý, vui lòng đợi hoặc bấm nút quay lại để tiếp tục tìm kiếm”</w:t>
-                  </w:r>
-                </w:p>
-              </w:tc>
-            </w:tr>
-            <w:tr>
-              <w:tc>
-                <w:tcPr>
-                  <w:tcW w:w="833" w:type="dxa"/>
-                </w:tcPr>
-                <w:p>
-                  <w:pPr>
-                    <w:rPr>
-                      <w:rFonts w:asciiTheme="majorHAnsi" w:hAnsiTheme="majorHAnsi"/>
-                      <w:szCs w:val="24"/>
-                    </w:rPr>
-                  </w:pPr>
-                  <w:r>
-                    <w:rPr>
-                      <w:rFonts w:asciiTheme="majorHAnsi" w:hAnsiTheme="majorHAnsi"/>
-                      <w:szCs w:val="24"/>
-                    </w:rPr>
-                    <w:t>4</w:t>
-                  </w:r>
-                </w:p>
-              </w:tc>
-              <w:tc>
-                <w:tcPr>
-                  <w:tcW w:w="3112" w:type="dxa"/>
-                </w:tcPr>
-                <w:p>
-                  <w:pPr>
-                    <w:rPr>
-                      <w:rFonts w:asciiTheme="majorHAnsi" w:hAnsiTheme="majorHAnsi"/>
-                      <w:szCs w:val="24"/>
-                    </w:rPr>
-                  </w:pPr>
-                  <w:r>
-                    <w:rPr>
-                      <w:rFonts w:asciiTheme="majorHAnsi" w:hAnsiTheme="majorHAnsi"/>
-                      <w:szCs w:val="24"/>
-                    </w:rPr>
-                    <w:t>Guest press back button to search</w:t>
-                  </w:r>
-                </w:p>
-              </w:tc>
-              <w:tc>
-                <w:tcPr>
-                  <w:tcW w:w="4833" w:type="dxa"/>
-                </w:tcPr>
-                <w:p>
-                  <w:pPr>
-                    <w:rPr>
-                      <w:rFonts w:asciiTheme="majorHAnsi" w:hAnsiTheme="majorHAnsi"/>
-                      <w:szCs w:val="24"/>
-                    </w:rPr>
-                  </w:pPr>
-                  <w:r>
-                    <w:rPr>
-                      <w:rFonts w:asciiTheme="majorHAnsi" w:hAnsiTheme="majorHAnsi"/>
-                      <w:szCs w:val="24"/>
-                    </w:rPr>
-                    <w:t>System redirect to auto search page</w:t>
-                  </w:r>
-                </w:p>
-              </w:tc>
-            </w:tr>
-            <w:tr>
-              <w:tc>
-                <w:tcPr>
-                  <w:tcW w:w="833" w:type="dxa"/>
-                </w:tcPr>
-                <w:p>
-                  <w:pPr>
-                    <w:rPr>
-                      <w:rFonts w:asciiTheme="majorHAnsi" w:hAnsiTheme="majorHAnsi"/>
-                      <w:szCs w:val="24"/>
-                    </w:rPr>
-                  </w:pPr>
-                  <w:r>
-                    <w:rPr>
-                      <w:rFonts w:asciiTheme="majorHAnsi" w:hAnsiTheme="majorHAnsi"/>
-                      <w:szCs w:val="24"/>
-                    </w:rPr>
-                    <w:t>5</w:t>
-                  </w:r>
-                </w:p>
-              </w:tc>
-              <w:tc>
-                <w:tcPr>
-                  <w:tcW w:w="3112" w:type="dxa"/>
-                </w:tcPr>
-                <w:p>
-                  <w:pPr>
-                    <w:rPr>
-                      <w:rFonts w:asciiTheme="majorHAnsi" w:hAnsiTheme="majorHAnsi"/>
-                      <w:szCs w:val="24"/>
-                    </w:rPr>
-                  </w:pPr>
-                  <w:r>
-                    <w:rPr>
-                      <w:rFonts w:asciiTheme="majorHAnsi" w:hAnsiTheme="majorHAnsi"/>
-                      <w:szCs w:val="24"/>
-                    </w:rPr>
-                    <w:t>When receive result from server</w:t>
-                  </w:r>
-                </w:p>
-              </w:tc>
-              <w:tc>
-                <w:tcPr>
-                  <w:tcW w:w="4833" w:type="dxa"/>
-                </w:tcPr>
-                <w:p>
-                  <w:pPr>
-                    <w:rPr>
-                      <w:rFonts w:asciiTheme="majorHAnsi" w:hAnsiTheme="majorHAnsi"/>
-                      <w:szCs w:val="24"/>
-                    </w:rPr>
-                  </w:pPr>
-                  <w:r>
-                    <w:rPr>
-                      <w:rFonts w:asciiTheme="majorHAnsi" w:hAnsiTheme="majorHAnsi"/>
-                      <w:szCs w:val="24"/>
-                    </w:rPr>
-                    <w:t>System notify to user to view the result</w:t>
-                  </w:r>
-                </w:p>
-              </w:tc>
-            </w:tr>
-            <w:tr>
-              <w:tc>
-                <w:tcPr>
-                  <w:tcW w:w="833" w:type="dxa"/>
-                </w:tcPr>
-                <w:p>
-                  <w:pPr>
-                    <w:rPr>
-                      <w:rFonts w:asciiTheme="majorHAnsi" w:hAnsiTheme="majorHAnsi"/>
-                      <w:szCs w:val="24"/>
-                    </w:rPr>
-                  </w:pPr>
-                  <w:r>
-                    <w:rPr>
-                      <w:rFonts w:asciiTheme="majorHAnsi" w:hAnsiTheme="majorHAnsi"/>
-                      <w:szCs w:val="24"/>
-                    </w:rPr>
-                    <w:t>6</w:t>
-                  </w:r>
-                </w:p>
-              </w:tc>
-              <w:tc>
-                <w:tcPr>
-                  <w:tcW w:w="3112" w:type="dxa"/>
-                </w:tcPr>
-                <w:p>
-                  <w:pPr>
-                    <w:rPr>
-                      <w:rFonts w:asciiTheme="majorHAnsi" w:hAnsiTheme="majorHAnsi"/>
-                      <w:szCs w:val="24"/>
-                    </w:rPr>
-                  </w:pPr>
-                  <w:r>
-                    <w:rPr>
-                      <w:rFonts w:asciiTheme="majorHAnsi" w:hAnsiTheme="majorHAnsi"/>
-                      <w:szCs w:val="24"/>
-                    </w:rPr>
-                    <w:t>Guest</w:t>
-                  </w:r>
-                  <w:r>
-                    <w:rPr>
-                      <w:rFonts w:asciiTheme="majorHAnsi" w:hAnsiTheme="majorHAnsi"/>
-                      <w:szCs w:val="24"/>
-                    </w:rPr>
-                    <w:t xml:space="preserve"> click to view result</w:t>
-                  </w:r>
-                </w:p>
-              </w:tc>
-              <w:tc>
-                <w:tcPr>
-                  <w:tcW w:w="4833" w:type="dxa"/>
-                </w:tcPr>
-                <w:p>
-                  <w:pPr>
-                    <w:rPr>
-                      <w:rFonts w:asciiTheme="majorHAnsi" w:hAnsiTheme="majorHAnsi"/>
-                      <w:szCs w:val="24"/>
-                    </w:rPr>
-                  </w:pPr>
-                  <w:r>
-                    <w:rPr>
-                      <w:rFonts w:asciiTheme="majorHAnsi" w:hAnsiTheme="majorHAnsi"/>
-                      <w:szCs w:val="24"/>
-                    </w:rPr>
-                    <w:t>System show the screen contain:</w:t>
-                  </w:r>
-                </w:p>
-                <w:p>
-                  <w:pPr>
-                    <w:pStyle w:val="ListParagraph"/>
-                    <w:numPr>
-                      <w:ilvl w:val="0"/>
-                      <w:numId w:val="4"/>
-                    </w:numPr>
-                    <w:rPr>
-                      <w:rFonts w:asciiTheme="majorHAnsi" w:hAnsiTheme="majorHAnsi"/>
-                      <w:szCs w:val="24"/>
-                    </w:rPr>
-                  </w:pPr>
-                  <w:r>
-                    <w:rPr>
-                      <w:rFonts w:asciiTheme="majorHAnsi" w:hAnsiTheme="majorHAnsi"/>
-                      <w:szCs w:val="24"/>
-                    </w:rPr>
-                    <w:t>The submitted picture</w:t>
-                  </w:r>
-                </w:p>
-                <w:p>
-                  <w:pPr>
-                    <w:pStyle w:val="ListParagraph"/>
-                    <w:numPr>
-                      <w:ilvl w:val="0"/>
-                      <w:numId w:val="4"/>
-                    </w:numPr>
-                    <w:rPr>
-                      <w:rFonts w:asciiTheme="majorHAnsi" w:hAnsiTheme="majorHAnsi"/>
-                      <w:szCs w:val="24"/>
-                    </w:rPr>
-                  </w:pPr>
-                  <w:r>
-                    <w:rPr>
-                      <w:rFonts w:asciiTheme="majorHAnsi" w:hAnsiTheme="majorHAnsi"/>
-                      <w:szCs w:val="24"/>
-                    </w:rPr>
-                    <w:t>The list result of search</w:t>
-                  </w:r>
-                </w:p>
-                <w:p>
-                  <w:pPr>
-                    <w:rPr>
-                      <w:rFonts w:asciiTheme="majorHAnsi" w:hAnsiTheme="majorHAnsi"/>
-                      <w:szCs w:val="24"/>
-                    </w:rPr>
-                  </w:pPr>
-                  <w:r>
-                    <w:rPr>
-                      <w:rFonts w:asciiTheme="majorHAnsi" w:hAnsiTheme="majorHAnsi"/>
-                      <w:szCs w:val="24"/>
-                    </w:rPr>
-                    <w:t>[Exception 2]</w:t>
-                  </w:r>
-                </w:p>
-              </w:tc>
-            </w:tr>
-            <w:tr>
-              <w:tc>
-                <w:tcPr>
-                  <w:tcW w:w="833" w:type="dxa"/>
-                </w:tcPr>
-                <w:p>
-                  <w:pPr>
-                    <w:rPr>
-                      <w:rFonts w:asciiTheme="majorHAnsi" w:hAnsiTheme="majorHAnsi"/>
-                      <w:szCs w:val="24"/>
-                    </w:rPr>
-                  </w:pPr>
-                  <w:r>
-                    <w:rPr>
-                      <w:rFonts w:asciiTheme="majorHAnsi" w:hAnsiTheme="majorHAnsi"/>
-                      <w:szCs w:val="24"/>
-                    </w:rPr>
-                    <w:t>7</w:t>
-                  </w:r>
-                </w:p>
-              </w:tc>
-              <w:tc>
-                <w:tcPr>
-                  <w:tcW w:w="3112" w:type="dxa"/>
-                </w:tcPr>
-                <w:p>
-                  <w:pPr>
-                    <w:rPr>
-                      <w:rFonts w:asciiTheme="majorHAnsi" w:hAnsiTheme="majorHAnsi"/>
-                      <w:szCs w:val="24"/>
-                    </w:rPr>
-                  </w:pPr>
-                  <w:r>
-                    <w:rPr>
-                      <w:rFonts w:asciiTheme="majorHAnsi" w:hAnsiTheme="majorHAnsi"/>
-                      <w:szCs w:val="24"/>
-                    </w:rPr>
-                    <w:t>Guest</w:t>
-                  </w:r>
-                  <w:r>
-                    <w:rPr>
-                      <w:rFonts w:asciiTheme="majorHAnsi" w:hAnsiTheme="majorHAnsi"/>
-                      <w:szCs w:val="24"/>
-                    </w:rPr>
-                    <w:t xml:space="preserve"> click to the result item</w:t>
-                  </w:r>
-                </w:p>
-              </w:tc>
-              <w:tc>
-                <w:tcPr>
-                  <w:tcW w:w="4833" w:type="dxa"/>
-                </w:tcPr>
-                <w:p>
-                  <w:pPr>
-                    <w:rPr>
-                      <w:rFonts w:asciiTheme="majorHAnsi" w:hAnsiTheme="majorHAnsi"/>
-                      <w:szCs w:val="24"/>
-                    </w:rPr>
-                  </w:pPr>
-                  <w:r>
-                    <w:rPr>
-                      <w:rFonts w:asciiTheme="majorHAnsi" w:hAnsiTheme="majorHAnsi"/>
-                      <w:szCs w:val="24"/>
-                    </w:rPr>
-                    <w:t>System show the traffic sign information</w:t>
-                  </w:r>
                 </w:p>
               </w:tc>
             </w:tr>
@@ -6375,22 +8635,15 @@
             <w:pPr>
               <w:rPr>
                 <w:rFonts w:asciiTheme="majorHAnsi" w:hAnsiTheme="majorHAnsi"/>
+                <w:b/>
                 <w:sz w:val="24"/>
                 <w:szCs w:val="24"/>
               </w:rPr>
             </w:pPr>
-          </w:p>
-          <w:p>
-            <w:pPr>
-              <w:rPr>
-                <w:rFonts w:asciiTheme="majorHAnsi" w:hAnsiTheme="majorHAnsi"/>
-                <w:sz w:val="24"/>
-                <w:szCs w:val="24"/>
-              </w:rPr>
-            </w:pPr>
-            <w:r>
-              <w:rPr>
-                <w:rFonts w:asciiTheme="majorHAnsi" w:hAnsiTheme="majorHAnsi"/>
+            <w:r>
+              <w:rPr>
+                <w:rFonts w:asciiTheme="majorHAnsi" w:hAnsiTheme="majorHAnsi"/>
+                <w:b/>
                 <w:sz w:val="24"/>
                 <w:szCs w:val="24"/>
               </w:rPr>
@@ -6491,14 +8744,12 @@
                   <w:pPr>
                     <w:rPr>
                       <w:rFonts w:asciiTheme="majorHAnsi" w:hAnsiTheme="majorHAnsi"/>
-                      <w:sz w:val="24"/>
-                      <w:szCs w:val="24"/>
-                    </w:rPr>
-                  </w:pPr>
-                  <w:r>
-                    <w:rPr>
-                      <w:rFonts w:asciiTheme="majorHAnsi" w:hAnsiTheme="majorHAnsi"/>
-                      <w:sz w:val="24"/>
+                      <w:szCs w:val="24"/>
+                    </w:rPr>
+                  </w:pPr>
+                  <w:r>
+                    <w:rPr>
+                      <w:rFonts w:asciiTheme="majorHAnsi" w:hAnsiTheme="majorHAnsi"/>
                       <w:szCs w:val="24"/>
                     </w:rPr>
                     <w:t>1</w:t>
@@ -6513,14 +8764,136 @@
                   <w:pPr>
                     <w:rPr>
                       <w:rFonts w:asciiTheme="majorHAnsi" w:hAnsiTheme="majorHAnsi"/>
-                      <w:sz w:val="24"/>
-                      <w:szCs w:val="24"/>
-                    </w:rPr>
-                  </w:pPr>
-                  <w:r>
-                    <w:rPr>
-                      <w:rFonts w:asciiTheme="majorHAnsi" w:hAnsiTheme="majorHAnsi"/>
-                      <w:sz w:val="24"/>
+                      <w:szCs w:val="24"/>
+                    </w:rPr>
+                  </w:pPr>
+                  <w:r>
+                    <w:rPr>
+                      <w:rFonts w:asciiTheme="majorHAnsi" w:hAnsiTheme="majorHAnsi"/>
+                      <w:szCs w:val="24"/>
+                    </w:rPr>
+                    <w:t>Guest press back button to search</w:t>
+                  </w:r>
+                </w:p>
+              </w:tc>
+              <w:tc>
+                <w:tcPr>
+                  <w:tcW w:w="4833" w:type="dxa"/>
+                </w:tcPr>
+                <w:p>
+                  <w:pPr>
+                    <w:rPr>
+                      <w:rFonts w:asciiTheme="majorHAnsi" w:hAnsiTheme="majorHAnsi"/>
+                      <w:szCs w:val="24"/>
+                    </w:rPr>
+                  </w:pPr>
+                  <w:r>
+                    <w:rPr>
+                      <w:rFonts w:asciiTheme="majorHAnsi" w:hAnsiTheme="majorHAnsi"/>
+                      <w:szCs w:val="24"/>
+                    </w:rPr>
+                    <w:t>System redirect to auto search page</w:t>
+                  </w:r>
+                </w:p>
+              </w:tc>
+            </w:tr>
+            <w:tr>
+              <w:tc>
+                <w:tcPr>
+                  <w:tcW w:w="833" w:type="dxa"/>
+                </w:tcPr>
+                <w:p>
+                  <w:pPr>
+                    <w:rPr>
+                      <w:rFonts w:asciiTheme="majorHAnsi" w:hAnsiTheme="majorHAnsi"/>
+                      <w:szCs w:val="24"/>
+                    </w:rPr>
+                  </w:pPr>
+                  <w:r>
+                    <w:rPr>
+                      <w:rFonts w:asciiTheme="majorHAnsi" w:hAnsiTheme="majorHAnsi"/>
+                      <w:szCs w:val="24"/>
+                    </w:rPr>
+                    <w:t>2</w:t>
+                  </w:r>
+                </w:p>
+              </w:tc>
+              <w:tc>
+                <w:tcPr>
+                  <w:tcW w:w="3112" w:type="dxa"/>
+                </w:tcPr>
+                <w:p>
+                  <w:pPr>
+                    <w:rPr>
+                      <w:rFonts w:asciiTheme="majorHAnsi" w:hAnsiTheme="majorHAnsi"/>
+                      <w:szCs w:val="24"/>
+                    </w:rPr>
+                  </w:pPr>
+                  <w:r>
+                    <w:rPr>
+                      <w:rFonts w:asciiTheme="majorHAnsi" w:hAnsiTheme="majorHAnsi"/>
+                      <w:szCs w:val="24"/>
+                    </w:rPr>
+                    <w:t>When receive result from server</w:t>
+                  </w:r>
+                </w:p>
+              </w:tc>
+              <w:tc>
+                <w:tcPr>
+                  <w:tcW w:w="4833" w:type="dxa"/>
+                </w:tcPr>
+                <w:p>
+                  <w:pPr>
+                    <w:rPr>
+                      <w:rFonts w:asciiTheme="majorHAnsi" w:hAnsiTheme="majorHAnsi"/>
+                      <w:szCs w:val="24"/>
+                    </w:rPr>
+                  </w:pPr>
+                  <w:r>
+                    <w:rPr>
+                      <w:rFonts w:asciiTheme="majorHAnsi" w:hAnsiTheme="majorHAnsi"/>
+                      <w:szCs w:val="24"/>
+                    </w:rPr>
+                    <w:t>System notify to user to view the result</w:t>
+                  </w:r>
+                </w:p>
+              </w:tc>
+            </w:tr>
+            <w:tr>
+              <w:tc>
+                <w:tcPr>
+                  <w:tcW w:w="833" w:type="dxa"/>
+                </w:tcPr>
+                <w:p>
+                  <w:pPr>
+                    <w:rPr>
+                      <w:rFonts w:asciiTheme="majorHAnsi" w:hAnsiTheme="majorHAnsi"/>
+                      <w:szCs w:val="24"/>
+                    </w:rPr>
+                  </w:pPr>
+                  <w:r>
+                    <w:rPr>
+                      <w:rFonts w:asciiTheme="majorHAnsi" w:hAnsiTheme="majorHAnsi"/>
+                      <w:szCs w:val="24"/>
+                    </w:rPr>
+                    <w:t>3</w:t>
+                  </w:r>
+                </w:p>
+              </w:tc>
+              <w:tc>
+                <w:tcPr>
+                  <w:tcW w:w="3112" w:type="dxa"/>
+                </w:tcPr>
+                <w:p>
+                  <w:pPr>
+                    <w:rPr>
+                      <w:rFonts w:asciiTheme="majorHAnsi" w:hAnsiTheme="majorHAnsi"/>
+                      <w:szCs w:val="24"/>
+                    </w:rPr>
+                  </w:pPr>
+                  <w:r>
+                    <w:rPr>
+                      <w:rFonts w:asciiTheme="majorHAnsi" w:hAnsiTheme="majorHAnsi"/>
                       <w:szCs w:val="24"/>
                     </w:rPr>
                     <w:t>Guest</w:t>
@@ -6528,10 +8901,9 @@
                   <w:r>
                     <w:rPr>
                       <w:rFonts w:asciiTheme="majorHAnsi" w:hAnsiTheme="majorHAnsi"/>
-                      <w:sz w:val="24"/>
-                      <w:szCs w:val="24"/>
-                    </w:rPr>
-                    <w:t xml:space="preserve"> click on auto search item.</w:t>
+                      <w:szCs w:val="24"/>
+                    </w:rPr>
+                    <w:t xml:space="preserve"> click to view result</w:t>
                   </w:r>
                 </w:p>
               </w:tc>
@@ -6543,17 +8915,15 @@
                   <w:pPr>
                     <w:rPr>
                       <w:rFonts w:asciiTheme="majorHAnsi" w:hAnsiTheme="majorHAnsi"/>
-                      <w:sz w:val="24"/>
-                      <w:szCs w:val="24"/>
-                    </w:rPr>
-                  </w:pPr>
-                  <w:r>
-                    <w:rPr>
-                      <w:rFonts w:asciiTheme="majorHAnsi" w:hAnsiTheme="majorHAnsi"/>
-                      <w:sz w:val="24"/>
-                      <w:szCs w:val="24"/>
-                    </w:rPr>
-                    <w:t>System will show a screen contain:</w:t>
+                      <w:szCs w:val="24"/>
+                    </w:rPr>
+                  </w:pPr>
+                  <w:r>
+                    <w:rPr>
+                      <w:rFonts w:asciiTheme="majorHAnsi" w:hAnsiTheme="majorHAnsi"/>
+                      <w:szCs w:val="24"/>
+                    </w:rPr>
+                    <w:t>System show the screen contain:</w:t>
                   </w:r>
                 </w:p>
                 <w:p>
@@ -6573,7 +8943,7 @@
                       <w:rFonts w:asciiTheme="majorHAnsi" w:hAnsiTheme="majorHAnsi"/>
                       <w:szCs w:val="24"/>
                     </w:rPr>
-                    <w:t>Button to take camera picture (only in mobile version)</w:t>
+                    <w:t>The submitted picture</w:t>
                   </w:r>
                 </w:p>
                 <w:p>
@@ -6593,27 +8963,22 @@
                       <w:rFonts w:asciiTheme="majorHAnsi" w:hAnsiTheme="majorHAnsi"/>
                       <w:szCs w:val="24"/>
                     </w:rPr>
-                    <w:t>Button to select image file</w:t>
-                  </w:r>
-                </w:p>
-                <w:p>
-                  <w:pPr>
-                    <w:pStyle w:val="ListParagraph"/>
-                    <w:numPr>
-                      <w:ilvl w:val="0"/>
-                      <w:numId w:val="4"/>
-                    </w:numPr>
-                    <w:rPr>
-                      <w:rFonts w:asciiTheme="majorHAnsi" w:hAnsiTheme="majorHAnsi"/>
-                      <w:szCs w:val="24"/>
-                    </w:rPr>
-                  </w:pPr>
-                  <w:r>
-                    <w:rPr>
-                      <w:rFonts w:asciiTheme="majorHAnsi" w:hAnsiTheme="majorHAnsi"/>
-                      <w:szCs w:val="24"/>
-                    </w:rPr>
-                    <w:t>Submit button</w:t>
+                    <w:t>The list result of search</w:t>
+                  </w:r>
+                </w:p>
+                <w:p>
+                  <w:pPr>
+                    <w:rPr>
+                      <w:rFonts w:asciiTheme="majorHAnsi" w:hAnsiTheme="majorHAnsi"/>
+                      <w:szCs w:val="24"/>
+                    </w:rPr>
+                  </w:pPr>
+                  <w:r>
+                    <w:rPr>
+                      <w:rFonts w:asciiTheme="majorHAnsi" w:hAnsiTheme="majorHAnsi"/>
+                      <w:szCs w:val="24"/>
+                    </w:rPr>
+                    <w:t>[Exception 2]</w:t>
                   </w:r>
                 </w:p>
               </w:tc>
@@ -6635,7 +9000,7 @@
                       <w:rFonts w:asciiTheme="majorHAnsi" w:hAnsiTheme="majorHAnsi"/>
                       <w:szCs w:val="24"/>
                     </w:rPr>
-                    <w:t>2</w:t>
+                    <w:t>4</w:t>
                   </w:r>
                 </w:p>
               </w:tc>
@@ -6653,17 +9018,16 @@
                   <w:r>
                     <w:rPr>
                       <w:rFonts w:asciiTheme="majorHAnsi" w:hAnsiTheme="majorHAnsi"/>
-                      <w:sz w:val="24"/>
-                      <w:szCs w:val="24"/>
-                    </w:rPr>
-                    <w:t xml:space="preserve">Guest </w:t>
-                  </w:r>
-                  <w:r>
-                    <w:rPr>
-                      <w:rFonts w:asciiTheme="majorHAnsi" w:hAnsiTheme="majorHAnsi"/>
-                      <w:szCs w:val="24"/>
-                    </w:rPr>
-                    <w:t>click on select image file</w:t>
+                      <w:szCs w:val="24"/>
+                    </w:rPr>
+                    <w:t>Guest</w:t>
+                  </w:r>
+                  <w:r>
+                    <w:rPr>
+                      <w:rFonts w:asciiTheme="majorHAnsi" w:hAnsiTheme="majorHAnsi"/>
+                      <w:szCs w:val="24"/>
+                    </w:rPr>
+                    <w:t xml:space="preserve"> click to the result item</w:t>
                   </w:r>
                 </w:p>
               </w:tc>
@@ -6683,129 +9047,21 @@
                       <w:rFonts w:asciiTheme="majorHAnsi" w:hAnsiTheme="majorHAnsi"/>
                       <w:szCs w:val="24"/>
                     </w:rPr>
-                    <w:t>System show select image file windows</w:t>
-                  </w:r>
-                </w:p>
-              </w:tc>
-            </w:tr>
-            <w:tr>
-              <w:tc>
-                <w:tcPr>
-                  <w:tcW w:w="833" w:type="dxa"/>
-                </w:tcPr>
-                <w:p>
-                  <w:pPr>
-                    <w:rPr>
-                      <w:rFonts w:asciiTheme="majorHAnsi" w:hAnsiTheme="majorHAnsi"/>
-                      <w:szCs w:val="24"/>
-                    </w:rPr>
-                  </w:pPr>
-                  <w:r>
-                    <w:rPr>
-                      <w:rFonts w:asciiTheme="majorHAnsi" w:hAnsiTheme="majorHAnsi"/>
-                      <w:szCs w:val="24"/>
-                    </w:rPr>
-                    <w:t>3</w:t>
-                  </w:r>
-                </w:p>
-              </w:tc>
-              <w:tc>
-                <w:tcPr>
-                  <w:tcW w:w="3112" w:type="dxa"/>
-                </w:tcPr>
-                <w:p>
-                  <w:pPr>
-                    <w:rPr>
-                      <w:rFonts w:asciiTheme="majorHAnsi" w:hAnsiTheme="majorHAnsi"/>
-                      <w:szCs w:val="24"/>
-                    </w:rPr>
-                  </w:pPr>
-                  <w:r>
-                    <w:rPr>
-                      <w:rFonts w:asciiTheme="majorHAnsi" w:hAnsiTheme="majorHAnsi"/>
-                      <w:szCs w:val="24"/>
-                    </w:rPr>
-                    <w:t>Guest click upload image button</w:t>
-                  </w:r>
-                </w:p>
-              </w:tc>
-              <w:tc>
-                <w:tcPr>
-                  <w:tcW w:w="4833" w:type="dxa"/>
-                </w:tcPr>
-                <w:p>
-                  <w:pPr>
-                    <w:rPr>
-                      <w:rFonts w:asciiTheme="majorHAnsi" w:hAnsiTheme="majorHAnsi"/>
-                      <w:szCs w:val="24"/>
-                    </w:rPr>
-                  </w:pPr>
-                  <w:r>
-                    <w:rPr>
-                      <w:rFonts w:asciiTheme="majorHAnsi" w:hAnsiTheme="majorHAnsi"/>
-                      <w:szCs w:val="24"/>
-                    </w:rPr>
-                    <w:t>System upload picture to server, redirect to result page and so message: “Máy chủ đang xử lý, vui lòng đợi hoặc bấm nút quay lại để tiếp tục tìm kiếm”</w:t>
-                  </w:r>
-                </w:p>
-              </w:tc>
-            </w:tr>
-            <w:tr>
-              <w:tc>
-                <w:tcPr>
-                  <w:tcW w:w="833" w:type="dxa"/>
-                </w:tcPr>
-                <w:p>
-                  <w:pPr>
-                    <w:rPr>
-                      <w:rFonts w:asciiTheme="majorHAnsi" w:hAnsiTheme="majorHAnsi"/>
-                      <w:szCs w:val="24"/>
-                    </w:rPr>
-                  </w:pPr>
-                  <w:r>
-                    <w:rPr>
-                      <w:rFonts w:asciiTheme="majorHAnsi" w:hAnsiTheme="majorHAnsi"/>
-                      <w:szCs w:val="24"/>
-                    </w:rPr>
-                    <w:t>4.</w:t>
-                  </w:r>
-                </w:p>
-              </w:tc>
-              <w:tc>
-                <w:tcPr>
-                  <w:tcW w:w="3112" w:type="dxa"/>
-                </w:tcPr>
-                <w:p>
-                  <w:pPr>
-                    <w:rPr>
-                      <w:rFonts w:asciiTheme="majorHAnsi" w:hAnsiTheme="majorHAnsi"/>
-                      <w:szCs w:val="24"/>
-                    </w:rPr>
-                  </w:pPr>
-                  <w:r>
-                    <w:rPr>
-                      <w:rFonts w:asciiTheme="majorHAnsi" w:hAnsiTheme="majorHAnsi"/>
-                      <w:szCs w:val="24"/>
-                    </w:rPr>
-                    <w:t>Reference to main scenario</w:t>
-                  </w:r>
-                </w:p>
-              </w:tc>
-              <w:tc>
-                <w:tcPr>
-                  <w:tcW w:w="4833" w:type="dxa"/>
-                </w:tcPr>
-                <w:p>
-                  <w:pPr>
-                    <w:rPr>
-                      <w:rFonts w:asciiTheme="majorHAnsi" w:hAnsiTheme="majorHAnsi"/>
-                      <w:szCs w:val="24"/>
-                    </w:rPr>
-                  </w:pPr>
+                    <w:t>System show the traffic sign information</w:t>
+                  </w:r>
                 </w:p>
               </w:tc>
             </w:tr>
           </w:tbl>
+          <w:p>
+            <w:pPr>
+              <w:rPr>
+                <w:rFonts w:asciiTheme="majorHAnsi" w:hAnsiTheme="majorHAnsi"/>
+                <w:sz w:val="24"/>
+                <w:szCs w:val="24"/>
+              </w:rPr>
+            </w:pPr>
+          </w:p>
           <w:p>
             <w:pPr>
               <w:rPr>
@@ -6989,29 +9245,265 @@
                     </w:rPr>
                     <w:t>Show message “</w:t>
                   </w:r>
-                  <w:r>
-                    <w:rPr>
-                      <w:rFonts w:asciiTheme="majorHAnsi" w:hAnsiTheme="majorHAnsi"/>
-                      <w:sz w:val="24"/>
-                      <w:szCs w:val="24"/>
-                    </w:rPr>
-                    <w:t>Kết nối internet không khả dụ</w:t>
-                  </w:r>
-                  <w:r>
-                    <w:rPr>
-                      <w:rFonts w:asciiTheme="majorHAnsi" w:hAnsiTheme="majorHAnsi"/>
-                      <w:sz w:val="24"/>
-                      <w:szCs w:val="24"/>
-                    </w:rPr>
-                    <w:t xml:space="preserve">ng. </w:t>
-                  </w:r>
-                  <w:r>
-                    <w:rPr>
-                      <w:rFonts w:asciiTheme="majorHAnsi" w:hAnsiTheme="majorHAnsi"/>
-                      <w:sz w:val="24"/>
-                      <w:szCs w:val="24"/>
-                    </w:rPr>
-                    <w:t>Ứng dụng sẽ tự động xử lý khi có internet</w:t>
+                  <w:proofErr w:type="spellStart"/>
+                  <w:r>
+                    <w:rPr>
+                      <w:rFonts w:asciiTheme="majorHAnsi" w:hAnsiTheme="majorHAnsi"/>
+                      <w:sz w:val="24"/>
+                      <w:szCs w:val="24"/>
+                    </w:rPr>
+                    <w:t>Kết</w:t>
+                  </w:r>
+                  <w:proofErr w:type="spellEnd"/>
+                  <w:r>
+                    <w:rPr>
+                      <w:rFonts w:asciiTheme="majorHAnsi" w:hAnsiTheme="majorHAnsi"/>
+                      <w:sz w:val="24"/>
+                      <w:szCs w:val="24"/>
+                    </w:rPr>
+                    <w:t xml:space="preserve"> </w:t>
+                  </w:r>
+                  <w:proofErr w:type="spellStart"/>
+                  <w:r>
+                    <w:rPr>
+                      <w:rFonts w:asciiTheme="majorHAnsi" w:hAnsiTheme="majorHAnsi"/>
+                      <w:sz w:val="24"/>
+                      <w:szCs w:val="24"/>
+                    </w:rPr>
+                    <w:t>nối</w:t>
+                  </w:r>
+                  <w:proofErr w:type="spellEnd"/>
+                  <w:r>
+                    <w:rPr>
+                      <w:rFonts w:asciiTheme="majorHAnsi" w:hAnsiTheme="majorHAnsi"/>
+                      <w:sz w:val="24"/>
+                      <w:szCs w:val="24"/>
+                    </w:rPr>
+                    <w:t xml:space="preserve"> internet </w:t>
+                  </w:r>
+                  <w:proofErr w:type="spellStart"/>
+                  <w:r>
+                    <w:rPr>
+                      <w:rFonts w:asciiTheme="majorHAnsi" w:hAnsiTheme="majorHAnsi"/>
+                      <w:sz w:val="24"/>
+                      <w:szCs w:val="24"/>
+                    </w:rPr>
+                    <w:t>không</w:t>
+                  </w:r>
+                  <w:proofErr w:type="spellEnd"/>
+                  <w:r>
+                    <w:rPr>
+                      <w:rFonts w:asciiTheme="majorHAnsi" w:hAnsiTheme="majorHAnsi"/>
+                      <w:sz w:val="24"/>
+                      <w:szCs w:val="24"/>
+                    </w:rPr>
+                    <w:t xml:space="preserve"> </w:t>
+                  </w:r>
+                  <w:proofErr w:type="spellStart"/>
+                  <w:r>
+                    <w:rPr>
+                      <w:rFonts w:asciiTheme="majorHAnsi" w:hAnsiTheme="majorHAnsi"/>
+                      <w:sz w:val="24"/>
+                      <w:szCs w:val="24"/>
+                    </w:rPr>
+                    <w:t>khả</w:t>
+                  </w:r>
+                  <w:proofErr w:type="spellEnd"/>
+                  <w:r>
+                    <w:rPr>
+                      <w:rFonts w:asciiTheme="majorHAnsi" w:hAnsiTheme="majorHAnsi"/>
+                      <w:sz w:val="24"/>
+                      <w:szCs w:val="24"/>
+                    </w:rPr>
+                    <w:t xml:space="preserve"> </w:t>
+                  </w:r>
+                  <w:proofErr w:type="spellStart"/>
+                  <w:r>
+                    <w:rPr>
+                      <w:rFonts w:asciiTheme="majorHAnsi" w:hAnsiTheme="majorHAnsi"/>
+                      <w:sz w:val="24"/>
+                      <w:szCs w:val="24"/>
+                    </w:rPr>
+                    <w:t>dụ</w:t>
+                  </w:r>
+                  <w:r>
+                    <w:rPr>
+                      <w:rFonts w:asciiTheme="majorHAnsi" w:hAnsiTheme="majorHAnsi"/>
+                      <w:sz w:val="24"/>
+                      <w:szCs w:val="24"/>
+                    </w:rPr>
+                    <w:t>ng</w:t>
+                  </w:r>
+                  <w:proofErr w:type="spellEnd"/>
+                  <w:r>
+                    <w:rPr>
+                      <w:rFonts w:asciiTheme="majorHAnsi" w:hAnsiTheme="majorHAnsi"/>
+                      <w:sz w:val="24"/>
+                      <w:szCs w:val="24"/>
+                    </w:rPr>
+                    <w:t xml:space="preserve">. </w:t>
+                  </w:r>
+                  <w:proofErr w:type="spellStart"/>
+                  <w:r>
+                    <w:rPr>
+                      <w:rFonts w:asciiTheme="majorHAnsi" w:hAnsiTheme="majorHAnsi"/>
+                      <w:sz w:val="24"/>
+                      <w:szCs w:val="24"/>
+                    </w:rPr>
+                    <w:t>Ứng</w:t>
+                  </w:r>
+                  <w:proofErr w:type="spellEnd"/>
+                  <w:r>
+                    <w:rPr>
+                      <w:rFonts w:asciiTheme="majorHAnsi" w:hAnsiTheme="majorHAnsi"/>
+                      <w:sz w:val="24"/>
+                      <w:szCs w:val="24"/>
+                    </w:rPr>
+                    <w:t xml:space="preserve"> </w:t>
+                  </w:r>
+                  <w:proofErr w:type="spellStart"/>
+                  <w:r>
+                    <w:rPr>
+                      <w:rFonts w:asciiTheme="majorHAnsi" w:hAnsiTheme="majorHAnsi"/>
+                      <w:sz w:val="24"/>
+                      <w:szCs w:val="24"/>
+                    </w:rPr>
+                    <w:t>dụng</w:t>
+                  </w:r>
+                  <w:proofErr w:type="spellEnd"/>
+                  <w:r>
+                    <w:rPr>
+                      <w:rFonts w:asciiTheme="majorHAnsi" w:hAnsiTheme="majorHAnsi"/>
+                      <w:sz w:val="24"/>
+                      <w:szCs w:val="24"/>
+                    </w:rPr>
+                    <w:t xml:space="preserve"> </w:t>
+                  </w:r>
+                  <w:proofErr w:type="spellStart"/>
+                  <w:r>
+                    <w:rPr>
+                      <w:rFonts w:asciiTheme="majorHAnsi" w:hAnsiTheme="majorHAnsi"/>
+                      <w:sz w:val="24"/>
+                      <w:szCs w:val="24"/>
+                    </w:rPr>
+                    <w:t>sẽ</w:t>
+                  </w:r>
+                  <w:proofErr w:type="spellEnd"/>
+                  <w:r>
+                    <w:rPr>
+                      <w:rFonts w:asciiTheme="majorHAnsi" w:hAnsiTheme="majorHAnsi"/>
+                      <w:sz w:val="24"/>
+                      <w:szCs w:val="24"/>
+                    </w:rPr>
+                    <w:t xml:space="preserve"> </w:t>
+                  </w:r>
+                  <w:proofErr w:type="spellStart"/>
+                  <w:r>
+                    <w:rPr>
+                      <w:rFonts w:asciiTheme="majorHAnsi" w:hAnsiTheme="majorHAnsi"/>
+                      <w:sz w:val="24"/>
+                      <w:szCs w:val="24"/>
+                    </w:rPr>
+                    <w:t>tự</w:t>
+                  </w:r>
+                  <w:proofErr w:type="spellEnd"/>
+                  <w:r>
+                    <w:rPr>
+                      <w:rFonts w:asciiTheme="majorHAnsi" w:hAnsiTheme="majorHAnsi"/>
+                      <w:sz w:val="24"/>
+                      <w:szCs w:val="24"/>
+                    </w:rPr>
+                    <w:t xml:space="preserve"> </w:t>
+                  </w:r>
+                  <w:proofErr w:type="spellStart"/>
+                  <w:r>
+                    <w:rPr>
+                      <w:rFonts w:asciiTheme="majorHAnsi" w:hAnsiTheme="majorHAnsi"/>
+                      <w:sz w:val="24"/>
+                      <w:szCs w:val="24"/>
+                    </w:rPr>
+                    <w:t>động</w:t>
+                  </w:r>
+                  <w:proofErr w:type="spellEnd"/>
+                  <w:r>
+                    <w:rPr>
+                      <w:rFonts w:asciiTheme="majorHAnsi" w:hAnsiTheme="majorHAnsi"/>
+                      <w:sz w:val="24"/>
+                      <w:szCs w:val="24"/>
+                    </w:rPr>
+                    <w:t xml:space="preserve"> </w:t>
+                  </w:r>
+                  <w:proofErr w:type="spellStart"/>
+                  <w:r>
+                    <w:rPr>
+                      <w:rFonts w:asciiTheme="majorHAnsi" w:hAnsiTheme="majorHAnsi"/>
+                      <w:sz w:val="24"/>
+                      <w:szCs w:val="24"/>
+                    </w:rPr>
+                    <w:t>xử</w:t>
+                  </w:r>
+                  <w:proofErr w:type="spellEnd"/>
+                  <w:r>
+                    <w:rPr>
+                      <w:rFonts w:asciiTheme="majorHAnsi" w:hAnsiTheme="majorHAnsi"/>
+                      <w:sz w:val="24"/>
+                      <w:szCs w:val="24"/>
+                    </w:rPr>
+                    <w:t xml:space="preserve"> </w:t>
+                  </w:r>
+                  <w:proofErr w:type="spellStart"/>
+                  <w:r>
+                    <w:rPr>
+                      <w:rFonts w:asciiTheme="majorHAnsi" w:hAnsiTheme="majorHAnsi"/>
+                      <w:sz w:val="24"/>
+                      <w:szCs w:val="24"/>
+                    </w:rPr>
+                    <w:t>lý</w:t>
+                  </w:r>
+                  <w:proofErr w:type="spellEnd"/>
+                  <w:r>
+                    <w:rPr>
+                      <w:rFonts w:asciiTheme="majorHAnsi" w:hAnsiTheme="majorHAnsi"/>
+                      <w:sz w:val="24"/>
+                      <w:szCs w:val="24"/>
+                    </w:rPr>
+                    <w:t xml:space="preserve"> </w:t>
+                  </w:r>
+                  <w:proofErr w:type="spellStart"/>
+                  <w:r>
+                    <w:rPr>
+                      <w:rFonts w:asciiTheme="majorHAnsi" w:hAnsiTheme="majorHAnsi"/>
+                      <w:sz w:val="24"/>
+                      <w:szCs w:val="24"/>
+                    </w:rPr>
+                    <w:t>khi</w:t>
+                  </w:r>
+                  <w:proofErr w:type="spellEnd"/>
+                  <w:r>
+                    <w:rPr>
+                      <w:rFonts w:asciiTheme="majorHAnsi" w:hAnsiTheme="majorHAnsi"/>
+                      <w:sz w:val="24"/>
+                      <w:szCs w:val="24"/>
+                    </w:rPr>
+                    <w:t xml:space="preserve"> </w:t>
+                  </w:r>
+                  <w:proofErr w:type="spellStart"/>
+                  <w:r>
+                    <w:rPr>
+                      <w:rFonts w:asciiTheme="majorHAnsi" w:hAnsiTheme="majorHAnsi"/>
+                      <w:sz w:val="24"/>
+                      <w:szCs w:val="24"/>
+                    </w:rPr>
+                    <w:t>có</w:t>
+                  </w:r>
+                  <w:proofErr w:type="spellEnd"/>
+                  <w:r>
+                    <w:rPr>
+                      <w:rFonts w:asciiTheme="majorHAnsi" w:hAnsiTheme="majorHAnsi"/>
+                      <w:sz w:val="24"/>
+                      <w:szCs w:val="24"/>
+                    </w:rPr>
+                    <w:t xml:space="preserve"> internet</w:t>
                   </w:r>
                   <w:r>
                     <w:rPr>
@@ -7049,7 +9541,6 @@
                       <w:rFonts w:asciiTheme="majorHAnsi" w:hAnsiTheme="majorHAnsi"/>
                       <w:szCs w:val="24"/>
                     </w:rPr>
-                    <w:lastRenderedPageBreak/>
                     <w:t>2</w:t>
                   </w:r>
                 </w:p>
@@ -7098,13 +9589,79 @@
                     </w:rPr>
                     <w:t>Show message “</w:t>
                   </w:r>
-                  <w:r>
-                    <w:rPr>
-                      <w:rFonts w:asciiTheme="majorHAnsi" w:hAnsiTheme="majorHAnsi"/>
-                      <w:szCs w:val="24"/>
-                    </w:rPr>
-                    <w:t>Không tìm thấy biển báo</w:t>
-                  </w:r>
+                  <w:proofErr w:type="spellStart"/>
+                  <w:r>
+                    <w:rPr>
+                      <w:rFonts w:asciiTheme="majorHAnsi" w:hAnsiTheme="majorHAnsi"/>
+                      <w:szCs w:val="24"/>
+                    </w:rPr>
+                    <w:t>Không</w:t>
+                  </w:r>
+                  <w:proofErr w:type="spellEnd"/>
+                  <w:r>
+                    <w:rPr>
+                      <w:rFonts w:asciiTheme="majorHAnsi" w:hAnsiTheme="majorHAnsi"/>
+                      <w:szCs w:val="24"/>
+                    </w:rPr>
+                    <w:t xml:space="preserve"> </w:t>
+                  </w:r>
+                  <w:proofErr w:type="spellStart"/>
+                  <w:r>
+                    <w:rPr>
+                      <w:rFonts w:asciiTheme="majorHAnsi" w:hAnsiTheme="majorHAnsi"/>
+                      <w:szCs w:val="24"/>
+                    </w:rPr>
+                    <w:t>tìm</w:t>
+                  </w:r>
+                  <w:proofErr w:type="spellEnd"/>
+                  <w:r>
+                    <w:rPr>
+                      <w:rFonts w:asciiTheme="majorHAnsi" w:hAnsiTheme="majorHAnsi"/>
+                      <w:szCs w:val="24"/>
+                    </w:rPr>
+                    <w:t xml:space="preserve"> </w:t>
+                  </w:r>
+                  <w:proofErr w:type="spellStart"/>
+                  <w:r>
+                    <w:rPr>
+                      <w:rFonts w:asciiTheme="majorHAnsi" w:hAnsiTheme="majorHAnsi"/>
+                      <w:szCs w:val="24"/>
+                    </w:rPr>
+                    <w:t>thấy</w:t>
+                  </w:r>
+                  <w:proofErr w:type="spellEnd"/>
+                  <w:r>
+                    <w:rPr>
+                      <w:rFonts w:asciiTheme="majorHAnsi" w:hAnsiTheme="majorHAnsi"/>
+                      <w:szCs w:val="24"/>
+                    </w:rPr>
+                    <w:t xml:space="preserve"> </w:t>
+                  </w:r>
+                  <w:proofErr w:type="spellStart"/>
+                  <w:r>
+                    <w:rPr>
+                      <w:rFonts w:asciiTheme="majorHAnsi" w:hAnsiTheme="majorHAnsi"/>
+                      <w:szCs w:val="24"/>
+                    </w:rPr>
+                    <w:t>biển</w:t>
+                  </w:r>
+                  <w:proofErr w:type="spellEnd"/>
+                  <w:r>
+                    <w:rPr>
+                      <w:rFonts w:asciiTheme="majorHAnsi" w:hAnsiTheme="majorHAnsi"/>
+                      <w:szCs w:val="24"/>
+                    </w:rPr>
+                    <w:t xml:space="preserve"> </w:t>
+                  </w:r>
+                  <w:proofErr w:type="spellStart"/>
+                  <w:r>
+                    <w:rPr>
+                      <w:rFonts w:asciiTheme="majorHAnsi" w:hAnsiTheme="majorHAnsi"/>
+                      <w:szCs w:val="24"/>
+                    </w:rPr>
+                    <w:t>báo</w:t>
+                  </w:r>
+                  <w:proofErr w:type="spellEnd"/>
                   <w:r>
                     <w:rPr>
                       <w:rFonts w:asciiTheme="majorHAnsi" w:hAnsiTheme="majorHAnsi"/>
@@ -7172,19 +9729,18 @@
               <w:t>: N/A</w:t>
             </w:r>
           </w:p>
-        </w:tc>
-      </w:tr>
-      <w:tr>
-        <w:tc>
-          <w:tcPr>
-            <w:tcW w:w="9004" w:type="dxa"/>
-            <w:gridSpan w:val="4"/>
-          </w:tcPr>
           <w:p>
             <w:pPr>
-              <w:rPr>
-                <w:rFonts w:asciiTheme="majorHAnsi" w:hAnsiTheme="majorHAnsi"/>
-                <w:b/>
+              <w:pStyle w:val="ListParagraph"/>
+              <w:keepNext/>
+              <w:numPr>
+                <w:ilvl w:val="0"/>
+                <w:numId w:val="4"/>
+              </w:numPr>
+              <w:rPr>
+                <w:rFonts w:asciiTheme="majorHAnsi" w:hAnsiTheme="majorHAnsi"/>
+                <w:b/>
+                <w:sz w:val="24"/>
                 <w:szCs w:val="24"/>
               </w:rPr>
             </w:pPr>
@@ -7219,6 +9775,7 @@
         <w:rPr>
           <w:noProof/>
         </w:rPr>
+        <w:lastRenderedPageBreak/>
         <w:drawing>
           <wp:inline distT="0" distB="0" distL="0" distR="0">
             <wp:extent cx="4675505" cy="2130425"/>
@@ -7304,16 +9861,7 @@
                 <w:sz w:val="24"/>
                 <w:szCs w:val="24"/>
               </w:rPr>
-              <w:t xml:space="preserve">USE CASE – </w:t>
-            </w:r>
-            <w:r>
-              <w:rPr>
-                <w:rFonts w:asciiTheme="majorHAnsi" w:hAnsiTheme="majorHAnsi"/>
-                <w:b/>
-                <w:sz w:val="24"/>
-                <w:szCs w:val="24"/>
-              </w:rPr>
-              <w:t>GU004</w:t>
+              <w:t>USE CASE – GU004</w:t>
             </w:r>
           </w:p>
         </w:tc>
@@ -7820,7 +10368,63 @@
               <w:rPr>
                 <w:rFonts w:asciiTheme="majorHAnsi" w:hAnsiTheme="majorHAnsi"/>
               </w:rPr>
-              <w:t xml:space="preserve"> “Tra cứu biển báo”, select type of traffic sign then select traffic sign.</w:t>
+              <w:t xml:space="preserve"> “</w:t>
+            </w:r>
+            <w:proofErr w:type="spellStart"/>
+            <w:r>
+              <w:rPr>
+                <w:rFonts w:asciiTheme="majorHAnsi" w:hAnsiTheme="majorHAnsi"/>
+              </w:rPr>
+              <w:t>Tra</w:t>
+            </w:r>
+            <w:proofErr w:type="spellEnd"/>
+            <w:r>
+              <w:rPr>
+                <w:rFonts w:asciiTheme="majorHAnsi" w:hAnsiTheme="majorHAnsi"/>
+              </w:rPr>
+              <w:t xml:space="preserve"> </w:t>
+            </w:r>
+            <w:proofErr w:type="spellStart"/>
+            <w:r>
+              <w:rPr>
+                <w:rFonts w:asciiTheme="majorHAnsi" w:hAnsiTheme="majorHAnsi"/>
+              </w:rPr>
+              <w:t>cứu</w:t>
+            </w:r>
+            <w:proofErr w:type="spellEnd"/>
+            <w:r>
+              <w:rPr>
+                <w:rFonts w:asciiTheme="majorHAnsi" w:hAnsiTheme="majorHAnsi"/>
+              </w:rPr>
+              <w:t xml:space="preserve"> </w:t>
+            </w:r>
+            <w:proofErr w:type="spellStart"/>
+            <w:r>
+              <w:rPr>
+                <w:rFonts w:asciiTheme="majorHAnsi" w:hAnsiTheme="majorHAnsi"/>
+              </w:rPr>
+              <w:t>biển</w:t>
+            </w:r>
+            <w:proofErr w:type="spellEnd"/>
+            <w:r>
+              <w:rPr>
+                <w:rFonts w:asciiTheme="majorHAnsi" w:hAnsiTheme="majorHAnsi"/>
+              </w:rPr>
+              <w:t xml:space="preserve"> </w:t>
+            </w:r>
+            <w:proofErr w:type="spellStart"/>
+            <w:r>
+              <w:rPr>
+                <w:rFonts w:asciiTheme="majorHAnsi" w:hAnsiTheme="majorHAnsi"/>
+              </w:rPr>
+              <w:t>báo</w:t>
+            </w:r>
+            <w:proofErr w:type="spellEnd"/>
+            <w:r>
+              <w:rPr>
+                <w:rFonts w:asciiTheme="majorHAnsi" w:hAnsiTheme="majorHAnsi"/>
+              </w:rPr>
+              <w:t>”, select type of traffic sign then select traffic sign.</w:t>
             </w:r>
           </w:p>
           <w:p>
@@ -8115,7 +10719,79 @@
                       <w:sz w:val="24"/>
                       <w:szCs w:val="24"/>
                     </w:rPr>
-                    <w:t>“Tra cứu biển báo”</w:t>
+                    <w:t>“</w:t>
+                  </w:r>
+                  <w:proofErr w:type="spellStart"/>
+                  <w:r>
+                    <w:rPr>
+                      <w:rFonts w:asciiTheme="majorHAnsi" w:hAnsiTheme="majorHAnsi"/>
+                      <w:sz w:val="24"/>
+                      <w:szCs w:val="24"/>
+                    </w:rPr>
+                    <w:t>Tra</w:t>
+                  </w:r>
+                  <w:proofErr w:type="spellEnd"/>
+                  <w:r>
+                    <w:rPr>
+                      <w:rFonts w:asciiTheme="majorHAnsi" w:hAnsiTheme="majorHAnsi"/>
+                      <w:sz w:val="24"/>
+                      <w:szCs w:val="24"/>
+                    </w:rPr>
+                    <w:t xml:space="preserve"> </w:t>
+                  </w:r>
+                  <w:proofErr w:type="spellStart"/>
+                  <w:r>
+                    <w:rPr>
+                      <w:rFonts w:asciiTheme="majorHAnsi" w:hAnsiTheme="majorHAnsi"/>
+                      <w:sz w:val="24"/>
+                      <w:szCs w:val="24"/>
+                    </w:rPr>
+                    <w:t>cứu</w:t>
+                  </w:r>
+                  <w:proofErr w:type="spellEnd"/>
+                  <w:r>
+                    <w:rPr>
+                      <w:rFonts w:asciiTheme="majorHAnsi" w:hAnsiTheme="majorHAnsi"/>
+                      <w:sz w:val="24"/>
+                      <w:szCs w:val="24"/>
+                    </w:rPr>
+                    <w:t xml:space="preserve"> </w:t>
+                  </w:r>
+                  <w:proofErr w:type="spellStart"/>
+                  <w:r>
+                    <w:rPr>
+                      <w:rFonts w:asciiTheme="majorHAnsi" w:hAnsiTheme="majorHAnsi"/>
+                      <w:sz w:val="24"/>
+                      <w:szCs w:val="24"/>
+                    </w:rPr>
+                    <w:t>biển</w:t>
+                  </w:r>
+                  <w:proofErr w:type="spellEnd"/>
+                  <w:r>
+                    <w:rPr>
+                      <w:rFonts w:asciiTheme="majorHAnsi" w:hAnsiTheme="majorHAnsi"/>
+                      <w:sz w:val="24"/>
+                      <w:szCs w:val="24"/>
+                    </w:rPr>
+                    <w:t xml:space="preserve"> </w:t>
+                  </w:r>
+                  <w:proofErr w:type="spellStart"/>
+                  <w:r>
+                    <w:rPr>
+                      <w:rFonts w:asciiTheme="majorHAnsi" w:hAnsiTheme="majorHAnsi"/>
+                      <w:sz w:val="24"/>
+                      <w:szCs w:val="24"/>
+                    </w:rPr>
+                    <w:t>báo</w:t>
+                  </w:r>
+                  <w:proofErr w:type="spellEnd"/>
+                  <w:r>
+                    <w:rPr>
+                      <w:rFonts w:asciiTheme="majorHAnsi" w:hAnsiTheme="majorHAnsi"/>
+                      <w:sz w:val="24"/>
+                      <w:szCs w:val="24"/>
+                    </w:rPr>
+                    <w:t>”</w:t>
                   </w:r>
                   <w:r>
                     <w:rPr>
@@ -8185,7 +10861,6 @@
                       <w:rFonts w:asciiTheme="majorHAnsi" w:hAnsiTheme="majorHAnsi"/>
                       <w:szCs w:val="24"/>
                     </w:rPr>
-                    <w:lastRenderedPageBreak/>
                     <w:t>A search button.</w:t>
                   </w:r>
                 </w:p>
@@ -8228,7 +10903,6 @@
                       <w:rFonts w:asciiTheme="majorHAnsi" w:hAnsiTheme="majorHAnsi"/>
                       <w:szCs w:val="24"/>
                     </w:rPr>
-                    <w:lastRenderedPageBreak/>
                     <w:t>2</w:t>
                   </w:r>
                 </w:p>
@@ -8579,6 +11253,7 @@
                       <w:rFonts w:asciiTheme="majorHAnsi" w:hAnsiTheme="majorHAnsi"/>
                       <w:szCs w:val="24"/>
                     </w:rPr>
+                    <w:lastRenderedPageBreak/>
                     <w:t>A list contain of main type traffic sign.</w:t>
                   </w:r>
                 </w:p>
@@ -8601,6 +11276,7 @@
                       <w:rFonts w:asciiTheme="majorHAnsi" w:hAnsiTheme="majorHAnsi"/>
                       <w:szCs w:val="24"/>
                     </w:rPr>
+                    <w:lastRenderedPageBreak/>
                     <w:t>2</w:t>
                   </w:r>
                 </w:p>
@@ -8921,16 +11597,52 @@
                     </w:rPr>
                     <w:t>Show message “</w:t>
                   </w:r>
-                  <w:r>
-                    <w:rPr>
-                      <w:rFonts w:asciiTheme="majorHAnsi" w:hAnsiTheme="majorHAnsi"/>
-                      <w:sz w:val="24"/>
-                      <w:szCs w:val="24"/>
-                    </w:rPr>
-                    <w:t>Không tìm thấy</w:t>
-                  </w:r>
-                  <w:bookmarkStart w:id="0" w:name="_GoBack"/>
-                  <w:bookmarkEnd w:id="0"/>
+                  <w:proofErr w:type="spellStart"/>
+                  <w:r>
+                    <w:rPr>
+                      <w:rFonts w:asciiTheme="majorHAnsi" w:hAnsiTheme="majorHAnsi"/>
+                      <w:sz w:val="24"/>
+                      <w:szCs w:val="24"/>
+                    </w:rPr>
+                    <w:t>Không</w:t>
+                  </w:r>
+                  <w:proofErr w:type="spellEnd"/>
+                  <w:r>
+                    <w:rPr>
+                      <w:rFonts w:asciiTheme="majorHAnsi" w:hAnsiTheme="majorHAnsi"/>
+                      <w:sz w:val="24"/>
+                      <w:szCs w:val="24"/>
+                    </w:rPr>
+                    <w:t xml:space="preserve"> </w:t>
+                  </w:r>
+                  <w:proofErr w:type="spellStart"/>
+                  <w:r>
+                    <w:rPr>
+                      <w:rFonts w:asciiTheme="majorHAnsi" w:hAnsiTheme="majorHAnsi"/>
+                      <w:sz w:val="24"/>
+                      <w:szCs w:val="24"/>
+                    </w:rPr>
+                    <w:t>tìm</w:t>
+                  </w:r>
+                  <w:proofErr w:type="spellEnd"/>
+                  <w:r>
+                    <w:rPr>
+                      <w:rFonts w:asciiTheme="majorHAnsi" w:hAnsiTheme="majorHAnsi"/>
+                      <w:sz w:val="24"/>
+                      <w:szCs w:val="24"/>
+                    </w:rPr>
+                    <w:t xml:space="preserve"> </w:t>
+                  </w:r>
+                  <w:proofErr w:type="spellStart"/>
+                  <w:r>
+                    <w:rPr>
+                      <w:rFonts w:asciiTheme="majorHAnsi" w:hAnsiTheme="majorHAnsi"/>
+                      <w:sz w:val="24"/>
+                      <w:szCs w:val="24"/>
+                    </w:rPr>
+                    <w:t>thấy</w:t>
+                  </w:r>
+                  <w:proofErr w:type="spellEnd"/>
                   <w:r>
                     <w:rPr>
                       <w:rFonts w:asciiTheme="majorHAnsi" w:hAnsiTheme="majorHAnsi"/>
@@ -9000,6 +11712,8 @@
             </w:r>
           </w:p>
         </w:tc>
+        <w:bookmarkStart w:id="0" w:name="_GoBack"/>
+        <w:bookmarkEnd w:id="0"/>
       </w:tr>
     </w:tbl>
     <w:p>
@@ -10499,7 +13213,7 @@
 </file>
 
 <file path=customXml/itemProps1.xml><?xml version="1.0" encoding="utf-8"?>
-<ds:datastoreItem xmlns:ds="http://schemas.openxmlformats.org/officeDocument/2006/customXml" ds:itemID="{BFA1C2E1-13C3-4D4C-B315-9EDEC23A9B47}">
+<ds:datastoreItem xmlns:ds="http://schemas.openxmlformats.org/officeDocument/2006/customXml" ds:itemID="{599C2DD2-A101-4471-81AC-C194AC4516F1}">
   <ds:schemaRefs>
     <ds:schemaRef ds:uri="http://schemas.openxmlformats.org/officeDocument/2006/bibliography"/>
   </ds:schemaRefs>

</xml_diff>